<commit_message>
further worked on revisions
</commit_message>
<xml_diff>
--- a/papers/clearinghouse_training_paper/AER_revisions/AER_revisions_24.06.04.docx
+++ b/papers/clearinghouse_training_paper/AER_revisions/AER_revisions_24.06.04.docx
@@ -170,11 +170,15 @@
         <w:spacing w:before="120" w:after="120"/>
         <w:rPr>
           <w:rFonts w:ascii="Times New Roman" w:hAnsi="Times New Roman" w:cs="Times New Roman"/>
+          <w:b/>
+          <w:bCs/>
         </w:rPr>
       </w:pPr>
       <w:r>
         <w:rPr>
           <w:rFonts w:ascii="Times New Roman" w:hAnsi="Times New Roman" w:cs="Times New Roman"/>
+          <w:b/>
+          <w:bCs/>
         </w:rPr>
         <w:t>Editor</w:t>
       </w:r>
@@ -233,7 +237,22 @@
       </w:r>
       <w:proofErr w:type="gramEnd"/>
       <w:r>
-        <w:t xml:space="preserve"> and constructive reports that I hope can be useful to you as you decide on the next steps on the paper. My own read is that the paper may make a very nice fit for a journal such as Review of Economics and Statistics or AEJ: Policy if you are able to address some of the comments of the referees.</w:t>
+        <w:t xml:space="preserve"> and constructive reports that I hope can be useful to you as you decide on the next steps on the paper. My own read is that the paper may make a very nice fit for a journal such as </w:t>
+      </w:r>
+      <w:commentRangeStart w:id="0"/>
+      <w:r>
+        <w:t>Review of Economics and Statistics or AEJ: Policy</w:t>
+      </w:r>
+      <w:commentRangeEnd w:id="0"/>
+      <w:r>
+        <w:rPr>
+          <w:rStyle w:val="CommentReference"/>
+          <w:rFonts w:cs="Mangal"/>
+        </w:rPr>
+        <w:commentReference w:id="0"/>
+      </w:r>
+      <w:r>
+        <w:t xml:space="preserve"> if you are able to address some of the comments of the referees.</w:t>
       </w:r>
     </w:p>
     <w:p>
@@ -309,11 +328,15 @@
         <w:spacing w:before="120" w:after="120"/>
         <w:rPr>
           <w:rFonts w:ascii="Times New Roman" w:hAnsi="Times New Roman" w:cs="Times New Roman"/>
+          <w:b/>
+          <w:bCs/>
         </w:rPr>
       </w:pPr>
       <w:r>
         <w:rPr>
           <w:rFonts w:ascii="Times New Roman" w:hAnsi="Times New Roman" w:cs="Times New Roman"/>
+          <w:b/>
+          <w:bCs/>
         </w:rPr>
         <w:lastRenderedPageBreak/>
         <w:t>Reviewer 1</w:t>
@@ -451,12 +474,7 @@
         <w:t>.</w:t>
       </w:r>
     </w:p>
-    <w:p>
-      <w:pPr>
-        <w:spacing w:before="120" w:after="120"/>
-        <w:jc w:val="both"/>
-      </w:pPr>
-    </w:p>
+    <w:p/>
     <w:p>
       <w:pPr>
         <w:pStyle w:val="Heading3"/>
@@ -474,6 +492,24 @@
           <w:bCs w:val="0"/>
           <w:color w:val="2F5496" w:themeColor="accent1" w:themeShade="BF"/>
         </w:rPr>
+        <w:t>Reviewer 1</w:t>
+      </w:r>
+      <w:r>
+        <w:rPr>
+          <w:rFonts w:ascii="Times New Roman" w:hAnsi="Times New Roman" w:cs="Times New Roman"/>
+          <w:b w:val="0"/>
+          <w:bCs w:val="0"/>
+          <w:color w:val="2F5496" w:themeColor="accent1" w:themeShade="BF"/>
+        </w:rPr>
+        <w:t xml:space="preserve">, major comment 1: </w:t>
+      </w:r>
+      <w:r>
+        <w:rPr>
+          <w:rFonts w:ascii="Times New Roman" w:hAnsi="Times New Roman" w:cs="Times New Roman"/>
+          <w:b w:val="0"/>
+          <w:bCs w:val="0"/>
+          <w:color w:val="2F5496" w:themeColor="accent1" w:themeShade="BF"/>
+        </w:rPr>
         <w:t>Agro-dealer handling and storing of seeds</w:t>
       </w:r>
     </w:p>
@@ -662,7 +698,7 @@
           <w:noProof/>
         </w:rPr>
         <w:drawing>
-          <wp:inline distT="0" distB="0" distL="0" distR="0" wp14:anchorId="663FD74A" wp14:editId="1A866343">
+          <wp:inline distT="0" distB="0" distL="0" distR="0" wp14:anchorId="663FD74A" wp14:editId="025749C0">
             <wp:extent cx="6083300" cy="713105"/>
             <wp:effectExtent l="0" t="0" r="0" b="0"/>
             <wp:docPr id="1266526226" name="Picture 1"/>
@@ -677,7 +713,7 @@
                     <pic:cNvPicPr/>
                   </pic:nvPicPr>
                   <pic:blipFill>
-                    <a:blip r:embed="rId8" cstate="print">
+                    <a:blip r:embed="rId12" cstate="print">
                       <a:extLst>
                         <a:ext uri="{28A0092B-C50C-407E-A947-70E740481C1C}">
                           <a14:useLocalDpi xmlns:a14="http://schemas.microsoft.com/office/drawing/2010/main" val="0"/>
@@ -1240,9 +1276,8 @@
           <w:iCs/>
           <w:noProof/>
         </w:rPr>
-        <w:lastRenderedPageBreak/>
         <w:drawing>
-          <wp:inline distT="0" distB="0" distL="0" distR="0" wp14:anchorId="2C925D00" wp14:editId="05F81D3D">
+          <wp:inline distT="0" distB="0" distL="0" distR="0" wp14:anchorId="2C925D00" wp14:editId="1A6A7D58">
             <wp:extent cx="6083300" cy="4328795"/>
             <wp:effectExtent l="0" t="0" r="0" b="1905"/>
             <wp:docPr id="874591859" name="Picture 2" descr="A paper with numbers and text&#10;&#10;Description automatically generated"/>
@@ -1257,7 +1292,7 @@
                     <pic:cNvPicPr/>
                   </pic:nvPicPr>
                   <pic:blipFill>
-                    <a:blip r:embed="rId9" cstate="print">
+                    <a:blip r:embed="rId13" cstate="print">
                       <a:extLst>
                         <a:ext uri="{28A0092B-C50C-407E-A947-70E740481C1C}">
                           <a14:useLocalDpi xmlns:a14="http://schemas.microsoft.com/office/drawing/2010/main" val="0"/>
@@ -1463,7 +1498,15 @@
           <w:i/>
           <w:iCs/>
         </w:rPr>
-        <w:t>Information was also collected to provide an initial assessment of the quality of maize seed sold at the sampled agro-dealers. This included specific questions on seed storage and handling. Furthermore, with the shop manager's permission, enumerators—drawing on training provided to them at the outset of the study—inspected the area where seed was stored and noted the conditions. Baseline data reveals various signs that seed storage and handling are sub-optimal and may affect seed quality in line with the first hypothesis. For example, we find that 65% of agro-dealers had problems with pests such as rats or insects, while 16% store maize seed in open containers, thus exposing the seed to a range of pests and contaminants. Not surprisingly two thirds of the agro-dealers sampled reported that they had received at least one complaint about seed they sold from a customer during the prior season.</w:t>
+        <w:t xml:space="preserve">Information was also collected to provide an initial assessment of the quality of maize seed sold at the sampled agro-dealers. This included specific questions on seed storage and handling. Furthermore, with the shop manager's permission, enumerators—drawing on training provided to them at the outset of the study—inspected the area where seed was stored and noted the conditions. Baseline data reveals various signs that seed storage and handling are sub-optimal and may affect seed quality in line with the first hypothesis. For example, we find that 65% of agro-dealers had problems with pests such as rats or insects, while 16% store maize seed in open containers, thus exposing the seed to a range of pests and contaminants. Not surprisingly two thirds of the agro-dealers sampled reported that </w:t>
+      </w:r>
+      <w:r>
+        <w:rPr>
+          <w:i/>
+          <w:iCs/>
+        </w:rPr>
+        <w:lastRenderedPageBreak/>
+        <w:t>they had received at least one complaint about seed they sold from a customer during the prior season.</w:t>
       </w:r>
     </w:p>
     <w:p>
@@ -1481,15 +1524,7 @@
           <w:i/>
           <w:iCs/>
         </w:rPr>
-        <w:t xml:space="preserve">Turning to the seed samples obtained from the agro-dealers, our measurements of moisture content in the bag indicated an average of 13.6%, with a minimum of 10.3% and a maximum of 17.4%. On average, these moisture rates were above the recommended rate of 13%, suggesting potential for the growth of molds and pests that can negatively affect seed quality and performance. In terms of labeling for quality, 68% of the purchased seed bags contained a </w:t>
-      </w:r>
-      <w:r>
-        <w:rPr>
-          <w:i/>
-          <w:iCs/>
-        </w:rPr>
-        <w:lastRenderedPageBreak/>
-        <w:t>printed packaging date, only 18% had an expiry date, and only 8% displayed a quality indication label issued by the National Seed Certification Services (NSCS).</w:t>
+        <w:t>Turning to the seed samples obtained from the agro-dealers, our measurements of moisture content in the bag indicated an average of 13.6%, with a minimum of 10.3% and a maximum of 17.4%. On average, these moisture rates were above the recommended rate of 13%, suggesting potential for the growth of molds and pests that can negatively affect seed quality and performance. In terms of labeling for quality, 68% of the purchased seed bags contained a printed packaging date, only 18% had an expiry date, and only 8% displayed a quality indication label issued by the National Seed Certification Services (NSCS).</w:t>
       </w:r>
       <w:r>
         <w:rPr>
@@ -1652,7 +1687,7 @@
           <w:noProof/>
         </w:rPr>
         <w:drawing>
-          <wp:inline distT="0" distB="0" distL="0" distR="0" wp14:anchorId="53E75A38" wp14:editId="693FCEA8">
+          <wp:inline distT="0" distB="0" distL="0" distR="0" wp14:anchorId="53E75A38" wp14:editId="7538ADA5">
             <wp:extent cx="6083300" cy="3427730"/>
             <wp:effectExtent l="0" t="0" r="0" b="1270"/>
             <wp:docPr id="551745215" name="Picture 1" descr="A screenshot of a report&#10;&#10;Description automatically generated"/>
@@ -1667,7 +1702,7 @@
                     <pic:cNvPicPr/>
                   </pic:nvPicPr>
                   <pic:blipFill>
-                    <a:blip r:embed="rId10" cstate="print">
+                    <a:blip r:embed="rId14" cstate="print">
                       <a:extLst>
                         <a:ext uri="{28A0092B-C50C-407E-A947-70E740481C1C}">
                           <a14:useLocalDpi xmlns:a14="http://schemas.microsoft.com/office/drawing/2010/main" val="0"/>
@@ -1724,6 +1759,7 @@
           <w:i/>
           <w:iCs/>
         </w:rPr>
+        <w:lastRenderedPageBreak/>
         <w:t>While w</w:t>
       </w:r>
       <w:r>
@@ -1752,14 +1788,7 @@
           <w:i/>
           <w:iCs/>
         </w:rPr>
-        <w:t xml:space="preserve"> statement about </w:t>
-      </w:r>
-      <w:r>
-        <w:rPr>
-          <w:i/>
-          <w:iCs/>
-        </w:rPr>
-        <w:t>repackaging</w:t>
+        <w:t xml:space="preserve"> statement about repackaging</w:t>
       </w:r>
       <w:r>
         <w:rPr>
@@ -1773,35 +1802,7 @@
           <w:i/>
           <w:iCs/>
         </w:rPr>
-        <w:t xml:space="preserve">the random bag of seed </w:t>
-      </w:r>
-      <w:r>
-        <w:rPr>
-          <w:i/>
-          <w:iCs/>
-        </w:rPr>
-        <w:t>was</w:t>
-      </w:r>
-      <w:r>
-        <w:rPr>
-          <w:i/>
-          <w:iCs/>
-        </w:rPr>
-        <w:t xml:space="preserve"> never</w:t>
-      </w:r>
-      <w:r>
-        <w:rPr>
-          <w:i/>
-          <w:iCs/>
-        </w:rPr>
-        <w:t xml:space="preserve"> a</w:t>
-      </w:r>
-      <w:r>
-        <w:rPr>
-          <w:i/>
-          <w:iCs/>
-        </w:rPr>
-        <w:t xml:space="preserve"> repackaged one</w:t>
+        <w:t>the random bag of seed was never a repackaged one</w:t>
       </w:r>
       <w:r>
         <w:rPr>
@@ -1815,14 +1816,7 @@
           <w:i/>
           <w:iCs/>
         </w:rPr>
-        <w:t>implying</w:t>
-      </w:r>
-      <w:r>
-        <w:rPr>
-          <w:i/>
-          <w:iCs/>
-        </w:rPr>
-        <w:t xml:space="preserve"> that moisture is also an issue for seeds that have not been repackaged</w:t>
+        <w:t>implying that moisture is also an issue for seeds that have not been repackaged</w:t>
       </w:r>
       <w:r>
         <w:rPr>
@@ -1850,21 +1844,7 @@
           <w:i/>
           <w:iCs/>
         </w:rPr>
-        <w:t xml:space="preserve">and to report </w:t>
-      </w:r>
-      <w:r>
-        <w:rPr>
-          <w:i/>
-          <w:iCs/>
-        </w:rPr>
-        <w:t>the share of agro-dealers that repackage seeds,</w:t>
-      </w:r>
-      <w:r>
-        <w:rPr>
-          <w:i/>
-          <w:iCs/>
-        </w:rPr>
-        <w:t xml:space="preserve"> we add footnote</w:t>
+        <w:t>and to report the share of agro-dealers that repackage seeds, we add footnote</w:t>
       </w:r>
       <w:r>
         <w:rPr>
@@ -1923,21 +1903,7 @@
           <w:i/>
           <w:iCs/>
         </w:rPr>
-        <w:t xml:space="preserve"> seed from </w:t>
-      </w:r>
-      <w:r>
-        <w:rPr>
-          <w:i/>
-          <w:iCs/>
-        </w:rPr>
-        <w:t xml:space="preserve">original </w:t>
-      </w:r>
-      <w:r>
-        <w:rPr>
-          <w:i/>
-          <w:iCs/>
-        </w:rPr>
-        <w:t xml:space="preserve">larger bags </w:t>
+        <w:t xml:space="preserve"> seed from original larger bags </w:t>
       </w:r>
       <w:r>
         <w:rPr>
@@ -1951,28 +1917,7 @@
           <w:i/>
           <w:iCs/>
         </w:rPr>
-        <w:t xml:space="preserve"> seed companies into smaller bags </w:t>
-      </w:r>
-      <w:r>
-        <w:rPr>
-          <w:i/>
-          <w:iCs/>
-        </w:rPr>
-        <w:t>to</w:t>
-      </w:r>
-      <w:r>
-        <w:rPr>
-          <w:i/>
-          <w:iCs/>
-        </w:rPr>
-        <w:t xml:space="preserve"> offer quantities that are convenient and affordable to </w:t>
-      </w:r>
-      <w:r>
-        <w:rPr>
-          <w:i/>
-          <w:iCs/>
-        </w:rPr>
-        <w:t>their clients</w:t>
+        <w:t xml:space="preserve"> seed companies into smaller bags to offer quantities that are convenient and affordable to their clients</w:t>
       </w:r>
       <w:r>
         <w:rPr>
@@ -1986,7 +1931,28 @@
           <w:i/>
           <w:iCs/>
         </w:rPr>
-        <w:t>common (around half of the agro-dealers in our sample report to do so)</w:t>
+        <w:t>common (around half of the agro-dealers in our sample report to do so) and</w:t>
+      </w:r>
+      <w:r>
+        <w:rPr>
+          <w:i/>
+          <w:iCs/>
+        </w:rPr>
+        <w:t xml:space="preserve"> dangerous </w:t>
+      </w:r>
+      <w:r>
+        <w:rPr>
+          <w:i/>
+          <w:iCs/>
+        </w:rPr>
+        <w:t>(</w:t>
+      </w:r>
+      <w:r>
+        <w:rPr>
+          <w:i/>
+          <w:iCs/>
+        </w:rPr>
+        <w:t>as important information may be lost</w:t>
       </w:r>
       <w:r>
         <w:rPr>
@@ -2000,70 +1966,7 @@
           <w:i/>
           <w:iCs/>
         </w:rPr>
-        <w:t xml:space="preserve"> dangerous </w:t>
-      </w:r>
-      <w:r>
-        <w:rPr>
-          <w:i/>
-          <w:iCs/>
-        </w:rPr>
-        <w:t>(</w:t>
-      </w:r>
-      <w:r>
-        <w:rPr>
-          <w:i/>
-          <w:iCs/>
-        </w:rPr>
-        <w:t>a</w:t>
-      </w:r>
-      <w:r>
-        <w:rPr>
-          <w:i/>
-          <w:iCs/>
-        </w:rPr>
-        <w:t xml:space="preserve">s important information </w:t>
-      </w:r>
-      <w:r>
-        <w:rPr>
-          <w:i/>
-          <w:iCs/>
-        </w:rPr>
-        <w:t>may be</w:t>
-      </w:r>
-      <w:r>
-        <w:rPr>
-          <w:i/>
-          <w:iCs/>
-        </w:rPr>
-        <w:t xml:space="preserve"> lost</w:t>
-      </w:r>
-      <w:r>
-        <w:rPr>
-          <w:i/>
-          <w:iCs/>
-        </w:rPr>
-        <w:t xml:space="preserve"> and</w:t>
-      </w:r>
-      <w:r>
-        <w:rPr>
-          <w:i/>
-          <w:iCs/>
-        </w:rPr>
-        <w:t xml:space="preserve"> the material used for re-packaging</w:t>
-      </w:r>
-      <w:r>
-        <w:rPr>
-          <w:i/>
-          <w:iCs/>
-        </w:rPr>
-        <w:t xml:space="preserve"> may </w:t>
-      </w:r>
-      <w:r>
-        <w:rPr>
-          <w:i/>
-          <w:iCs/>
-        </w:rPr>
-        <w:t>affect aeration, moisture, and seed viability</w:t>
+        <w:t xml:space="preserve"> the material used for re-packaging may affect aeration, moisture, and seed viability</w:t>
       </w:r>
       <w:r>
         <w:rPr>
@@ -2105,21 +2008,7 @@
           <w:i/>
           <w:iCs/>
         </w:rPr>
-        <w:t xml:space="preserve">, i.e., not </w:t>
-      </w:r>
-      <w:r>
-        <w:rPr>
-          <w:i/>
-          <w:iCs/>
-        </w:rPr>
-        <w:t>repackag</w:t>
-      </w:r>
-      <w:r>
-        <w:rPr>
-          <w:i/>
-          <w:iCs/>
-        </w:rPr>
-        <w:t xml:space="preserve">ed </w:t>
+        <w:t xml:space="preserve">, i.e., not repackaged </w:t>
       </w:r>
       <w:r>
         <w:rPr>
@@ -2156,11 +2045,7 @@
         <w:jc w:val="both"/>
       </w:pPr>
       <w:r>
-        <w:t xml:space="preserve">Finally, and perhaps more importantly, one reason why the agro-dealer training was ineffective is that agro-dealers were already knowledgeable about how to store and handle seeds. To check that, </w:t>
-      </w:r>
-      <w:r>
-        <w:lastRenderedPageBreak/>
-        <w:t>Table 11 should report the raw score for the different questions that make up the index, since in the current version, both indexes are standardized, and one cannot assess actual knowledge</w:t>
+        <w:t>Finally, and perhaps more importantly, one reason why the agro-dealer training was ineffective is that agro-dealers were already knowledgeable about how to store and handle seeds. To check that, Table 11 should report the raw score for the different questions that make up the index, since in the current version, both indexes are standardized, and one cannot assess actual knowledge</w:t>
       </w:r>
       <w:r>
         <w:t>.</w:t>
@@ -2251,63 +2136,7 @@
           <w:i/>
           <w:iCs/>
         </w:rPr>
-        <w:t xml:space="preserve">now </w:t>
-      </w:r>
-      <w:r>
-        <w:rPr>
-          <w:i/>
-          <w:iCs/>
-        </w:rPr>
-        <w:t>report</w:t>
-      </w:r>
-      <w:r>
-        <w:rPr>
-          <w:i/>
-          <w:iCs/>
-        </w:rPr>
-        <w:t>s</w:t>
-      </w:r>
-      <w:r>
-        <w:rPr>
-          <w:i/>
-          <w:iCs/>
-        </w:rPr>
-        <w:t xml:space="preserve"> the raw score</w:t>
-      </w:r>
-      <w:r>
-        <w:rPr>
-          <w:i/>
-          <w:iCs/>
-        </w:rPr>
-        <w:t>s</w:t>
-      </w:r>
-      <w:r>
-        <w:rPr>
-          <w:i/>
-          <w:iCs/>
-        </w:rPr>
-        <w:t xml:space="preserve"> for the different questions </w:t>
-      </w:r>
-      <w:r>
-        <w:rPr>
-          <w:i/>
-          <w:iCs/>
-        </w:rPr>
-        <w:t>in</w:t>
-      </w:r>
-      <w:r>
-        <w:rPr>
-          <w:i/>
-          <w:iCs/>
-        </w:rPr>
-        <w:t xml:space="preserve"> the knowledge</w:t>
-      </w:r>
-      <w:r>
-        <w:rPr>
-          <w:i/>
-          <w:iCs/>
-        </w:rPr>
-        <w:t xml:space="preserve"> indices</w:t>
+        <w:t>now reports the raw scores for the different questions in the knowledge indices</w:t>
       </w:r>
       <w:r>
         <w:rPr>
@@ -2321,52 +2150,30 @@
           <w:i/>
           <w:iCs/>
         </w:rPr>
-        <w:t xml:space="preserve">showing that </w:t>
-      </w:r>
-      <w:r>
-        <w:rPr>
-          <w:i/>
-          <w:iCs/>
-        </w:rPr>
-        <w:t xml:space="preserve">agro-dealers were </w:t>
-      </w:r>
-      <w:r>
-        <w:rPr>
-          <w:i/>
-          <w:iCs/>
-        </w:rPr>
-        <w:t xml:space="preserve">not </w:t>
-      </w:r>
-      <w:r>
-        <w:rPr>
-          <w:i/>
-          <w:iCs/>
-        </w:rPr>
-        <w:t xml:space="preserve">already knowledgeable </w:t>
-      </w:r>
-      <w:r>
-        <w:rPr>
-          <w:i/>
-          <w:iCs/>
-        </w:rPr>
-        <w:t xml:space="preserve">about seed storage and handling at </w:t>
-      </w:r>
-      <w:r>
-        <w:rPr>
-          <w:i/>
-          <w:iCs/>
-        </w:rPr>
-        <w:t>baseline</w:t>
-      </w:r>
-      <w:r>
-        <w:rPr>
-          <w:i/>
-          <w:iCs/>
-        </w:rPr>
-        <w:t>.</w:t>
-      </w:r>
-    </w:p>
-    <w:p/>
+        <w:t>showing that agro-dealers were not already knowledgeable about seed storage and handling at baseline.</w:t>
+      </w:r>
+    </w:p>
+    <w:p>
+      <w:pPr>
+        <w:suppressAutoHyphens/>
+        <w:rPr>
+          <w:rFonts w:eastAsia="Noto Serif CJK SC"/>
+          <w:color w:val="2F5496" w:themeColor="accent1" w:themeShade="BF"/>
+          <w:kern w:val="2"/>
+          <w:sz w:val="28"/>
+          <w:szCs w:val="28"/>
+          <w:lang w:eastAsia="zh-CN" w:bidi="hi-IN"/>
+        </w:rPr>
+      </w:pPr>
+      <w:r>
+        <w:rPr>
+          <w:b/>
+          <w:bCs/>
+          <w:color w:val="2F5496" w:themeColor="accent1" w:themeShade="BF"/>
+        </w:rPr>
+        <w:br w:type="page"/>
+      </w:r>
+    </w:p>
     <w:p>
       <w:pPr>
         <w:pStyle w:val="Heading3"/>
@@ -2384,6 +2191,34 @@
           <w:bCs w:val="0"/>
           <w:color w:val="2F5496" w:themeColor="accent1" w:themeShade="BF"/>
         </w:rPr>
+        <w:lastRenderedPageBreak/>
+        <w:t xml:space="preserve">Reviewer 1, major comment </w:t>
+      </w:r>
+      <w:r>
+        <w:rPr>
+          <w:rFonts w:ascii="Times New Roman" w:hAnsi="Times New Roman" w:cs="Times New Roman"/>
+          <w:b w:val="0"/>
+          <w:bCs w:val="0"/>
+          <w:color w:val="2F5496" w:themeColor="accent1" w:themeShade="BF"/>
+        </w:rPr>
+        <w:t>2</w:t>
+      </w:r>
+      <w:r>
+        <w:rPr>
+          <w:rFonts w:ascii="Times New Roman" w:hAnsi="Times New Roman" w:cs="Times New Roman"/>
+          <w:b w:val="0"/>
+          <w:bCs w:val="0"/>
+          <w:color w:val="2F5496" w:themeColor="accent1" w:themeShade="BF"/>
+        </w:rPr>
+        <w:t xml:space="preserve">: </w:t>
+      </w:r>
+      <w:r>
+        <w:rPr>
+          <w:rFonts w:ascii="Times New Roman" w:hAnsi="Times New Roman" w:cs="Times New Roman"/>
+          <w:b w:val="0"/>
+          <w:bCs w:val="0"/>
+          <w:color w:val="2F5496" w:themeColor="accent1" w:themeShade="BF"/>
+        </w:rPr>
         <w:t>Mechanisms</w:t>
       </w:r>
     </w:p>
@@ -2419,6 +2254,7 @@
         <w:t>he paper tries to provide evidence to distinguish between these different mechanisms, but it should provide additional context and information.</w:t>
       </w:r>
     </w:p>
+    <w:p/>
     <w:p>
       <w:pPr>
         <w:pStyle w:val="Heading4"/>
@@ -2445,10 +2281,6 @@
       <w:pPr>
         <w:spacing w:before="120" w:after="120"/>
         <w:jc w:val="both"/>
-        <w:rPr>
-          <w:i/>
-          <w:iCs/>
-        </w:rPr>
       </w:pPr>
       <w:r>
         <w:t xml:space="preserve">To assess if initial </w:t>
@@ -2459,7 +2291,11 @@
       </w:r>
       <w:proofErr w:type="gramEnd"/>
       <w:r>
-        <w:t xml:space="preserve"> are driving the results, the paper should clarify if, given differences in clime, soil and cultivation practices of the farmer, there is an “optimal” seed variety. (As an aside, in a footnote or appendix the paper should also provide details about the pros and cons of hybrid seeds relative to OPV seeds, and between different varieties of hybrid seeds -Longe7H vs </w:t>
+        <w:t xml:space="preserve"> are driving the results, the paper should clarify if, given differences in clime, soil and cultivation practices of the farmer, there is an “optimal” seed variety. </w:t>
+      </w:r>
+      <w:commentRangeStart w:id="1"/>
+      <w:r>
+        <w:t xml:space="preserve">(As an aside, in a footnote or appendix the paper should also provide details about the pros and cons of hybrid seeds relative to OPV seeds, and between different varieties of hybrid seeds -Longe7H vs </w:t>
       </w:r>
       <w:proofErr w:type="spellStart"/>
       <w:r>
@@ -2485,15 +2321,19 @@
       <w:r>
         <w:t xml:space="preserve"> 5).</w:t>
       </w:r>
+      <w:commentRangeEnd w:id="1"/>
+      <w:r>
+        <w:rPr>
+          <w:rStyle w:val="CommentReference"/>
+          <w:rFonts w:cs="Mangal"/>
+        </w:rPr>
+        <w:commentReference w:id="1"/>
+      </w:r>
     </w:p>
     <w:p>
       <w:pPr>
         <w:spacing w:before="120" w:after="120"/>
         <w:jc w:val="both"/>
-        <w:rPr>
-          <w:i/>
-          <w:iCs/>
-        </w:rPr>
       </w:pPr>
       <w:r>
         <w:t xml:space="preserve">If an optimal variety does </w:t>
@@ -2517,6 +2357,438 @@
         </w:rPr>
       </w:pPr>
       <w:r>
+        <w:rPr>
+          <w:i/>
+          <w:iCs/>
+        </w:rPr>
+        <w:t>Farmers in the study area are likely to know that different varieties perform differently in terms of yield and other traits. They are also likely to know that hybrid maize seed is likely to out-perform seed saved from a prior harvest of hybrid maize, and open pollinated varieties of maize.</w:t>
+      </w:r>
+      <w:r>
+        <w:rPr>
+          <w:i/>
+          <w:iCs/>
+          <w:vertAlign w:val="superscript"/>
+        </w:rPr>
+        <w:footnoteReference w:id="1"/>
+      </w:r>
+      <w:r>
+        <w:rPr>
+          <w:i/>
+          <w:iCs/>
+        </w:rPr>
+        <w:t xml:space="preserve"> </w:t>
+      </w:r>
+      <w:r>
+        <w:rPr>
+          <w:i/>
+          <w:iCs/>
+        </w:rPr>
+        <w:t>On the other hand, t</w:t>
+      </w:r>
+      <w:r>
+        <w:rPr>
+          <w:i/>
+          <w:iCs/>
+        </w:rPr>
+        <w:t>hey</w:t>
+      </w:r>
+      <w:r>
+        <w:rPr>
+          <w:i/>
+          <w:iCs/>
+        </w:rPr>
+        <w:t xml:space="preserve"> may not know exactly which hybrid or OPV is most optimal </w:t>
+      </w:r>
+      <w:r>
+        <w:rPr>
+          <w:i/>
+          <w:iCs/>
+        </w:rPr>
+        <w:t xml:space="preserve">for </w:t>
+      </w:r>
+      <w:r>
+        <w:rPr>
+          <w:i/>
+          <w:iCs/>
+        </w:rPr>
+        <w:t>their</w:t>
+      </w:r>
+      <w:r>
+        <w:rPr>
+          <w:i/>
+          <w:iCs/>
+        </w:rPr>
+        <w:t xml:space="preserve"> specific climatic, farm, or economic conditions</w:t>
+      </w:r>
+      <w:r>
+        <w:rPr>
+          <w:i/>
+          <w:iCs/>
+        </w:rPr>
+        <w:t>. That is because</w:t>
+      </w:r>
+      <w:r>
+        <w:rPr>
+          <w:i/>
+          <w:iCs/>
+        </w:rPr>
+        <w:t xml:space="preserve"> </w:t>
+      </w:r>
+      <w:r>
+        <w:rPr>
+          <w:i/>
+          <w:iCs/>
+        </w:rPr>
+        <w:t xml:space="preserve">there are important interaction effects between </w:t>
+      </w:r>
+      <w:r>
+        <w:rPr>
+          <w:i/>
+          <w:iCs/>
+        </w:rPr>
+        <w:t>clime, soil</w:t>
+      </w:r>
+      <w:r>
+        <w:rPr>
+          <w:i/>
+          <w:iCs/>
+        </w:rPr>
+        <w:t xml:space="preserve">, </w:t>
+      </w:r>
+      <w:r>
+        <w:rPr>
+          <w:i/>
+          <w:iCs/>
+        </w:rPr>
+        <w:t>technologies, inputs</w:t>
+      </w:r>
+      <w:r>
+        <w:rPr>
+          <w:i/>
+          <w:iCs/>
+        </w:rPr>
+        <w:t xml:space="preserve">, </w:t>
+      </w:r>
+      <w:r>
+        <w:rPr>
+          <w:i/>
+          <w:iCs/>
+        </w:rPr>
+        <w:t xml:space="preserve">and </w:t>
+      </w:r>
+      <w:r>
+        <w:rPr>
+          <w:i/>
+          <w:iCs/>
+        </w:rPr>
+        <w:t>cultivation practices</w:t>
+      </w:r>
+      <w:r>
+        <w:rPr>
+          <w:i/>
+          <w:iCs/>
+        </w:rPr>
+        <w:t xml:space="preserve">, </w:t>
+      </w:r>
+      <w:r>
+        <w:rPr>
+          <w:i/>
+          <w:iCs/>
+        </w:rPr>
+        <w:t xml:space="preserve">so that </w:t>
+      </w:r>
+      <w:r>
+        <w:rPr>
+          <w:i/>
+          <w:iCs/>
+        </w:rPr>
+        <w:t xml:space="preserve">it </w:t>
+      </w:r>
+      <w:r>
+        <w:rPr>
+          <w:i/>
+          <w:iCs/>
+        </w:rPr>
+        <w:t xml:space="preserve">is difficult for </w:t>
+      </w:r>
+      <w:r>
+        <w:rPr>
+          <w:i/>
+          <w:iCs/>
+        </w:rPr>
+        <w:t xml:space="preserve">farmers </w:t>
+      </w:r>
+      <w:r>
+        <w:rPr>
+          <w:i/>
+          <w:iCs/>
+        </w:rPr>
+        <w:t>to</w:t>
+      </w:r>
+      <w:r>
+        <w:rPr>
+          <w:i/>
+          <w:iCs/>
+        </w:rPr>
+        <w:t xml:space="preserve"> try out all possible combinations </w:t>
+      </w:r>
+      <w:r>
+        <w:rPr>
+          <w:i/>
+          <w:iCs/>
+        </w:rPr>
+        <w:t>and</w:t>
+      </w:r>
+      <w:r>
+        <w:rPr>
+          <w:i/>
+          <w:iCs/>
+        </w:rPr>
+        <w:t xml:space="preserve"> learn about </w:t>
+      </w:r>
+      <w:r>
+        <w:rPr>
+          <w:i/>
+          <w:iCs/>
+        </w:rPr>
+        <w:t xml:space="preserve">their </w:t>
+      </w:r>
+      <w:r>
+        <w:rPr>
+          <w:i/>
+          <w:iCs/>
+        </w:rPr>
+        <w:t>optimal seed variety, at least within a reasonable time frame.</w:t>
+      </w:r>
+      <w:r>
+        <w:rPr>
+          <w:i/>
+          <w:iCs/>
+        </w:rPr>
+        <w:t xml:space="preserve"> </w:t>
+      </w:r>
+      <w:r>
+        <w:rPr>
+          <w:i/>
+          <w:iCs/>
+        </w:rPr>
+        <w:t>Furthermore</w:t>
+      </w:r>
+      <w:r>
+        <w:rPr>
+          <w:i/>
+          <w:iCs/>
+        </w:rPr>
+        <w:t xml:space="preserve">, </w:t>
+      </w:r>
+      <w:r>
+        <w:rPr>
+          <w:i/>
+          <w:iCs/>
+        </w:rPr>
+        <w:t xml:space="preserve">the optimal choice is a dynamic problem since </w:t>
+      </w:r>
+      <w:r>
+        <w:rPr>
+          <w:i/>
+          <w:iCs/>
+        </w:rPr>
+        <w:t>all</w:t>
+      </w:r>
+      <w:r>
+        <w:rPr>
+          <w:i/>
+          <w:iCs/>
+        </w:rPr>
+        <w:t xml:space="preserve"> these conditions—temperature and precipitation, soil health, input and commodity prices, and household income—change from season to season.</w:t>
+      </w:r>
+      <w:r>
+        <w:rPr>
+          <w:i/>
+          <w:iCs/>
+        </w:rPr>
+        <w:t xml:space="preserve"> </w:t>
+      </w:r>
+      <w:r>
+        <w:rPr>
+          <w:i/>
+          <w:iCs/>
+        </w:rPr>
+        <w:t xml:space="preserve">If </w:t>
+      </w:r>
+      <w:r>
+        <w:rPr>
+          <w:i/>
+          <w:iCs/>
+        </w:rPr>
+        <w:t>there is</w:t>
+      </w:r>
+      <w:r>
+        <w:rPr>
+          <w:i/>
+          <w:iCs/>
+        </w:rPr>
+        <w:t xml:space="preserve"> little rain</w:t>
+      </w:r>
+      <w:r>
+        <w:rPr>
+          <w:i/>
+          <w:iCs/>
+        </w:rPr>
+        <w:t xml:space="preserve"> in one season</w:t>
+      </w:r>
+      <w:r>
+        <w:rPr>
+          <w:i/>
+          <w:iCs/>
+        </w:rPr>
+        <w:t xml:space="preserve">, </w:t>
+      </w:r>
+      <w:r>
+        <w:rPr>
+          <w:i/>
+          <w:iCs/>
+        </w:rPr>
+        <w:t xml:space="preserve">the optimal seed variety might be </w:t>
+      </w:r>
+      <w:r>
+        <w:rPr>
+          <w:i/>
+          <w:iCs/>
+        </w:rPr>
+        <w:t>Wema</w:t>
+      </w:r>
+      <w:r>
+        <w:rPr>
+          <w:i/>
+          <w:iCs/>
+        </w:rPr>
+        <w:t>, i</w:t>
+      </w:r>
+      <w:r>
+        <w:rPr>
+          <w:i/>
+          <w:iCs/>
+        </w:rPr>
+        <w:t xml:space="preserve">f </w:t>
+      </w:r>
+      <w:r>
+        <w:rPr>
+          <w:i/>
+          <w:iCs/>
+        </w:rPr>
+        <w:t>the</w:t>
+      </w:r>
+      <w:r>
+        <w:rPr>
+          <w:i/>
+          <w:iCs/>
+        </w:rPr>
+        <w:t xml:space="preserve"> farmer is late for planting</w:t>
+      </w:r>
+      <w:r>
+        <w:rPr>
+          <w:i/>
+          <w:iCs/>
+        </w:rPr>
+        <w:t xml:space="preserve"> in the next</w:t>
+      </w:r>
+      <w:r>
+        <w:rPr>
+          <w:i/>
+          <w:iCs/>
+        </w:rPr>
+        <w:t xml:space="preserve">, </w:t>
+      </w:r>
+      <w:proofErr w:type="spellStart"/>
+      <w:r>
+        <w:rPr>
+          <w:i/>
+          <w:iCs/>
+        </w:rPr>
+        <w:t>Myezi</w:t>
+      </w:r>
+      <w:proofErr w:type="spellEnd"/>
+      <w:r>
+        <w:rPr>
+          <w:i/>
+          <w:iCs/>
+        </w:rPr>
+        <w:t xml:space="preserve"> </w:t>
+      </w:r>
+      <w:proofErr w:type="spellStart"/>
+      <w:r>
+        <w:rPr>
+          <w:i/>
+          <w:iCs/>
+        </w:rPr>
+        <w:t>mitatu</w:t>
+      </w:r>
+      <w:proofErr w:type="spellEnd"/>
+      <w:r>
+        <w:rPr>
+          <w:i/>
+          <w:iCs/>
+        </w:rPr>
+        <w:t xml:space="preserve"> (mm3)</w:t>
+      </w:r>
+      <w:r>
+        <w:rPr>
+          <w:i/>
+          <w:iCs/>
+        </w:rPr>
+        <w:t xml:space="preserve"> might be the better choice</w:t>
+      </w:r>
+      <w:r>
+        <w:rPr>
+          <w:i/>
+          <w:iCs/>
+        </w:rPr>
+        <w:t xml:space="preserve">. </w:t>
+      </w:r>
+      <w:r>
+        <w:rPr>
+          <w:i/>
+          <w:iCs/>
+        </w:rPr>
+        <w:t>Moreover</w:t>
+      </w:r>
+      <w:r>
+        <w:rPr>
+          <w:i/>
+          <w:iCs/>
+        </w:rPr>
+        <w:t xml:space="preserve">, farmers may face certain behavioral constraints that inhibit their ability to learn if, for example, they pay attention to minor or tangential attributes and miss the more important </w:t>
+      </w:r>
+      <w:r>
+        <w:rPr>
+          <w:i/>
+          <w:iCs/>
+        </w:rPr>
+        <w:t>one</w:t>
+      </w:r>
+      <w:r>
+        <w:rPr>
+          <w:i/>
+          <w:iCs/>
+        </w:rPr>
+        <w:t>s.</w:t>
+      </w:r>
+      <w:r>
+        <w:rPr>
+          <w:i/>
+          <w:iCs/>
+          <w:vertAlign w:val="superscript"/>
+        </w:rPr>
+        <w:footnoteReference w:id="2"/>
+      </w:r>
+    </w:p>
+    <w:p>
+      <w:pPr>
+        <w:spacing w:before="120" w:after="120"/>
+        <w:jc w:val="both"/>
+      </w:pPr>
+      <w:r>
         <w:t xml:space="preserve">Related, the paper reports that 2/3 of farmers think that seeds from the agro-dealer are counterfeit or adulterated and use it as evidence of </w:t>
       </w:r>
       <w:proofErr w:type="gramStart"/>
@@ -2525,17 +2797,313 @@
       </w:r>
       <w:proofErr w:type="gramEnd"/>
       <w:r>
-        <w:t xml:space="preserve"> about seed quality, particularly among farmers that did not purchase improved seeds. It is unclear, however, whether this question asked about seeds in general sold by the agro-dealer or about arguably the more relevant seed variety that the farmer purchased (or would likely purchase if they did not purchase improved seeds). To be clear, perceptions of seed quality should depend on the seed variety used, how they are packaged, the reputation of the seed provider (manufacturer brand) and the reputation of the agro-dealer. For example, if repackaged seeds are of lower quality because of agro-dealer mishandling, a farmer that never purchased repackaged seeds would have different perceptions about seed quality used than a farmer that only purchases repackages seeds.</w:t>
+        <w:t xml:space="preserve"> about seed quality, particularly among farmers that did not purchase improved seeds. It is unclear, however, whether this question asked about seeds in general sold by the agro-dealer or about arguably the more relevant seed variety that the farmer purchased (or would likely purchase if they did not purchase improved seeds). To </w:t>
+      </w:r>
+      <w:r>
+        <w:lastRenderedPageBreak/>
+        <w:t>be clear, perceptions of seed quality should depend on the seed variety used, how they are packaged, the reputation of the seed provider (manufacturer brand) and the reputation of the agro-dealer. For example, if repackaged seeds are of lower quality because of agro-dealer mishandling, a farmer that never purchased repackaged seeds would have different perceptions about seed quality used than a farmer that only purchases repackages seeds</w:t>
+      </w:r>
+      <w:r>
+        <w:t>.</w:t>
       </w:r>
     </w:p>
     <w:p>
       <w:pPr>
         <w:spacing w:before="120" w:after="120"/>
         <w:jc w:val="both"/>
-        <w:rPr>
-          <w:i/>
-          <w:iCs/>
-        </w:rPr>
+      </w:pPr>
+      <w:r>
+        <w:rPr>
+          <w:i/>
+          <w:iCs/>
+        </w:rPr>
+        <w:t>While we agree that all th</w:t>
+      </w:r>
+      <w:r>
+        <w:rPr>
+          <w:i/>
+          <w:iCs/>
+        </w:rPr>
+        <w:t>is</w:t>
+      </w:r>
+      <w:r>
+        <w:rPr>
+          <w:i/>
+          <w:iCs/>
+        </w:rPr>
+        <w:t xml:space="preserve"> determine</w:t>
+      </w:r>
+      <w:r>
+        <w:rPr>
+          <w:i/>
+          <w:iCs/>
+        </w:rPr>
+        <w:t>s</w:t>
+      </w:r>
+      <w:r>
+        <w:rPr>
+          <w:i/>
+          <w:iCs/>
+        </w:rPr>
+        <w:t xml:space="preserve"> farmers’ perceptions of seed quality, this question </w:t>
+      </w:r>
+      <w:r>
+        <w:rPr>
+          <w:i/>
+          <w:iCs/>
+        </w:rPr>
+        <w:t>(“Do you think that maize seed that you can buy at agro-input dealers is counterfeit/adulterated?”)</w:t>
+      </w:r>
+      <w:r>
+        <w:rPr>
+          <w:i/>
+          <w:iCs/>
+        </w:rPr>
+        <w:t xml:space="preserve"> </w:t>
+      </w:r>
+      <w:r>
+        <w:rPr>
+          <w:i/>
+          <w:iCs/>
+        </w:rPr>
+        <w:t>was asked to obtain a general picture of farmers’ perceptions</w:t>
+      </w:r>
+      <w:r>
+        <w:rPr>
+          <w:i/>
+          <w:iCs/>
+        </w:rPr>
+        <w:t>, while the next variable (</w:t>
+      </w:r>
+      <w:r>
+        <w:rPr>
+          <w:i/>
+          <w:iCs/>
+        </w:rPr>
+        <w:t>farmer’s maize seed ratings of agro-dealers within area</w:t>
+      </w:r>
+      <w:r>
+        <w:rPr>
+          <w:i/>
+          <w:iCs/>
+        </w:rPr>
+        <w:t xml:space="preserve">) is conditional on specific </w:t>
+      </w:r>
+      <w:r>
+        <w:rPr>
+          <w:i/>
+          <w:iCs/>
+        </w:rPr>
+        <w:t>shops</w:t>
+      </w:r>
+      <w:r>
+        <w:rPr>
+          <w:i/>
+          <w:iCs/>
+        </w:rPr>
+        <w:t xml:space="preserve">. To address this comment, we add </w:t>
+      </w:r>
+      <w:r>
+        <w:rPr>
+          <w:i/>
+          <w:iCs/>
+        </w:rPr>
+        <w:t>the following to the text:</w:t>
+      </w:r>
+    </w:p>
+    <w:p>
+      <w:pPr>
+        <w:spacing w:before="120" w:after="120"/>
+        <w:ind w:left="709"/>
+        <w:jc w:val="both"/>
+      </w:pPr>
+      <w:r>
+        <w:rPr>
+          <w:i/>
+          <w:iCs/>
+        </w:rPr>
+        <w:t>“</w:t>
+      </w:r>
+      <w:r>
+        <w:rPr>
+          <w:i/>
+          <w:iCs/>
+        </w:rPr>
+        <w:t xml:space="preserve">We </w:t>
+      </w:r>
+      <w:r>
+        <w:rPr>
+          <w:i/>
+          <w:iCs/>
+        </w:rPr>
+        <w:t>intentionally</w:t>
+      </w:r>
+      <w:r>
+        <w:rPr>
+          <w:i/>
+          <w:iCs/>
+        </w:rPr>
+        <w:t xml:space="preserve"> asked this question in a </w:t>
+      </w:r>
+      <w:r>
+        <w:rPr>
+          <w:i/>
+          <w:iCs/>
+        </w:rPr>
+        <w:t>general</w:t>
+      </w:r>
+      <w:r>
+        <w:rPr>
+          <w:i/>
+          <w:iCs/>
+        </w:rPr>
+        <w:t xml:space="preserve"> manner</w:t>
+      </w:r>
+      <w:r>
+        <w:rPr>
+          <w:i/>
+          <w:iCs/>
+        </w:rPr>
+        <w:t xml:space="preserve">, </w:t>
+      </w:r>
+      <w:r>
+        <w:rPr>
+          <w:i/>
+          <w:iCs/>
+        </w:rPr>
+        <w:t>about</w:t>
+      </w:r>
+      <w:r>
+        <w:rPr>
+          <w:i/>
+          <w:iCs/>
+        </w:rPr>
+        <w:t xml:space="preserve"> </w:t>
+      </w:r>
+      <w:r>
+        <w:rPr>
+          <w:i/>
+          <w:iCs/>
+        </w:rPr>
+        <w:t xml:space="preserve">maize seed that you can buy at </w:t>
+      </w:r>
+      <w:r>
+        <w:rPr>
+          <w:i/>
+          <w:iCs/>
+        </w:rPr>
+        <w:t xml:space="preserve">any </w:t>
+      </w:r>
+      <w:r>
+        <w:rPr>
+          <w:i/>
+          <w:iCs/>
+        </w:rPr>
+        <w:t>agro-dealer</w:t>
+      </w:r>
+      <w:r>
+        <w:rPr>
+          <w:i/>
+          <w:iCs/>
+        </w:rPr>
+        <w:t xml:space="preserve">, </w:t>
+      </w:r>
+      <w:r>
+        <w:rPr>
+          <w:i/>
+          <w:iCs/>
+        </w:rPr>
+        <w:t xml:space="preserve">without specifying </w:t>
+      </w:r>
+      <w:r>
+        <w:rPr>
+          <w:i/>
+          <w:iCs/>
+        </w:rPr>
+        <w:t xml:space="preserve">the </w:t>
+      </w:r>
+      <w:r>
+        <w:rPr>
+          <w:i/>
+          <w:iCs/>
+        </w:rPr>
+        <w:t>seed variety</w:t>
+      </w:r>
+      <w:r>
+        <w:rPr>
+          <w:i/>
+          <w:iCs/>
+        </w:rPr>
+        <w:t xml:space="preserve"> or agro-</w:t>
+      </w:r>
+      <w:r>
+        <w:rPr>
+          <w:i/>
+          <w:iCs/>
+        </w:rPr>
+        <w:t xml:space="preserve">dealer, to </w:t>
+      </w:r>
+      <w:r>
+        <w:rPr>
+          <w:i/>
+          <w:iCs/>
+        </w:rPr>
+        <w:t>obtain</w:t>
+      </w:r>
+      <w:r>
+        <w:rPr>
+          <w:i/>
+          <w:iCs/>
+        </w:rPr>
+        <w:t xml:space="preserve"> a</w:t>
+      </w:r>
+      <w:r>
+        <w:rPr>
+          <w:i/>
+          <w:iCs/>
+        </w:rPr>
+        <w:t>n overall</w:t>
+      </w:r>
+      <w:r>
+        <w:rPr>
+          <w:i/>
+          <w:iCs/>
+        </w:rPr>
+        <w:t xml:space="preserve"> idea about farmers’ sentiments </w:t>
+      </w:r>
+      <w:r>
+        <w:rPr>
+          <w:i/>
+          <w:iCs/>
+        </w:rPr>
+        <w:t xml:space="preserve">regarding </w:t>
+      </w:r>
+      <w:r>
+        <w:rPr>
+          <w:i/>
+          <w:iCs/>
+        </w:rPr>
+        <w:t>maize seed at agro-dealer</w:t>
+      </w:r>
+      <w:r>
+        <w:rPr>
+          <w:i/>
+          <w:iCs/>
+        </w:rPr>
+        <w:t>s</w:t>
+      </w:r>
+      <w:r>
+        <w:rPr>
+          <w:i/>
+          <w:iCs/>
+        </w:rPr>
+        <w:t>.</w:t>
+      </w:r>
+    </w:p>
+    <w:p>
+      <w:pPr>
+        <w:spacing w:before="120" w:after="120"/>
+        <w:jc w:val="both"/>
       </w:pPr>
       <w:r>
         <w:t xml:space="preserve">Since agro-dealers appear to stock up different seed varieties (according to Table 6, the mean is 2.8), and presumably some have better protection against droughts, pests and diseases, but are likely more expensive, the single rating given per agro-dealer, will likely mask differences in the type of seeds sold by the </w:t>
@@ -2546,7 +3114,16 @@
       </w:r>
       <w:proofErr w:type="spellEnd"/>
       <w:r>
-        <w:t xml:space="preserve"> with differences in the quality of the storage facilities. In addition, some farmers might be willing to trade-off lower quality for a lower price, and yet pricing is not reflected in the ratings. Finally, ratings are also silent about how seeds were </w:t>
+        <w:t xml:space="preserve"> with differences in the quality of the storage facilities.</w:t>
+      </w:r>
+    </w:p>
+    <w:p>
+      <w:pPr>
+        <w:spacing w:before="120" w:after="120"/>
+        <w:jc w:val="both"/>
+      </w:pPr>
+      <w:r>
+        <w:t xml:space="preserve">In addition, some farmers might be willing to trade-off lower quality for a lower price, and yet pricing is not reflected in the ratings. Finally, ratings are also silent about how seeds were </w:t>
       </w:r>
       <w:proofErr w:type="gramStart"/>
       <w:r>
@@ -2554,7 +3131,10 @@
       </w:r>
       <w:proofErr w:type="gramEnd"/>
       <w:r>
-        <w:t>, whether in the original packages as sold by the manufacturer, or in smaller bags repackaged by the agro-dealer.</w:t>
+        <w:t>, whether in the original packages as sold by the manufacturer, or in smaller bags repackaged by the agro-dealer</w:t>
+      </w:r>
+      <w:r>
+        <w:t>.</w:t>
       </w:r>
     </w:p>
     <w:p>
@@ -2567,6 +3147,207 @@
         </w:rPr>
       </w:pPr>
       <w:r>
+        <w:rPr>
+          <w:i/>
+          <w:iCs/>
+        </w:rPr>
+        <w:t xml:space="preserve">To address this comment, we added footnote </w:t>
+      </w:r>
+      <w:r>
+        <w:rPr>
+          <w:i/>
+          <w:iCs/>
+        </w:rPr>
+        <w:t>9</w:t>
+      </w:r>
+      <w:r>
+        <w:rPr>
+          <w:i/>
+          <w:iCs/>
+        </w:rPr>
+        <w:t>:</w:t>
+      </w:r>
+    </w:p>
+    <w:p>
+      <w:pPr>
+        <w:spacing w:before="120" w:after="120"/>
+        <w:ind w:left="709"/>
+        <w:jc w:val="both"/>
+        <w:rPr>
+          <w:i/>
+          <w:iCs/>
+        </w:rPr>
+      </w:pPr>
+      <w:r>
+        <w:rPr>
+          <w:i/>
+          <w:iCs/>
+        </w:rPr>
+        <w:t>“</w:t>
+      </w:r>
+      <w:r>
+        <w:rPr>
+          <w:i/>
+          <w:iCs/>
+        </w:rPr>
+        <w:t>W</w:t>
+      </w:r>
+      <w:r>
+        <w:rPr>
+          <w:i/>
+          <w:iCs/>
+        </w:rPr>
+        <w:t xml:space="preserve">e </w:t>
+      </w:r>
+      <w:r>
+        <w:rPr>
+          <w:i/>
+          <w:iCs/>
+        </w:rPr>
+        <w:t xml:space="preserve">also </w:t>
+      </w:r>
+      <w:r>
+        <w:rPr>
+          <w:i/>
+          <w:iCs/>
+        </w:rPr>
+        <w:t>ask</w:t>
+      </w:r>
+      <w:r>
+        <w:rPr>
+          <w:i/>
+          <w:iCs/>
+        </w:rPr>
+        <w:t>ed</w:t>
+      </w:r>
+      <w:r>
+        <w:rPr>
+          <w:i/>
+          <w:iCs/>
+        </w:rPr>
+        <w:t xml:space="preserve"> farmers to rate agro-dealers on </w:t>
+      </w:r>
+      <w:r>
+        <w:rPr>
+          <w:i/>
+          <w:iCs/>
+        </w:rPr>
+        <w:t xml:space="preserve">general quality, location, price, stock, </w:t>
+      </w:r>
+      <w:r>
+        <w:rPr>
+          <w:i/>
+          <w:iCs/>
+        </w:rPr>
+        <w:t xml:space="preserve">and </w:t>
+      </w:r>
+      <w:r>
+        <w:rPr>
+          <w:i/>
+          <w:iCs/>
+        </w:rPr>
+        <w:t>reputation</w:t>
+      </w:r>
+      <w:r>
+        <w:rPr>
+          <w:i/>
+          <w:iCs/>
+        </w:rPr>
+        <w:t xml:space="preserve">, but </w:t>
+      </w:r>
+      <w:r>
+        <w:rPr>
+          <w:i/>
+          <w:iCs/>
+        </w:rPr>
+        <w:t xml:space="preserve">these dimensions </w:t>
+      </w:r>
+      <w:r>
+        <w:rPr>
+          <w:i/>
+          <w:iCs/>
+        </w:rPr>
+        <w:t xml:space="preserve">do not contribute to </w:t>
+      </w:r>
+      <w:r>
+        <w:rPr>
+          <w:i/>
+          <w:iCs/>
+        </w:rPr>
+        <w:t xml:space="preserve">our </w:t>
+      </w:r>
+      <w:r>
+        <w:rPr>
+          <w:i/>
+          <w:iCs/>
+        </w:rPr>
+        <w:t>ratings</w:t>
+      </w:r>
+      <w:r>
+        <w:rPr>
+          <w:i/>
+          <w:iCs/>
+        </w:rPr>
+        <w:t xml:space="preserve">. </w:t>
+      </w:r>
+      <w:r>
+        <w:rPr>
+          <w:i/>
+          <w:iCs/>
+        </w:rPr>
+        <w:t>Even though</w:t>
+      </w:r>
+      <w:r>
+        <w:rPr>
+          <w:i/>
+          <w:iCs/>
+        </w:rPr>
+        <w:t xml:space="preserve"> some farmers might trade-off lower quality for a lower price, the ratings are supposed to provide indications of quality, not indications of quality relative to</w:t>
+      </w:r>
+      <w:r>
+        <w:rPr>
+          <w:i/>
+          <w:iCs/>
+        </w:rPr>
+        <w:t xml:space="preserve"> </w:t>
+      </w:r>
+      <w:r>
+        <w:rPr>
+          <w:i/>
+          <w:iCs/>
+        </w:rPr>
+        <w:t xml:space="preserve">price or other dimensions. Other farmers might be willing to trade-off lower quality for a convenient location, but our objective is not to provide a rating that captures every aspect </w:t>
+      </w:r>
+      <w:proofErr w:type="gramStart"/>
+      <w:r>
+        <w:rPr>
+          <w:i/>
+          <w:iCs/>
+        </w:rPr>
+        <w:t>why</w:t>
+      </w:r>
+      <w:proofErr w:type="gramEnd"/>
+      <w:r>
+        <w:rPr>
+          <w:i/>
+          <w:iCs/>
+        </w:rPr>
+        <w:t xml:space="preserve"> a farmer might (not) prefer a specific dealer but to make seed quality better observable at the time of purchase.</w:t>
+      </w:r>
+      <w:r>
+        <w:rPr>
+          <w:i/>
+          <w:iCs/>
+        </w:rPr>
+        <w:t>”</w:t>
+      </w:r>
+    </w:p>
+    <w:p>
+      <w:pPr>
+        <w:spacing w:before="120" w:after="120"/>
+        <w:jc w:val="both"/>
+      </w:pPr>
+      <w:r>
         <w:t xml:space="preserve">In short, the authors should explain why they decided to use a “generic” ratings system (one rating per agro-dealer), instead of an alternative one that was explicit about the seed variety and how it was sold (i.e. </w:t>
       </w:r>
       <w:proofErr w:type="spellStart"/>
@@ -2575,7 +3356,979 @@
       </w:r>
       <w:proofErr w:type="spellEnd"/>
       <w:r>
-        <w:t xml:space="preserve"> 10H manufactured by X sold by agro-dealer Y in the original package).</w:t>
+        <w:t xml:space="preserve"> 10H manufactured by X sold by agro-dealer Y in the original package)</w:t>
+      </w:r>
+      <w:r>
+        <w:t>.</w:t>
+      </w:r>
+    </w:p>
+    <w:p>
+      <w:pPr>
+        <w:spacing w:before="120" w:after="120"/>
+        <w:jc w:val="both"/>
+      </w:pPr>
+      <w:r>
+        <w:rPr>
+          <w:i/>
+          <w:iCs/>
+        </w:rPr>
+        <w:t xml:space="preserve">We agree </w:t>
+      </w:r>
+      <w:r>
+        <w:rPr>
+          <w:i/>
+          <w:iCs/>
+        </w:rPr>
+        <w:t xml:space="preserve">that </w:t>
+      </w:r>
+      <w:r>
+        <w:rPr>
+          <w:i/>
+          <w:iCs/>
+        </w:rPr>
+        <w:t xml:space="preserve">it would have been ideal to ask farmers </w:t>
+      </w:r>
+      <w:r>
+        <w:rPr>
+          <w:i/>
+          <w:iCs/>
+        </w:rPr>
+        <w:t xml:space="preserve">to </w:t>
+      </w:r>
+      <w:r>
+        <w:rPr>
+          <w:i/>
+          <w:iCs/>
+        </w:rPr>
+        <w:t xml:space="preserve">rate </w:t>
+      </w:r>
+      <w:r>
+        <w:rPr>
+          <w:i/>
+          <w:iCs/>
+        </w:rPr>
+        <w:t xml:space="preserve">agro-dealers </w:t>
+      </w:r>
+      <w:r>
+        <w:rPr>
+          <w:i/>
+          <w:iCs/>
+        </w:rPr>
+        <w:t xml:space="preserve">conditional </w:t>
+      </w:r>
+      <w:r>
+        <w:rPr>
+          <w:i/>
+          <w:iCs/>
+        </w:rPr>
+        <w:t xml:space="preserve">on </w:t>
+      </w:r>
+      <w:r>
+        <w:rPr>
+          <w:i/>
+          <w:iCs/>
+        </w:rPr>
+        <w:t xml:space="preserve">variety (and even </w:t>
+      </w:r>
+      <w:r>
+        <w:rPr>
+          <w:i/>
+          <w:iCs/>
+        </w:rPr>
+        <w:t>on other features like</w:t>
+      </w:r>
+      <w:r>
+        <w:rPr>
+          <w:i/>
+          <w:iCs/>
+        </w:rPr>
+        <w:t xml:space="preserve"> packaging)</w:t>
+      </w:r>
+      <w:r>
+        <w:rPr>
+          <w:i/>
+          <w:iCs/>
+        </w:rPr>
+        <w:t xml:space="preserve">. </w:t>
+      </w:r>
+      <w:r>
+        <w:rPr>
+          <w:i/>
+          <w:iCs/>
+        </w:rPr>
+        <w:t>However</w:t>
+      </w:r>
+      <w:r>
+        <w:rPr>
+          <w:i/>
+          <w:iCs/>
+        </w:rPr>
+        <w:t xml:space="preserve">, </w:t>
+      </w:r>
+      <w:r>
+        <w:rPr>
+          <w:i/>
+          <w:iCs/>
+        </w:rPr>
+        <w:t>when enumerators asked farmers at baseline</w:t>
+      </w:r>
+      <w:r>
+        <w:rPr>
+          <w:i/>
+          <w:iCs/>
+        </w:rPr>
+        <w:t xml:space="preserve"> </w:t>
+      </w:r>
+      <w:r>
+        <w:rPr>
+          <w:i/>
+          <w:iCs/>
+        </w:rPr>
+        <w:t xml:space="preserve">to mention all improved maize </w:t>
+      </w:r>
+      <w:r>
+        <w:rPr>
+          <w:i/>
+          <w:iCs/>
+        </w:rPr>
+        <w:t>varieties</w:t>
+      </w:r>
+      <w:r>
+        <w:rPr>
+          <w:i/>
+          <w:iCs/>
+        </w:rPr>
+        <w:t xml:space="preserve"> </w:t>
+      </w:r>
+      <w:r>
+        <w:rPr>
+          <w:i/>
+          <w:iCs/>
+        </w:rPr>
+        <w:t xml:space="preserve">they </w:t>
+      </w:r>
+      <w:r>
+        <w:rPr>
+          <w:i/>
+          <w:iCs/>
+        </w:rPr>
+        <w:t>knew</w:t>
+      </w:r>
+      <w:r>
+        <w:rPr>
+          <w:i/>
+          <w:iCs/>
+        </w:rPr>
+        <w:t xml:space="preserve">, </w:t>
+      </w:r>
+      <w:r>
+        <w:rPr>
+          <w:i/>
+          <w:iCs/>
+        </w:rPr>
+        <w:t xml:space="preserve">the average farmer </w:t>
+      </w:r>
+      <w:r>
+        <w:rPr>
+          <w:i/>
+          <w:iCs/>
+        </w:rPr>
+        <w:t>was aware of</w:t>
+      </w:r>
+      <w:r>
+        <w:rPr>
+          <w:i/>
+          <w:iCs/>
+        </w:rPr>
+        <w:t xml:space="preserve"> 3</w:t>
+      </w:r>
+      <w:r>
+        <w:rPr>
+          <w:i/>
+          <w:iCs/>
+        </w:rPr>
+        <w:t>. At the same time,</w:t>
+      </w:r>
+      <w:r>
+        <w:rPr>
+          <w:i/>
+          <w:iCs/>
+        </w:rPr>
+        <w:t xml:space="preserve"> </w:t>
+      </w:r>
+      <w:r>
+        <w:rPr>
+          <w:i/>
+          <w:iCs/>
+        </w:rPr>
+        <w:t xml:space="preserve">agro-dealers </w:t>
+      </w:r>
+      <w:r>
+        <w:rPr>
+          <w:i/>
+          <w:iCs/>
+        </w:rPr>
+        <w:t>had</w:t>
+      </w:r>
+      <w:r>
+        <w:rPr>
+          <w:i/>
+          <w:iCs/>
+        </w:rPr>
+        <w:t xml:space="preserve"> 3</w:t>
+      </w:r>
+      <w:r>
+        <w:rPr>
+          <w:i/>
+          <w:iCs/>
+        </w:rPr>
+        <w:t xml:space="preserve"> </w:t>
+      </w:r>
+      <w:r>
+        <w:rPr>
+          <w:i/>
+          <w:iCs/>
+        </w:rPr>
+        <w:t xml:space="preserve">varieties </w:t>
+      </w:r>
+      <w:r>
+        <w:rPr>
+          <w:i/>
+          <w:iCs/>
+        </w:rPr>
+        <w:t>in stock</w:t>
+      </w:r>
+      <w:r>
+        <w:rPr>
+          <w:i/>
+          <w:iCs/>
+        </w:rPr>
+        <w:t xml:space="preserve"> </w:t>
+      </w:r>
+      <w:r>
+        <w:rPr>
+          <w:i/>
+          <w:iCs/>
+        </w:rPr>
+        <w:t>o</w:t>
+      </w:r>
+      <w:r>
+        <w:rPr>
+          <w:i/>
+          <w:iCs/>
+        </w:rPr>
+        <w:t>n average</w:t>
+      </w:r>
+      <w:r>
+        <w:rPr>
+          <w:i/>
+          <w:iCs/>
+        </w:rPr>
+        <w:t xml:space="preserve">. </w:t>
+      </w:r>
+      <w:r>
+        <w:rPr>
+          <w:i/>
+          <w:iCs/>
+        </w:rPr>
+        <w:t xml:space="preserve">These </w:t>
+      </w:r>
+      <w:r>
+        <w:rPr>
+          <w:i/>
+          <w:iCs/>
+        </w:rPr>
+        <w:t>varieties</w:t>
+      </w:r>
+      <w:r>
+        <w:rPr>
+          <w:i/>
+          <w:iCs/>
+        </w:rPr>
+        <w:t xml:space="preserve"> do not necessarily overlap</w:t>
+      </w:r>
+      <w:r>
+        <w:rPr>
+          <w:i/>
+          <w:iCs/>
+        </w:rPr>
+        <w:t xml:space="preserve">, </w:t>
+      </w:r>
+      <w:r>
+        <w:rPr>
+          <w:i/>
+          <w:iCs/>
+        </w:rPr>
+        <w:t xml:space="preserve">and even if a farmer has heard of a </w:t>
+      </w:r>
+      <w:r>
+        <w:rPr>
+          <w:i/>
+          <w:iCs/>
+        </w:rPr>
+        <w:t>variet</w:t>
+      </w:r>
+      <w:r>
+        <w:rPr>
+          <w:i/>
+          <w:iCs/>
+        </w:rPr>
+        <w:t>y, they are not necessarily able to judge its quality</w:t>
+      </w:r>
+      <w:r>
+        <w:rPr>
+          <w:i/>
+          <w:iCs/>
+        </w:rPr>
+        <w:t xml:space="preserve"> (</w:t>
+      </w:r>
+      <w:r>
+        <w:rPr>
+          <w:i/>
+          <w:iCs/>
+        </w:rPr>
+        <w:t xml:space="preserve">as </w:t>
+      </w:r>
+      <w:r>
+        <w:rPr>
+          <w:i/>
+          <w:iCs/>
+        </w:rPr>
+        <w:t>they need to have experienced it or know someone who did</w:t>
+      </w:r>
+      <w:r>
+        <w:rPr>
+          <w:i/>
+          <w:iCs/>
+        </w:rPr>
+        <w:t>)</w:t>
+      </w:r>
+      <w:r>
+        <w:rPr>
+          <w:i/>
+          <w:iCs/>
+        </w:rPr>
+        <w:t xml:space="preserve">. </w:t>
+      </w:r>
+      <w:r>
+        <w:rPr>
+          <w:i/>
+          <w:iCs/>
+        </w:rPr>
+        <w:t>Hence</w:t>
+      </w:r>
+      <w:r>
+        <w:rPr>
+          <w:i/>
+          <w:iCs/>
+        </w:rPr>
+        <w:t>, many</w:t>
+      </w:r>
+      <w:r>
+        <w:rPr>
+          <w:i/>
+          <w:iCs/>
+        </w:rPr>
+        <w:t xml:space="preserve"> farmers in our sample are </w:t>
+      </w:r>
+      <w:r>
+        <w:rPr>
+          <w:i/>
+          <w:iCs/>
+        </w:rPr>
+        <w:t xml:space="preserve">probably </w:t>
+      </w:r>
+      <w:r>
+        <w:rPr>
+          <w:i/>
+          <w:iCs/>
+        </w:rPr>
+        <w:t>un</w:t>
+      </w:r>
+      <w:r>
+        <w:rPr>
+          <w:i/>
+          <w:iCs/>
+        </w:rPr>
+        <w:t xml:space="preserve">able to rate </w:t>
+      </w:r>
+      <w:r>
+        <w:rPr>
+          <w:i/>
+          <w:iCs/>
+        </w:rPr>
+        <w:t xml:space="preserve">more than </w:t>
+      </w:r>
+      <w:r>
+        <w:rPr>
+          <w:i/>
+          <w:iCs/>
+        </w:rPr>
+        <w:t>one variety</w:t>
+      </w:r>
+      <w:r>
+        <w:rPr>
+          <w:i/>
+          <w:iCs/>
+        </w:rPr>
+        <w:t xml:space="preserve"> and </w:t>
+      </w:r>
+      <w:r>
+        <w:rPr>
+          <w:i/>
+          <w:iCs/>
+        </w:rPr>
+        <w:t xml:space="preserve">we </w:t>
+      </w:r>
+      <w:r>
+        <w:rPr>
+          <w:i/>
+          <w:iCs/>
+        </w:rPr>
+        <w:t xml:space="preserve">would </w:t>
+      </w:r>
+      <w:r>
+        <w:rPr>
+          <w:i/>
+          <w:iCs/>
+        </w:rPr>
+        <w:t>often have none or only 1 observation for “</w:t>
+      </w:r>
+      <w:proofErr w:type="spellStart"/>
+      <w:r>
+        <w:rPr>
+          <w:i/>
+          <w:iCs/>
+        </w:rPr>
+        <w:t>Longe</w:t>
+      </w:r>
+      <w:proofErr w:type="spellEnd"/>
+      <w:r>
+        <w:rPr>
+          <w:i/>
+          <w:iCs/>
+        </w:rPr>
+        <w:t xml:space="preserve"> 10H manufactured by X sold by agro-dealer Y in the original package</w:t>
+      </w:r>
+      <w:r>
+        <w:rPr>
+          <w:i/>
+          <w:iCs/>
+        </w:rPr>
+        <w:t>.</w:t>
+      </w:r>
+      <w:r>
+        <w:rPr>
+          <w:i/>
+          <w:iCs/>
+        </w:rPr>
+        <w:t>”</w:t>
+      </w:r>
+    </w:p>
+    <w:p>
+      <w:pPr>
+        <w:spacing w:before="120" w:after="120"/>
+        <w:jc w:val="both"/>
+        <w:rPr>
+          <w:i/>
+          <w:iCs/>
+        </w:rPr>
+      </w:pPr>
+      <w:r>
+        <w:rPr>
+          <w:i/>
+          <w:iCs/>
+        </w:rPr>
+        <w:lastRenderedPageBreak/>
+        <w:t xml:space="preserve">This implies that we would have needed a much larger farmer sample to </w:t>
+      </w:r>
+      <w:r>
+        <w:rPr>
+          <w:i/>
+          <w:iCs/>
+        </w:rPr>
+        <w:t xml:space="preserve">obtain </w:t>
+      </w:r>
+      <w:r>
+        <w:rPr>
+          <w:i/>
+          <w:iCs/>
+        </w:rPr>
+        <w:t xml:space="preserve">representative </w:t>
+      </w:r>
+      <w:r>
+        <w:rPr>
+          <w:i/>
+          <w:iCs/>
+        </w:rPr>
+        <w:t xml:space="preserve">variety-specific </w:t>
+      </w:r>
+      <w:r>
+        <w:rPr>
+          <w:i/>
+          <w:iCs/>
+        </w:rPr>
+        <w:t>ratings</w:t>
+      </w:r>
+      <w:r>
+        <w:rPr>
+          <w:i/>
+          <w:iCs/>
+        </w:rPr>
+        <w:t xml:space="preserve">. </w:t>
+      </w:r>
+      <w:r>
+        <w:rPr>
+          <w:i/>
+          <w:iCs/>
+        </w:rPr>
+        <w:t>We feel that visiting 34</w:t>
+      </w:r>
+      <w:r>
+        <w:rPr>
+          <w:i/>
+          <w:iCs/>
+        </w:rPr>
+        <w:t>7</w:t>
+      </w:r>
+      <w:r>
+        <w:rPr>
+          <w:i/>
+          <w:iCs/>
+        </w:rPr>
+        <w:t xml:space="preserve">0 farmers six times (for </w:t>
+      </w:r>
+      <w:r>
+        <w:rPr>
+          <w:i/>
+          <w:iCs/>
+        </w:rPr>
+        <w:t xml:space="preserve">3 rounds of </w:t>
+      </w:r>
+      <w:r>
+        <w:rPr>
+          <w:i/>
+          <w:iCs/>
+        </w:rPr>
+        <w:t xml:space="preserve">rating collection and dissemination) was already quite challenging, </w:t>
+      </w:r>
+      <w:r>
+        <w:rPr>
+          <w:i/>
+          <w:iCs/>
+        </w:rPr>
+        <w:t xml:space="preserve">and </w:t>
+      </w:r>
+      <w:r>
+        <w:rPr>
+          <w:i/>
+          <w:iCs/>
+        </w:rPr>
+        <w:t>d</w:t>
+      </w:r>
+      <w:r>
+        <w:rPr>
+          <w:i/>
+          <w:iCs/>
+        </w:rPr>
+        <w:t>oubling or tripling our sample size was not feasible in terms of costs</w:t>
+      </w:r>
+      <w:r>
+        <w:rPr>
+          <w:i/>
+          <w:iCs/>
+        </w:rPr>
+        <w:t xml:space="preserve"> </w:t>
+      </w:r>
+      <w:r>
+        <w:rPr>
+          <w:i/>
+          <w:iCs/>
+        </w:rPr>
+        <w:t>and logistics</w:t>
+      </w:r>
+      <w:r>
+        <w:rPr>
+          <w:i/>
+          <w:iCs/>
+        </w:rPr>
+        <w:t xml:space="preserve">. </w:t>
+      </w:r>
+      <w:r>
+        <w:rPr>
+          <w:i/>
+          <w:iCs/>
+        </w:rPr>
+        <w:t>That is why</w:t>
+      </w:r>
+      <w:r>
+        <w:rPr>
+          <w:i/>
+          <w:iCs/>
+        </w:rPr>
+        <w:t xml:space="preserve"> we assume that the ratings of different </w:t>
+      </w:r>
+      <w:r>
+        <w:rPr>
+          <w:i/>
+          <w:iCs/>
+        </w:rPr>
+        <w:t>varieties</w:t>
+      </w:r>
+      <w:r>
+        <w:rPr>
+          <w:i/>
+          <w:iCs/>
+        </w:rPr>
+        <w:t xml:space="preserve"> at one agro-dealer are correlated instead</w:t>
+      </w:r>
+      <w:r>
+        <w:rPr>
+          <w:i/>
+          <w:iCs/>
+        </w:rPr>
+        <w:t>.</w:t>
+      </w:r>
+      <w:r>
+        <w:rPr>
+          <w:i/>
+          <w:iCs/>
+        </w:rPr>
+        <w:t xml:space="preserve"> To address this comment, we added footnote 10:</w:t>
+      </w:r>
+    </w:p>
+    <w:p>
+      <w:pPr>
+        <w:spacing w:before="120" w:after="120"/>
+        <w:ind w:left="709"/>
+        <w:jc w:val="both"/>
+        <w:rPr>
+          <w:i/>
+          <w:iCs/>
+        </w:rPr>
+      </w:pPr>
+      <w:r>
+        <w:rPr>
+          <w:i/>
+          <w:iCs/>
+        </w:rPr>
+        <w:t>“</w:t>
+      </w:r>
+      <w:r>
+        <w:rPr>
+          <w:i/>
+          <w:iCs/>
+        </w:rPr>
+        <w:t xml:space="preserve">We </w:t>
+      </w:r>
+      <w:r>
+        <w:rPr>
+          <w:i/>
+          <w:iCs/>
+        </w:rPr>
+        <w:t>acknowledge</w:t>
+      </w:r>
+      <w:r>
+        <w:rPr>
+          <w:i/>
+          <w:iCs/>
+        </w:rPr>
+        <w:t xml:space="preserve"> that it would have been ideal to ask farmers to rate </w:t>
+      </w:r>
+      <w:r>
+        <w:rPr>
+          <w:i/>
+          <w:iCs/>
+        </w:rPr>
+        <w:t xml:space="preserve">agro-dealers </w:t>
+      </w:r>
+      <w:r>
+        <w:rPr>
+          <w:i/>
+          <w:iCs/>
+        </w:rPr>
+        <w:t xml:space="preserve">conditional </w:t>
+      </w:r>
+      <w:r>
+        <w:rPr>
+          <w:i/>
+          <w:iCs/>
+        </w:rPr>
+        <w:t xml:space="preserve">on </w:t>
+      </w:r>
+      <w:r>
+        <w:rPr>
+          <w:i/>
+          <w:iCs/>
+        </w:rPr>
+        <w:t>variety,</w:t>
+      </w:r>
+      <w:r>
+        <w:rPr>
+          <w:i/>
+          <w:iCs/>
+        </w:rPr>
+        <w:t xml:space="preserve"> but </w:t>
+      </w:r>
+      <w:r>
+        <w:rPr>
+          <w:i/>
+          <w:iCs/>
+        </w:rPr>
+        <w:t xml:space="preserve">we would have needed a much larger farmer sample to </w:t>
+      </w:r>
+      <w:r>
+        <w:rPr>
+          <w:i/>
+          <w:iCs/>
+        </w:rPr>
+        <w:t xml:space="preserve">obtain </w:t>
+      </w:r>
+      <w:r>
+        <w:rPr>
+          <w:i/>
+          <w:iCs/>
+        </w:rPr>
+        <w:t xml:space="preserve">representative </w:t>
+      </w:r>
+      <w:r>
+        <w:rPr>
+          <w:i/>
+          <w:iCs/>
+        </w:rPr>
+        <w:t xml:space="preserve">variety-specific </w:t>
+      </w:r>
+      <w:r>
+        <w:rPr>
+          <w:i/>
+          <w:iCs/>
+        </w:rPr>
+        <w:t>ratings</w:t>
+      </w:r>
+      <w:r>
+        <w:rPr>
+          <w:i/>
+          <w:iCs/>
+        </w:rPr>
+        <w:t xml:space="preserve">, which </w:t>
+      </w:r>
+      <w:r>
+        <w:rPr>
+          <w:i/>
+          <w:iCs/>
+        </w:rPr>
+        <w:t>was not feasible in terms of costs</w:t>
+      </w:r>
+      <w:r>
+        <w:rPr>
+          <w:i/>
+          <w:iCs/>
+        </w:rPr>
+        <w:t xml:space="preserve"> </w:t>
+      </w:r>
+      <w:r>
+        <w:rPr>
+          <w:i/>
+          <w:iCs/>
+        </w:rPr>
+        <w:t>and logistics</w:t>
+      </w:r>
+      <w:r>
+        <w:rPr>
+          <w:i/>
+          <w:iCs/>
+        </w:rPr>
+        <w:t xml:space="preserve">. </w:t>
+      </w:r>
+      <w:r>
+        <w:rPr>
+          <w:i/>
+          <w:iCs/>
+        </w:rPr>
+        <w:t xml:space="preserve">That is why we assume that the ratings of different varieties </w:t>
+      </w:r>
+      <w:r>
+        <w:rPr>
+          <w:i/>
+          <w:iCs/>
+        </w:rPr>
+        <w:t xml:space="preserve">at </w:t>
+      </w:r>
+      <w:r>
+        <w:rPr>
+          <w:i/>
+          <w:iCs/>
+        </w:rPr>
+        <w:t>one agro-dealer are correlated instead</w:t>
+      </w:r>
+      <w:r>
+        <w:rPr>
+          <w:i/>
+          <w:iCs/>
+        </w:rPr>
+        <w:t>.</w:t>
+      </w:r>
+      <w:r>
+        <w:rPr>
+          <w:i/>
+          <w:iCs/>
+        </w:rPr>
+        <w:t>”</w:t>
+      </w:r>
+    </w:p>
+    <w:p>
+      <w:pPr>
+        <w:spacing w:before="120" w:after="120"/>
+        <w:jc w:val="both"/>
+      </w:pPr>
+      <w:r>
+        <w:rPr>
+          <w:i/>
+          <w:iCs/>
+        </w:rPr>
+        <w:t>As we were aware of this shortcoming when we designed the experiment</w:t>
+      </w:r>
+      <w:r>
+        <w:rPr>
+          <w:i/>
+          <w:iCs/>
+        </w:rPr>
+        <w:t xml:space="preserve"> </w:t>
+      </w:r>
+      <w:r>
+        <w:rPr>
+          <w:i/>
+          <w:iCs/>
+        </w:rPr>
+        <w:t xml:space="preserve">and </w:t>
+      </w:r>
+      <w:r>
+        <w:rPr>
+          <w:i/>
+          <w:iCs/>
+        </w:rPr>
+        <w:t xml:space="preserve">agree that </w:t>
+      </w:r>
+      <w:r>
+        <w:rPr>
+          <w:i/>
+          <w:iCs/>
+        </w:rPr>
+        <w:t xml:space="preserve">maize varieties </w:t>
+      </w:r>
+      <w:r>
+        <w:rPr>
+          <w:i/>
+          <w:iCs/>
+        </w:rPr>
+        <w:t xml:space="preserve">differ in </w:t>
+      </w:r>
+      <w:r>
+        <w:rPr>
+          <w:i/>
+          <w:iCs/>
+        </w:rPr>
+        <w:t xml:space="preserve">seed quality characteristics, </w:t>
+      </w:r>
+      <w:r>
+        <w:rPr>
+          <w:i/>
+          <w:iCs/>
+        </w:rPr>
+        <w:t xml:space="preserve">we asked many of the rating questions </w:t>
+      </w:r>
+      <w:r>
+        <w:rPr>
+          <w:i/>
+          <w:iCs/>
+        </w:rPr>
+        <w:t>relative</w:t>
+      </w:r>
+      <w:r>
+        <w:rPr>
+          <w:i/>
+          <w:iCs/>
+        </w:rPr>
+        <w:t xml:space="preserve"> to how </w:t>
+      </w:r>
+      <w:r>
+        <w:rPr>
+          <w:i/>
+          <w:iCs/>
+        </w:rPr>
+        <w:t>a particular</w:t>
+      </w:r>
+      <w:r>
+        <w:rPr>
+          <w:i/>
+          <w:iCs/>
+        </w:rPr>
+        <w:t xml:space="preserve"> quality attribute was advertised, see Table 1</w:t>
+      </w:r>
+      <w:r>
+        <w:rPr>
+          <w:i/>
+          <w:iCs/>
+        </w:rPr>
+        <w:t>:</w:t>
+      </w:r>
+    </w:p>
+    <w:p>
+      <w:pPr>
+        <w:spacing w:before="120" w:after="120"/>
+        <w:ind w:firstLine="709"/>
+        <w:jc w:val="both"/>
+        <w:rPr>
+          <w:i/>
+          <w:iCs/>
+        </w:rPr>
+      </w:pPr>
+      <w:r>
+        <w:rPr>
+          <w:i/>
+          <w:iCs/>
+        </w:rPr>
+        <w:drawing>
+          <wp:inline distT="0" distB="0" distL="0" distR="0" wp14:anchorId="223E362A" wp14:editId="25D75FFA">
+            <wp:extent cx="3547533" cy="2376771"/>
+            <wp:effectExtent l="0" t="0" r="0" b="0"/>
+            <wp:docPr id="1540607865" name="Picture 1" descr="A paper with text and a star&#10;&#10;Description automatically generated with medium confidence"/>
+            <wp:cNvGraphicFramePr>
+              <a:graphicFrameLocks xmlns:a="http://schemas.openxmlformats.org/drawingml/2006/main" noChangeAspect="1"/>
+            </wp:cNvGraphicFramePr>
+            <a:graphic xmlns:a="http://schemas.openxmlformats.org/drawingml/2006/main">
+              <a:graphicData uri="http://schemas.openxmlformats.org/drawingml/2006/picture">
+                <pic:pic xmlns:pic="http://schemas.openxmlformats.org/drawingml/2006/picture">
+                  <pic:nvPicPr>
+                    <pic:cNvPr id="1540607865" name="Picture 1" descr="A paper with text and a star&#10;&#10;Description automatically generated with medium confidence"/>
+                    <pic:cNvPicPr/>
+                  </pic:nvPicPr>
+                  <pic:blipFill>
+                    <a:blip r:embed="rId15" cstate="print">
+                      <a:extLst>
+                        <a:ext uri="{28A0092B-C50C-407E-A947-70E740481C1C}">
+                          <a14:useLocalDpi xmlns:a14="http://schemas.microsoft.com/office/drawing/2010/main" val="0"/>
+                        </a:ext>
+                      </a:extLst>
+                    </a:blip>
+                    <a:stretch>
+                      <a:fillRect/>
+                    </a:stretch>
+                  </pic:blipFill>
+                  <pic:spPr>
+                    <a:xfrm>
+                      <a:off x="0" y="0"/>
+                      <a:ext cx="3560722" cy="2385607"/>
+                    </a:xfrm>
+                    <a:prstGeom prst="rect">
+                      <a:avLst/>
+                    </a:prstGeom>
+                  </pic:spPr>
+                </pic:pic>
+              </a:graphicData>
+            </a:graphic>
+          </wp:inline>
+        </w:drawing>
       </w:r>
     </w:p>
     <w:p>
@@ -2589,20 +4342,637 @@
         <w:rPr>
           <w:rFonts w:ascii="Times New Roman" w:hAnsi="Times New Roman" w:cs="Times New Roman"/>
         </w:rPr>
+        <w:t>Agro-dealer quality</w:t>
+      </w:r>
+    </w:p>
+    <w:p>
+      <w:pPr>
+        <w:spacing w:before="120" w:after="120"/>
+        <w:jc w:val="both"/>
+      </w:pPr>
+      <w:r>
+        <w:t>To assess if the ratings system identified the agro-dealers of high quality, the paper should clarify the relationship between farmers and agro-dealers. We are told that there are between one and three agro- dealers in each of the study’s catchment areas. With multiple agro-dealers, do farmers purchase seeds from the same agro-dealer every year? Since farmers could tell their peers that the seeds sold by their agro-dealer were of poor quality, it seems like reputational effects could play a role in this context. And if so, is it the reputation of the agro-dealer that matters, or that of the manufacturer of the seed</w:t>
+      </w:r>
+      <w:r>
+        <w:t>s</w:t>
+      </w:r>
+      <w:r>
+        <w:t>?</w:t>
+      </w:r>
+    </w:p>
+    <w:p>
+      <w:pPr>
+        <w:spacing w:before="120" w:after="120"/>
+        <w:jc w:val="both"/>
+        <w:rPr>
+          <w:i/>
+          <w:iCs/>
+        </w:rPr>
+      </w:pPr>
+      <w:r>
+        <w:rPr>
+          <w:i/>
+          <w:iCs/>
+        </w:rPr>
+        <w:t>T</w:t>
+      </w:r>
+      <w:r>
+        <w:rPr>
+          <w:i/>
+          <w:iCs/>
+        </w:rPr>
+        <w:t xml:space="preserve">here are </w:t>
+      </w:r>
+      <w:proofErr w:type="gramStart"/>
+      <w:r>
+        <w:rPr>
+          <w:i/>
+          <w:iCs/>
+        </w:rPr>
+        <w:t xml:space="preserve">actually </w:t>
+      </w:r>
+      <w:r>
+        <w:rPr>
+          <w:i/>
+          <w:iCs/>
+        </w:rPr>
+        <w:t>between</w:t>
+      </w:r>
+      <w:proofErr w:type="gramEnd"/>
+      <w:r>
+        <w:rPr>
+          <w:i/>
+          <w:iCs/>
+        </w:rPr>
+        <w:t xml:space="preserve"> 1 and 18 </w:t>
+      </w:r>
+      <w:r>
+        <w:rPr>
+          <w:i/>
+          <w:iCs/>
+        </w:rPr>
+        <w:t>agro-</w:t>
+      </w:r>
+      <w:r>
+        <w:rPr>
+          <w:i/>
+          <w:iCs/>
+        </w:rPr>
+        <w:t xml:space="preserve">dealers </w:t>
+      </w:r>
+      <w:r>
+        <w:rPr>
+          <w:i/>
+          <w:iCs/>
+        </w:rPr>
+        <w:t xml:space="preserve">in </w:t>
+      </w:r>
+      <w:r>
+        <w:rPr>
+          <w:i/>
+          <w:iCs/>
+        </w:rPr>
+        <w:t xml:space="preserve">a </w:t>
+      </w:r>
+      <w:r>
+        <w:rPr>
+          <w:i/>
+          <w:iCs/>
+        </w:rPr>
+        <w:t>catchment area</w:t>
+      </w:r>
+      <w:r>
+        <w:rPr>
+          <w:i/>
+          <w:iCs/>
+        </w:rPr>
+        <w:t xml:space="preserve"> (</w:t>
+      </w:r>
+      <w:r>
+        <w:rPr>
+          <w:i/>
+          <w:iCs/>
+        </w:rPr>
+        <w:t xml:space="preserve">with </w:t>
+      </w:r>
+      <w:r>
+        <w:rPr>
+          <w:i/>
+          <w:iCs/>
+        </w:rPr>
+        <w:t>3 on average)</w:t>
+      </w:r>
+      <w:r>
+        <w:rPr>
+          <w:i/>
+          <w:iCs/>
+        </w:rPr>
+        <w:t xml:space="preserve">. </w:t>
+      </w:r>
+      <w:r>
+        <w:rPr>
+          <w:i/>
+          <w:iCs/>
+        </w:rPr>
+        <w:t xml:space="preserve">To address this comment, we add </w:t>
+      </w:r>
+      <w:r>
+        <w:rPr>
+          <w:i/>
+          <w:iCs/>
+        </w:rPr>
+        <w:t>d</w:t>
+      </w:r>
+      <w:r>
+        <w:rPr>
+          <w:i/>
+          <w:iCs/>
+        </w:rPr>
+        <w:t>escriptive statistics</w:t>
+      </w:r>
+      <w:r>
+        <w:rPr>
+          <w:i/>
+          <w:iCs/>
+        </w:rPr>
+        <w:t xml:space="preserve"> about </w:t>
+      </w:r>
+      <w:r>
+        <w:rPr>
+          <w:i/>
+          <w:iCs/>
+        </w:rPr>
+        <w:t xml:space="preserve">the relationship between </w:t>
+      </w:r>
+      <w:r>
+        <w:rPr>
+          <w:i/>
+          <w:iCs/>
+        </w:rPr>
+        <w:t xml:space="preserve">rating </w:t>
+      </w:r>
+      <w:r>
+        <w:rPr>
+          <w:i/>
+          <w:iCs/>
+        </w:rPr>
+        <w:t xml:space="preserve">farmers and </w:t>
+      </w:r>
+      <w:r>
+        <w:rPr>
+          <w:i/>
+          <w:iCs/>
+        </w:rPr>
+        <w:t xml:space="preserve">rated </w:t>
+      </w:r>
+      <w:r>
+        <w:rPr>
+          <w:i/>
+          <w:iCs/>
+        </w:rPr>
+        <w:t>agro-dealers</w:t>
+      </w:r>
+      <w:r>
+        <w:rPr>
+          <w:i/>
+          <w:iCs/>
+        </w:rPr>
+        <w:t>:</w:t>
+      </w:r>
+    </w:p>
+    <w:p>
+      <w:pPr>
+        <w:spacing w:before="120" w:after="120"/>
+        <w:ind w:left="709"/>
+        <w:jc w:val="both"/>
+      </w:pPr>
+      <w:r>
+        <w:rPr>
+          <w:i/>
+          <w:iCs/>
+        </w:rPr>
+        <w:t>“</w:t>
+      </w:r>
+      <w:r>
+        <w:rPr>
+          <w:i/>
+          <w:iCs/>
+        </w:rPr>
+        <w:t>For the rating system</w:t>
+      </w:r>
+      <w:r>
+        <w:rPr>
+          <w:i/>
+          <w:iCs/>
+        </w:rPr>
+        <w:t xml:space="preserve">, </w:t>
+      </w:r>
+      <w:r>
+        <w:rPr>
+          <w:i/>
+          <w:iCs/>
+        </w:rPr>
+        <w:t>clearinghouse treated farmers were asked about all (up to 18</w:t>
+      </w:r>
+      <w:r>
+        <w:rPr>
+          <w:i/>
+          <w:iCs/>
+        </w:rPr>
+        <w:t>)</w:t>
+      </w:r>
+      <w:r>
+        <w:rPr>
+          <w:i/>
+          <w:iCs/>
+        </w:rPr>
+        <w:t xml:space="preserve"> agro-dealers</w:t>
+      </w:r>
+      <w:r>
+        <w:rPr>
+          <w:i/>
+          <w:iCs/>
+        </w:rPr>
+        <w:t xml:space="preserve"> </w:t>
+      </w:r>
+      <w:r>
+        <w:rPr>
+          <w:i/>
+          <w:iCs/>
+        </w:rPr>
+        <w:t>in their proximity</w:t>
+      </w:r>
+      <w:r>
+        <w:rPr>
+          <w:i/>
+          <w:iCs/>
+        </w:rPr>
+        <w:t xml:space="preserve">, </w:t>
+      </w:r>
+      <w:r>
+        <w:rPr>
+          <w:i/>
+          <w:iCs/>
+        </w:rPr>
+        <w:t>leading to a dyadic data set of 12,003 farmer-dealer links</w:t>
+      </w:r>
+      <w:r>
+        <w:rPr>
+          <w:i/>
+          <w:iCs/>
+        </w:rPr>
+        <w:t xml:space="preserve"> at baseline. </w:t>
+      </w:r>
+      <w:r>
+        <w:rPr>
+          <w:i/>
+          <w:iCs/>
+        </w:rPr>
+        <w:t>In 36%</w:t>
+      </w:r>
+      <w:r>
+        <w:rPr>
+          <w:i/>
+          <w:iCs/>
+        </w:rPr>
+        <w:t xml:space="preserve"> </w:t>
+      </w:r>
+      <w:r>
+        <w:rPr>
+          <w:i/>
+          <w:iCs/>
+        </w:rPr>
+        <w:t>of the cases</w:t>
+      </w:r>
+      <w:r>
+        <w:rPr>
+          <w:i/>
+          <w:iCs/>
+        </w:rPr>
+        <w:t xml:space="preserve">, </w:t>
+      </w:r>
+      <w:r>
+        <w:rPr>
+          <w:i/>
+          <w:iCs/>
+        </w:rPr>
+        <w:t xml:space="preserve">farmers </w:t>
+      </w:r>
+      <w:r>
+        <w:rPr>
+          <w:i/>
+          <w:iCs/>
+        </w:rPr>
+        <w:t>kn</w:t>
+      </w:r>
+      <w:r>
+        <w:rPr>
+          <w:i/>
+          <w:iCs/>
+        </w:rPr>
+        <w:t>e</w:t>
+      </w:r>
+      <w:r>
+        <w:rPr>
+          <w:i/>
+          <w:iCs/>
+        </w:rPr>
+        <w:t xml:space="preserve">w </w:t>
+      </w:r>
+      <w:r>
+        <w:rPr>
+          <w:i/>
+          <w:iCs/>
+        </w:rPr>
+        <w:t>the agro-dealer</w:t>
+      </w:r>
+      <w:r>
+        <w:rPr>
+          <w:i/>
+          <w:iCs/>
+        </w:rPr>
+        <w:t xml:space="preserve">. </w:t>
+      </w:r>
+      <w:r>
+        <w:rPr>
+          <w:i/>
+          <w:iCs/>
+        </w:rPr>
+        <w:t xml:space="preserve">Considering only </w:t>
+      </w:r>
+      <w:r>
+        <w:rPr>
+          <w:i/>
+          <w:iCs/>
+        </w:rPr>
+        <w:t xml:space="preserve">these instances, </w:t>
+      </w:r>
+      <w:r>
+        <w:rPr>
+          <w:i/>
+          <w:iCs/>
+        </w:rPr>
+        <w:t>19% had</w:t>
+      </w:r>
+      <w:r>
+        <w:rPr>
+          <w:i/>
+          <w:iCs/>
+        </w:rPr>
+        <w:t xml:space="preserve"> bought seed </w:t>
+      </w:r>
+      <w:r>
+        <w:rPr>
+          <w:i/>
+          <w:iCs/>
+        </w:rPr>
+        <w:t xml:space="preserve">there, 5% </w:t>
+      </w:r>
+      <w:r>
+        <w:rPr>
+          <w:i/>
+          <w:iCs/>
+        </w:rPr>
+        <w:t>kn</w:t>
+      </w:r>
+      <w:r>
+        <w:rPr>
+          <w:i/>
+          <w:iCs/>
+        </w:rPr>
+        <w:t>e</w:t>
+      </w:r>
+      <w:r>
+        <w:rPr>
+          <w:i/>
+          <w:iCs/>
+        </w:rPr>
+        <w:t xml:space="preserve">w </w:t>
+      </w:r>
+      <w:r>
+        <w:rPr>
+          <w:i/>
+          <w:iCs/>
+        </w:rPr>
+        <w:t>some</w:t>
+      </w:r>
+      <w:r>
+        <w:rPr>
+          <w:i/>
+          <w:iCs/>
+        </w:rPr>
+        <w:t xml:space="preserve">one who </w:t>
+      </w:r>
+      <w:r>
+        <w:rPr>
+          <w:i/>
+          <w:iCs/>
+        </w:rPr>
+        <w:t xml:space="preserve">did, </w:t>
+      </w:r>
+      <w:r>
+        <w:rPr>
+          <w:i/>
+          <w:iCs/>
+        </w:rPr>
+        <w:t xml:space="preserve">and the remaining </w:t>
+      </w:r>
+      <w:r>
+        <w:rPr>
+          <w:i/>
+          <w:iCs/>
+        </w:rPr>
+        <w:t>76</w:t>
+      </w:r>
+      <w:r>
+        <w:rPr>
+          <w:i/>
+          <w:iCs/>
+        </w:rPr>
+        <w:t>% were not allowed to rate</w:t>
+      </w:r>
+      <w:r>
+        <w:rPr>
+          <w:i/>
+          <w:iCs/>
+        </w:rPr>
+        <w:t xml:space="preserve">. This implies that </w:t>
+      </w:r>
+      <w:r>
+        <w:rPr>
+          <w:i/>
+          <w:iCs/>
+        </w:rPr>
+        <w:t xml:space="preserve">reputational effects could play a role </w:t>
+      </w:r>
+      <w:r>
+        <w:rPr>
+          <w:i/>
+          <w:iCs/>
+        </w:rPr>
+        <w:t xml:space="preserve">but should </w:t>
+      </w:r>
+      <w:r>
+        <w:rPr>
+          <w:i/>
+          <w:iCs/>
+        </w:rPr>
         <w:lastRenderedPageBreak/>
-        <w:t>Agro-dealer quality</w:t>
-      </w:r>
-    </w:p>
-    <w:p>
-      <w:pPr>
-        <w:spacing w:before="120" w:after="120"/>
-        <w:jc w:val="both"/>
-      </w:pPr>
-      <w:r>
-        <w:t>To assess if the ratings system identified the agro-dealers of high quality, the paper should clarify the relationship between farmers and agro-dealers. We are told that there are between one and three agro- dealers in each of the study’s catchment areas. With multiple agro-dealers, do farmers purchase seeds from the same agro-dealer every year? Since farmers could tell their peers that the seeds sold by their agro-dealer were of poor quality, it seems like reputational effects could play a role in this context. And if so, is it the reputation of the agro-dealer that matters, or that of the manufacturer of the seeds</w:t>
-      </w:r>
-      <w:r>
-        <w:t>?</w:t>
+        <w:t>not drive the results. F</w:t>
+      </w:r>
+      <w:r>
+        <w:rPr>
+          <w:i/>
+          <w:iCs/>
+        </w:rPr>
+        <w:t>armers who</w:t>
+      </w:r>
+      <w:r>
+        <w:rPr>
+          <w:i/>
+          <w:iCs/>
+        </w:rPr>
+        <w:t xml:space="preserve"> </w:t>
+      </w:r>
+      <w:r>
+        <w:rPr>
+          <w:i/>
+          <w:iCs/>
+        </w:rPr>
+        <w:t xml:space="preserve">bought seed </w:t>
+      </w:r>
+      <w:r>
+        <w:rPr>
+          <w:i/>
+          <w:iCs/>
+        </w:rPr>
+        <w:t xml:space="preserve">at </w:t>
+      </w:r>
+      <w:r>
+        <w:rPr>
+          <w:i/>
+          <w:iCs/>
+        </w:rPr>
+        <w:t>an</w:t>
+      </w:r>
+      <w:r>
+        <w:rPr>
+          <w:i/>
+          <w:iCs/>
+        </w:rPr>
+        <w:t xml:space="preserve"> agro-shop</w:t>
+      </w:r>
+      <w:r>
+        <w:rPr>
+          <w:i/>
+          <w:iCs/>
+        </w:rPr>
+        <w:t xml:space="preserve"> </w:t>
+      </w:r>
+      <w:r>
+        <w:rPr>
+          <w:i/>
+          <w:iCs/>
+        </w:rPr>
+        <w:t>report to have been customer</w:t>
+      </w:r>
+      <w:r>
+        <w:rPr>
+          <w:i/>
+          <w:iCs/>
+        </w:rPr>
+        <w:t>s</w:t>
+      </w:r>
+      <w:r>
+        <w:rPr>
+          <w:i/>
+          <w:iCs/>
+        </w:rPr>
+        <w:t xml:space="preserve"> for 4.6 years on average (with a minimum of 0 and a maximum of 35 years)</w:t>
+      </w:r>
+      <w:r>
+        <w:rPr>
+          <w:i/>
+          <w:iCs/>
+        </w:rPr>
+        <w:t xml:space="preserve">, </w:t>
+      </w:r>
+      <w:r>
+        <w:rPr>
+          <w:i/>
+          <w:iCs/>
+        </w:rPr>
+        <w:t xml:space="preserve">and </w:t>
+      </w:r>
+      <w:r>
+        <w:rPr>
+          <w:i/>
+          <w:iCs/>
+        </w:rPr>
+        <w:t xml:space="preserve">44% </w:t>
+      </w:r>
+      <w:r>
+        <w:rPr>
+          <w:i/>
+          <w:iCs/>
+        </w:rPr>
+        <w:t>b</w:t>
+      </w:r>
+      <w:r>
+        <w:rPr>
+          <w:i/>
+          <w:iCs/>
+        </w:rPr>
+        <w:t>ought</w:t>
+      </w:r>
+      <w:r>
+        <w:rPr>
+          <w:i/>
+          <w:iCs/>
+        </w:rPr>
+        <w:t xml:space="preserve"> seed </w:t>
+      </w:r>
+      <w:r>
+        <w:rPr>
+          <w:i/>
+          <w:iCs/>
+        </w:rPr>
+        <w:t>there</w:t>
+      </w:r>
+      <w:r>
+        <w:rPr>
+          <w:i/>
+          <w:iCs/>
+        </w:rPr>
+        <w:t xml:space="preserve"> in the </w:t>
+      </w:r>
+      <w:r>
+        <w:rPr>
+          <w:i/>
+          <w:iCs/>
+        </w:rPr>
+        <w:t xml:space="preserve">previous </w:t>
+      </w:r>
+      <w:r>
+        <w:rPr>
+          <w:i/>
+          <w:iCs/>
+        </w:rPr>
+        <w:t>season</w:t>
+      </w:r>
+      <w:r>
+        <w:rPr>
+          <w:i/>
+          <w:iCs/>
+        </w:rPr>
+        <w:t>.</w:t>
+      </w:r>
+      <w:r>
+        <w:rPr>
+          <w:i/>
+          <w:iCs/>
+        </w:rPr>
+        <w:t>”</w:t>
       </w:r>
     </w:p>
     <w:p>
@@ -2837,16 +5207,8 @@
           <w:sz w:val="24"/>
           <w:szCs w:val="24"/>
         </w:rPr>
-        <w:t xml:space="preserve">Table 6-8 could be run as a pooled regression, adding a dummy for whether data was collected at endline, as well as interactions with the treatment dummies. The midline and endline </w:t>
-      </w:r>
-      <w:r>
-        <w:rPr>
-          <w:rFonts w:ascii="Times New Roman" w:hAnsi="Times New Roman" w:cs="Times New Roman"/>
-          <w:sz w:val="24"/>
-          <w:szCs w:val="24"/>
-        </w:rPr>
         <w:lastRenderedPageBreak/>
-        <w:t>coefficients from this pooled regression could still be reported separately, but standard errors should be smaller given the larger number of observations in the pooled regression.</w:t>
+        <w:t>Table 6-8 could be run as a pooled regression, adding a dummy for whether data was collected at endline, as well as interactions with the treatment dummies. The midline and endline coefficients from this pooled regression could still be reported separately, but standard errors should be smaller given the larger number of observations in the pooled regression.</w:t>
       </w:r>
     </w:p>
     <w:p>
@@ -3070,8 +5432,9 @@
         <w:jc w:val="both"/>
         <w:sectPr>
           <w:pgSz w:w="12240" w:h="15840"/>
-          <w:pgMar w:top="1400" w:right="1340" w:bottom="280" w:left="1320" w:header="720" w:footer="720" w:gutter="0"/>
+          <w:pgMar w:top="1440" w:right="1440" w:bottom="1440" w:left="1440" w:header="720" w:footer="720" w:gutter="0"/>
           <w:cols w:space="720"/>
+          <w:docGrid w:linePitch="326"/>
         </w:sectPr>
       </w:pPr>
       <w:r>
@@ -3113,6 +5476,69 @@
 </w:document>
 </file>
 
+<file path=word/comments.xml><?xml version="1.0" encoding="utf-8"?>
+<w:comments xmlns:wpc="http://schemas.microsoft.com/office/word/2010/wordprocessingCanvas" xmlns:cx="http://schemas.microsoft.com/office/drawing/2014/chartex" xmlns:cx1="http://schemas.microsoft.com/office/drawing/2015/9/8/chartex" xmlns:cx2="http://schemas.microsoft.com/office/drawing/2015/10/21/chartex" xmlns:cx3="http://schemas.microsoft.com/office/drawing/2016/5/9/chartex" xmlns:cx4="http://schemas.microsoft.com/office/drawing/2016/5/10/chartex" xmlns:cx5="http://schemas.microsoft.com/office/drawing/2016/5/11/chartex" xmlns:cx6="http://schemas.microsoft.com/office/drawing/2016/5/12/chartex" xmlns:cx7="http://schemas.microsoft.com/office/drawing/2016/5/13/chartex" xmlns:cx8="http://schemas.microsoft.com/office/drawing/2016/5/14/chartex" xmlns:mc="http://schemas.openxmlformats.org/markup-compatibility/2006" xmlns:aink="http://schemas.microsoft.com/office/drawing/2016/ink" xmlns:am3d="http://schemas.microsoft.com/office/drawing/2017/model3d" xmlns:o="urn:schemas-microsoft-com:office:office" xmlns:oel="http://schemas.microsoft.com/office/2019/extlst" xmlns:r="http://schemas.openxmlformats.org/officeDocument/2006/relationships" xmlns:m="http://schemas.openxmlformats.org/officeDocument/2006/math" xmlns:v="urn:schemas-microsoft-com:vml" xmlns:wp14="http://schemas.microsoft.com/office/word/2010/wordprocessingDrawing" xmlns:wp="http://schemas.openxmlformats.org/drawingml/2006/wordprocessingDrawing" xmlns:w10="urn:schemas-microsoft-com:office:word" xmlns:w="http://schemas.openxmlformats.org/wordprocessingml/2006/main" xmlns:w14="http://schemas.microsoft.com/office/word/2010/wordml" xmlns:w15="http://schemas.microsoft.com/office/word/2012/wordml" xmlns:w16cex="http://schemas.microsoft.com/office/word/2018/wordml/cex" xmlns:w16cid="http://schemas.microsoft.com/office/word/2016/wordml/cid" xmlns:w16="http://schemas.microsoft.com/office/word/2018/wordml" xmlns:w16sdtdh="http://schemas.microsoft.com/office/word/2020/wordml/sdtdatahash" xmlns:w16se="http://schemas.microsoft.com/office/word/2015/wordml/symex" xmlns:wpg="http://schemas.microsoft.com/office/word/2010/wordprocessingGroup" xmlns:wpi="http://schemas.microsoft.com/office/word/2010/wordprocessingInk" xmlns:wne="http://schemas.microsoft.com/office/word/2006/wordml" xmlns:wps="http://schemas.microsoft.com/office/word/2010/wordprocessingShape" mc:Ignorable="w14 w15 w16se w16cid w16 w16cex w16sdtdh wp14">
+  <w:comment w:id="0" w:author="Caroline Miehe" w:date="2024-06-05T11:40:00Z" w:initials="CM">
+    <w:p>
+      <w:r>
+        <w:rPr>
+          <w:rStyle w:val="CommentReference"/>
+        </w:rPr>
+        <w:annotationRef/>
+      </w:r>
+      <w:r>
+        <w:rPr>
+          <w:rFonts w:cs="Mangal"/>
+          <w:color w:val="000000"/>
+          <w:sz w:val="20"/>
+          <w:szCs w:val="18"/>
+        </w:rPr>
+        <w:t>Or AEJournal: Applied Economics? Or Restud?</w:t>
+      </w:r>
+    </w:p>
+  </w:comment>
+  <w:comment w:id="1" w:author="Caroline Miehe" w:date="2024-06-05T11:39:00Z" w:initials="CM">
+    <w:p>
+      <w:r>
+        <w:rPr>
+          <w:rStyle w:val="CommentReference"/>
+        </w:rPr>
+        <w:annotationRef/>
+      </w:r>
+      <w:r>
+        <w:rPr>
+          <w:rFonts w:cs="Mangal"/>
+          <w:sz w:val="20"/>
+          <w:szCs w:val="18"/>
+        </w:rPr>
+        <w:t>While it’s not the purpose of this paper to outline the pros and cons of different seeds/varieties, doing so could signal how serious we took the reviewers, even though we probably have to delete that addition at a later stage. If you agree, please provide me with some literature as a starting point.</w:t>
+      </w:r>
+    </w:p>
+  </w:comment>
+</w:comments>
+</file>
+
+<file path=word/commentsExtended.xml><?xml version="1.0" encoding="utf-8"?>
+<w15:commentsEx xmlns:wpc="http://schemas.microsoft.com/office/word/2010/wordprocessingCanvas" xmlns:cx="http://schemas.microsoft.com/office/drawing/2014/chartex" xmlns:cx1="http://schemas.microsoft.com/office/drawing/2015/9/8/chartex" xmlns:cx2="http://schemas.microsoft.com/office/drawing/2015/10/21/chartex" xmlns:cx3="http://schemas.microsoft.com/office/drawing/2016/5/9/chartex" xmlns:cx4="http://schemas.microsoft.com/office/drawing/2016/5/10/chartex" xmlns:cx5="http://schemas.microsoft.com/office/drawing/2016/5/11/chartex" xmlns:cx6="http://schemas.microsoft.com/office/drawing/2016/5/12/chartex" xmlns:cx7="http://schemas.microsoft.com/office/drawing/2016/5/13/chartex" xmlns:cx8="http://schemas.microsoft.com/office/drawing/2016/5/14/chartex" xmlns:mc="http://schemas.openxmlformats.org/markup-compatibility/2006" xmlns:aink="http://schemas.microsoft.com/office/drawing/2016/ink" xmlns:am3d="http://schemas.microsoft.com/office/drawing/2017/model3d" xmlns:o="urn:schemas-microsoft-com:office:office" xmlns:oel="http://schemas.microsoft.com/office/2019/extlst" xmlns:r="http://schemas.openxmlformats.org/officeDocument/2006/relationships" xmlns:m="http://schemas.openxmlformats.org/officeDocument/2006/math" xmlns:v="urn:schemas-microsoft-com:vml" xmlns:wp14="http://schemas.microsoft.com/office/word/2010/wordprocessingDrawing" xmlns:wp="http://schemas.openxmlformats.org/drawingml/2006/wordprocessingDrawing" xmlns:w10="urn:schemas-microsoft-com:office:word" xmlns:w="http://schemas.openxmlformats.org/wordprocessingml/2006/main" xmlns:w14="http://schemas.microsoft.com/office/word/2010/wordml" xmlns:w15="http://schemas.microsoft.com/office/word/2012/wordml" xmlns:w16cex="http://schemas.microsoft.com/office/word/2018/wordml/cex" xmlns:w16cid="http://schemas.microsoft.com/office/word/2016/wordml/cid" xmlns:w16="http://schemas.microsoft.com/office/word/2018/wordml" xmlns:w16sdtdh="http://schemas.microsoft.com/office/word/2020/wordml/sdtdatahash" xmlns:w16se="http://schemas.microsoft.com/office/word/2015/wordml/symex" xmlns:wpg="http://schemas.microsoft.com/office/word/2010/wordprocessingGroup" xmlns:wpi="http://schemas.microsoft.com/office/word/2010/wordprocessingInk" xmlns:wne="http://schemas.microsoft.com/office/word/2006/wordml" xmlns:wps="http://schemas.microsoft.com/office/word/2010/wordprocessingShape" mc:Ignorable="w14 w15 w16se w16cid w16 w16cex w16sdtdh wp14">
+  <w15:commentEx w15:paraId="67FA4E21" w15:done="0"/>
+  <w15:commentEx w15:paraId="3FB5ED14" w15:done="0"/>
+</w15:commentsEx>
+</file>
+
+<file path=word/commentsExtensible.xml><?xml version="1.0" encoding="utf-8"?>
+<w16cex:commentsExtensible xmlns:wpc="http://schemas.microsoft.com/office/word/2010/wordprocessingCanvas" xmlns:cx="http://schemas.microsoft.com/office/drawing/2014/chartex" xmlns:cx1="http://schemas.microsoft.com/office/drawing/2015/9/8/chartex" xmlns:cx2="http://schemas.microsoft.com/office/drawing/2015/10/21/chartex" xmlns:cx3="http://schemas.microsoft.com/office/drawing/2016/5/9/chartex" xmlns:cx4="http://schemas.microsoft.com/office/drawing/2016/5/10/chartex" xmlns:cx5="http://schemas.microsoft.com/office/drawing/2016/5/11/chartex" xmlns:cx6="http://schemas.microsoft.com/office/drawing/2016/5/12/chartex" xmlns:cx7="http://schemas.microsoft.com/office/drawing/2016/5/13/chartex" xmlns:cx8="http://schemas.microsoft.com/office/drawing/2016/5/14/chartex" xmlns:cr="http://schemas.microsoft.com/office/comments/2020/reactions" xmlns:mc="http://schemas.openxmlformats.org/markup-compatibility/2006" xmlns:aink="http://schemas.microsoft.com/office/drawing/2016/ink" xmlns:am3d="http://schemas.microsoft.com/office/drawing/2017/model3d" xmlns:o="urn:schemas-microsoft-com:office:office" xmlns:oel="http://schemas.microsoft.com/office/2019/extlst" xmlns:r="http://schemas.openxmlformats.org/officeDocument/2006/relationships" xmlns:m="http://schemas.openxmlformats.org/officeDocument/2006/math" xmlns:v="urn:schemas-microsoft-com:vml" xmlns:wp14="http://schemas.microsoft.com/office/word/2010/wordprocessingDrawing" xmlns:wp="http://schemas.openxmlformats.org/drawingml/2006/wordprocessingDrawing" xmlns:w10="urn:schemas-microsoft-com:office:word" xmlns:w="http://schemas.openxmlformats.org/wordprocessingml/2006/main" xmlns:w14="http://schemas.microsoft.com/office/word/2010/wordml" xmlns:w15="http://schemas.microsoft.com/office/word/2012/wordml" xmlns:w16cex="http://schemas.microsoft.com/office/word/2018/wordml/cex" xmlns:w16cid="http://schemas.microsoft.com/office/word/2016/wordml/cid" xmlns:w16="http://schemas.microsoft.com/office/word/2018/wordml" xmlns:w16sdtdh="http://schemas.microsoft.com/office/word/2020/wordml/sdtdatahash" xmlns:w16se="http://schemas.microsoft.com/office/word/2015/wordml/symex" xmlns:wpg="http://schemas.microsoft.com/office/word/2010/wordprocessingGroup" xmlns:wpi="http://schemas.microsoft.com/office/word/2010/wordprocessingInk" xmlns:wne="http://schemas.microsoft.com/office/word/2006/wordml" xmlns:wps="http://schemas.microsoft.com/office/word/2010/wordprocessingShape" mc:Ignorable="w14 w15 w16se w16cid w16 w16cex w16sdtdh cr wp14">
+  <w16cex:commentExtensible w16cex:durableId="2D7EB621" w16cex:dateUtc="2024-06-05T10:40:00Z"/>
+  <w16cex:commentExtensible w16cex:durableId="3AD785CD" w16cex:dateUtc="2024-06-05T10:39:00Z"/>
+</w16cex:commentsExtensible>
+</file>
+
+<file path=word/commentsIds.xml><?xml version="1.0" encoding="utf-8"?>
+<w16cid:commentsIds xmlns:wpc="http://schemas.microsoft.com/office/word/2010/wordprocessingCanvas" xmlns:cx="http://schemas.microsoft.com/office/drawing/2014/chartex" xmlns:cx1="http://schemas.microsoft.com/office/drawing/2015/9/8/chartex" xmlns:cx2="http://schemas.microsoft.com/office/drawing/2015/10/21/chartex" xmlns:cx3="http://schemas.microsoft.com/office/drawing/2016/5/9/chartex" xmlns:cx4="http://schemas.microsoft.com/office/drawing/2016/5/10/chartex" xmlns:cx5="http://schemas.microsoft.com/office/drawing/2016/5/11/chartex" xmlns:cx6="http://schemas.microsoft.com/office/drawing/2016/5/12/chartex" xmlns:cx7="http://schemas.microsoft.com/office/drawing/2016/5/13/chartex" xmlns:cx8="http://schemas.microsoft.com/office/drawing/2016/5/14/chartex" xmlns:mc="http://schemas.openxmlformats.org/markup-compatibility/2006" xmlns:aink="http://schemas.microsoft.com/office/drawing/2016/ink" xmlns:am3d="http://schemas.microsoft.com/office/drawing/2017/model3d" xmlns:o="urn:schemas-microsoft-com:office:office" xmlns:oel="http://schemas.microsoft.com/office/2019/extlst" xmlns:r="http://schemas.openxmlformats.org/officeDocument/2006/relationships" xmlns:m="http://schemas.openxmlformats.org/officeDocument/2006/math" xmlns:v="urn:schemas-microsoft-com:vml" xmlns:wp14="http://schemas.microsoft.com/office/word/2010/wordprocessingDrawing" xmlns:wp="http://schemas.openxmlformats.org/drawingml/2006/wordprocessingDrawing" xmlns:w10="urn:schemas-microsoft-com:office:word" xmlns:w="http://schemas.openxmlformats.org/wordprocessingml/2006/main" xmlns:w14="http://schemas.microsoft.com/office/word/2010/wordml" xmlns:w15="http://schemas.microsoft.com/office/word/2012/wordml" xmlns:w16cex="http://schemas.microsoft.com/office/word/2018/wordml/cex" xmlns:w16cid="http://schemas.microsoft.com/office/word/2016/wordml/cid" xmlns:w16="http://schemas.microsoft.com/office/word/2018/wordml" xmlns:w16sdtdh="http://schemas.microsoft.com/office/word/2020/wordml/sdtdatahash" xmlns:w16se="http://schemas.microsoft.com/office/word/2015/wordml/symex" xmlns:wpg="http://schemas.microsoft.com/office/word/2010/wordprocessingGroup" xmlns:wpi="http://schemas.microsoft.com/office/word/2010/wordprocessingInk" xmlns:wne="http://schemas.microsoft.com/office/word/2006/wordml" xmlns:wps="http://schemas.microsoft.com/office/word/2010/wordprocessingShape" mc:Ignorable="w14 w15 w16se w16cid w16 w16cex w16sdtdh wp14">
+  <w16cid:commentId w16cid:paraId="67FA4E21" w16cid:durableId="2D7EB621"/>
+  <w16cid:commentId w16cid:paraId="3FB5ED14" w16cid:durableId="3AD785CD"/>
+</w16cid:commentsIds>
+</file>
+
 <file path=word/endnotes.xml><?xml version="1.0" encoding="utf-8"?>
 <w:endnotes xmlns:wpc="http://schemas.microsoft.com/office/word/2010/wordprocessingCanvas" xmlns:cx="http://schemas.microsoft.com/office/drawing/2014/chartex" xmlns:cx1="http://schemas.microsoft.com/office/drawing/2015/9/8/chartex" xmlns:cx2="http://schemas.microsoft.com/office/drawing/2015/10/21/chartex" xmlns:cx3="http://schemas.microsoft.com/office/drawing/2016/5/9/chartex" xmlns:cx4="http://schemas.microsoft.com/office/drawing/2016/5/10/chartex" xmlns:cx5="http://schemas.microsoft.com/office/drawing/2016/5/11/chartex" xmlns:cx6="http://schemas.microsoft.com/office/drawing/2016/5/12/chartex" xmlns:cx7="http://schemas.microsoft.com/office/drawing/2016/5/13/chartex" xmlns:cx8="http://schemas.microsoft.com/office/drawing/2016/5/14/chartex" xmlns:mc="http://schemas.openxmlformats.org/markup-compatibility/2006" xmlns:aink="http://schemas.microsoft.com/office/drawing/2016/ink" xmlns:am3d="http://schemas.microsoft.com/office/drawing/2017/model3d" xmlns:o="urn:schemas-microsoft-com:office:office" xmlns:oel="http://schemas.microsoft.com/office/2019/extlst" xmlns:r="http://schemas.openxmlformats.org/officeDocument/2006/relationships" xmlns:m="http://schemas.openxmlformats.org/officeDocument/2006/math" xmlns:v="urn:schemas-microsoft-com:vml" xmlns:wp14="http://schemas.microsoft.com/office/word/2010/wordprocessingDrawing" xmlns:wp="http://schemas.openxmlformats.org/drawingml/2006/wordprocessingDrawing" xmlns:w10="urn:schemas-microsoft-com:office:word" xmlns:w="http://schemas.openxmlformats.org/wordprocessingml/2006/main" xmlns:w14="http://schemas.microsoft.com/office/word/2010/wordml" xmlns:w15="http://schemas.microsoft.com/office/word/2012/wordml" xmlns:w16cex="http://schemas.microsoft.com/office/word/2018/wordml/cex" xmlns:w16cid="http://schemas.microsoft.com/office/word/2016/wordml/cid" xmlns:w16="http://schemas.microsoft.com/office/word/2018/wordml" xmlns:w16sdtdh="http://schemas.microsoft.com/office/word/2020/wordml/sdtdatahash" xmlns:w16se="http://schemas.microsoft.com/office/word/2015/wordml/symex" xmlns:wpg="http://schemas.microsoft.com/office/word/2010/wordprocessingGroup" xmlns:wpi="http://schemas.microsoft.com/office/word/2010/wordprocessingInk" xmlns:wne="http://schemas.microsoft.com/office/word/2006/wordml" xmlns:wps="http://schemas.microsoft.com/office/word/2010/wordprocessingShape" mc:Ignorable="w14 w15 w16se w16cid w16 w16cex w16sdtdh wp14">
   <w:endnote w:type="separator" w:id="-1">
@@ -3155,6 +5581,217 @@
       </w:pPr>
       <w:r>
         <w:continuationSeparator/>
+      </w:r>
+    </w:p>
+  </w:footnote>
+  <w:footnote w:id="1">
+    <w:p>
+      <w:pPr>
+        <w:pStyle w:val="FootnoteText"/>
+      </w:pPr>
+      <w:r>
+        <w:rPr>
+          <w:rStyle w:val="FootnoteReference"/>
+        </w:rPr>
+        <w:footnoteRef/>
+      </w:r>
+      <w:r>
+        <w:t xml:space="preserve"> </w:t>
+      </w:r>
+      <w:r>
+        <w:t>Sheahan</w:t>
+      </w:r>
+      <w:r>
+        <w:t xml:space="preserve">, </w:t>
+      </w:r>
+      <w:r>
+        <w:t>M</w:t>
+      </w:r>
+      <w:r>
+        <w:t xml:space="preserve">., &amp; </w:t>
+      </w:r>
+      <w:r>
+        <w:t>Barrett</w:t>
+      </w:r>
+      <w:r>
+        <w:t xml:space="preserve">, </w:t>
+      </w:r>
+      <w:r>
+        <w:t>C</w:t>
+      </w:r>
+      <w:r>
+        <w:t xml:space="preserve">. </w:t>
+      </w:r>
+      <w:r>
+        <w:t>B</w:t>
+      </w:r>
+      <w:r>
+        <w:t xml:space="preserve">. </w:t>
+      </w:r>
+      <w:r>
+        <w:t>(</w:t>
+      </w:r>
+      <w:r>
+        <w:t>2017</w:t>
+      </w:r>
+      <w:r>
+        <w:t xml:space="preserve">). </w:t>
+      </w:r>
+      <w:r>
+        <w:t>Ten striking facts about agricultural input use in Sub-Saharan Africa</w:t>
+      </w:r>
+      <w:r>
+        <w:t>. </w:t>
+      </w:r>
+      <w:hyperlink r:id="rId1" w:tgtFrame="_blank" w:history="1">
+        <w:r>
+          <w:rPr>
+            <w:rStyle w:val="Hyperlink"/>
+          </w:rPr>
+          <w:t>Food Policy, 67</w:t>
+        </w:r>
+        <w:r>
+          <w:rPr>
+            <w:rStyle w:val="Hyperlink"/>
+          </w:rPr>
+          <w:t>,</w:t>
+        </w:r>
+        <w:r>
+          <w:rPr>
+            <w:rStyle w:val="Hyperlink"/>
+          </w:rPr>
+          <w:t xml:space="preserve"> 12-</w:t>
+        </w:r>
+        <w:r>
+          <w:rPr>
+            <w:rStyle w:val="Hyperlink"/>
+          </w:rPr>
+          <w:t>2</w:t>
+        </w:r>
+        <w:r>
+          <w:rPr>
+            <w:rStyle w:val="Hyperlink"/>
+          </w:rPr>
+          <w:t>5</w:t>
+        </w:r>
+      </w:hyperlink>
+      <w:r>
+        <w:t>.</w:t>
+      </w:r>
+    </w:p>
+  </w:footnote>
+  <w:footnote w:id="2">
+    <w:p>
+      <w:pPr>
+        <w:pStyle w:val="FootnoteText"/>
+      </w:pPr>
+      <w:r>
+        <w:rPr>
+          <w:rStyle w:val="FootnoteReference"/>
+        </w:rPr>
+        <w:footnoteRef/>
+      </w:r>
+      <w:r>
+        <w:rPr>
+          <w:lang w:val="de-DE"/>
+        </w:rPr>
+        <w:t xml:space="preserve"> </w:t>
+      </w:r>
+      <w:r>
+        <w:rPr>
+          <w:lang w:val="de-DE"/>
+        </w:rPr>
+        <w:t>Hanna</w:t>
+      </w:r>
+      <w:r>
+        <w:rPr>
+          <w:lang w:val="de-DE"/>
+        </w:rPr>
+        <w:t xml:space="preserve">, </w:t>
+      </w:r>
+      <w:r>
+        <w:rPr>
+          <w:lang w:val="de-DE"/>
+        </w:rPr>
+        <w:t>R.</w:t>
+      </w:r>
+      <w:r>
+        <w:rPr>
+          <w:lang w:val="de-DE"/>
+        </w:rPr>
+        <w:t xml:space="preserve">, </w:t>
+      </w:r>
+      <w:proofErr w:type="spellStart"/>
+      <w:r>
+        <w:rPr>
+          <w:lang w:val="de-DE"/>
+        </w:rPr>
+        <w:t>Mullainathan</w:t>
+      </w:r>
+      <w:proofErr w:type="spellEnd"/>
+      <w:r>
+        <w:rPr>
+          <w:lang w:val="de-DE"/>
+        </w:rPr>
+        <w:t xml:space="preserve">, </w:t>
+      </w:r>
+      <w:r>
+        <w:rPr>
+          <w:lang w:val="de-DE"/>
+        </w:rPr>
+        <w:t>S.</w:t>
+      </w:r>
+      <w:r>
+        <w:rPr>
+          <w:lang w:val="de-DE"/>
+        </w:rPr>
+        <w:t xml:space="preserve">, </w:t>
+      </w:r>
+      <w:r>
+        <w:rPr>
+          <w:lang w:val="de-DE"/>
+        </w:rPr>
+        <w:t xml:space="preserve">&amp; </w:t>
+      </w:r>
+      <w:proofErr w:type="spellStart"/>
+      <w:r>
+        <w:rPr>
+          <w:lang w:val="de-DE"/>
+        </w:rPr>
+        <w:t>Schwartzstein</w:t>
+      </w:r>
+      <w:proofErr w:type="spellEnd"/>
+      <w:r>
+        <w:rPr>
+          <w:lang w:val="de-DE"/>
+        </w:rPr>
+        <w:t xml:space="preserve">, J. (2014). </w:t>
+      </w:r>
+      <w:r>
+        <w:t xml:space="preserve">Learning through noticing: Theory and evidence from a field experiment. </w:t>
+      </w:r>
+      <w:hyperlink r:id="rId2" w:history="1">
+        <w:r>
+          <w:rPr>
+            <w:rStyle w:val="Hyperlink"/>
+          </w:rPr>
+          <w:t>The Quarterly Jo</w:t>
+        </w:r>
+        <w:r>
+          <w:rPr>
+            <w:rStyle w:val="Hyperlink"/>
+          </w:rPr>
+          <w:t>u</w:t>
+        </w:r>
+        <w:r>
+          <w:rPr>
+            <w:rStyle w:val="Hyperlink"/>
+          </w:rPr>
+          <w:t>rnal of Economics 129, 3, 1311-1353</w:t>
+        </w:r>
+      </w:hyperlink>
+      <w:r>
+        <w:t>.</w:t>
       </w:r>
     </w:p>
   </w:footnote>
@@ -3598,6 +6235,118 @@
     </w:lvl>
   </w:abstractNum>
   <w:abstractNum w:abstractNumId="4" w15:restartNumberingAfterBreak="0">
+    <w:nsid w:val="6AC96143"/>
+    <w:multiLevelType w:val="hybridMultilevel"/>
+    <w:tmpl w:val="A23C4908"/>
+    <w:lvl w:ilvl="0" w:tplc="D2F6D5B2">
+      <w:numFmt w:val="bullet"/>
+      <w:lvlText w:val="-"/>
+      <w:lvlJc w:val="left"/>
+      <w:pPr>
+        <w:ind w:left="720" w:hanging="360"/>
+      </w:pPr>
+      <w:rPr>
+        <w:rFonts w:ascii="Times New Roman" w:eastAsia="Times New Roman" w:hAnsi="Times New Roman" w:cs="Times New Roman" w:hint="default"/>
+      </w:rPr>
+    </w:lvl>
+    <w:lvl w:ilvl="1" w:tplc="04090003" w:tentative="1">
+      <w:start w:val="1"/>
+      <w:numFmt w:val="bullet"/>
+      <w:lvlText w:val="o"/>
+      <w:lvlJc w:val="left"/>
+      <w:pPr>
+        <w:ind w:left="1440" w:hanging="360"/>
+      </w:pPr>
+      <w:rPr>
+        <w:rFonts w:ascii="Courier New" w:hAnsi="Courier New" w:cs="Courier New" w:hint="default"/>
+      </w:rPr>
+    </w:lvl>
+    <w:lvl w:ilvl="2" w:tplc="04090005" w:tentative="1">
+      <w:start w:val="1"/>
+      <w:numFmt w:val="bullet"/>
+      <w:lvlText w:val=""/>
+      <w:lvlJc w:val="left"/>
+      <w:pPr>
+        <w:ind w:left="2160" w:hanging="360"/>
+      </w:pPr>
+      <w:rPr>
+        <w:rFonts w:ascii="Wingdings" w:hAnsi="Wingdings" w:hint="default"/>
+      </w:rPr>
+    </w:lvl>
+    <w:lvl w:ilvl="3" w:tplc="04090001" w:tentative="1">
+      <w:start w:val="1"/>
+      <w:numFmt w:val="bullet"/>
+      <w:lvlText w:val=""/>
+      <w:lvlJc w:val="left"/>
+      <w:pPr>
+        <w:ind w:left="2880" w:hanging="360"/>
+      </w:pPr>
+      <w:rPr>
+        <w:rFonts w:ascii="Symbol" w:hAnsi="Symbol" w:hint="default"/>
+      </w:rPr>
+    </w:lvl>
+    <w:lvl w:ilvl="4" w:tplc="04090003" w:tentative="1">
+      <w:start w:val="1"/>
+      <w:numFmt w:val="bullet"/>
+      <w:lvlText w:val="o"/>
+      <w:lvlJc w:val="left"/>
+      <w:pPr>
+        <w:ind w:left="3600" w:hanging="360"/>
+      </w:pPr>
+      <w:rPr>
+        <w:rFonts w:ascii="Courier New" w:hAnsi="Courier New" w:cs="Courier New" w:hint="default"/>
+      </w:rPr>
+    </w:lvl>
+    <w:lvl w:ilvl="5" w:tplc="04090005" w:tentative="1">
+      <w:start w:val="1"/>
+      <w:numFmt w:val="bullet"/>
+      <w:lvlText w:val=""/>
+      <w:lvlJc w:val="left"/>
+      <w:pPr>
+        <w:ind w:left="4320" w:hanging="360"/>
+      </w:pPr>
+      <w:rPr>
+        <w:rFonts w:ascii="Wingdings" w:hAnsi="Wingdings" w:hint="default"/>
+      </w:rPr>
+    </w:lvl>
+    <w:lvl w:ilvl="6" w:tplc="04090001" w:tentative="1">
+      <w:start w:val="1"/>
+      <w:numFmt w:val="bullet"/>
+      <w:lvlText w:val=""/>
+      <w:lvlJc w:val="left"/>
+      <w:pPr>
+        <w:ind w:left="5040" w:hanging="360"/>
+      </w:pPr>
+      <w:rPr>
+        <w:rFonts w:ascii="Symbol" w:hAnsi="Symbol" w:hint="default"/>
+      </w:rPr>
+    </w:lvl>
+    <w:lvl w:ilvl="7" w:tplc="04090003" w:tentative="1">
+      <w:start w:val="1"/>
+      <w:numFmt w:val="bullet"/>
+      <w:lvlText w:val="o"/>
+      <w:lvlJc w:val="left"/>
+      <w:pPr>
+        <w:ind w:left="5760" w:hanging="360"/>
+      </w:pPr>
+      <w:rPr>
+        <w:rFonts w:ascii="Courier New" w:hAnsi="Courier New" w:cs="Courier New" w:hint="default"/>
+      </w:rPr>
+    </w:lvl>
+    <w:lvl w:ilvl="8" w:tplc="04090005" w:tentative="1">
+      <w:start w:val="1"/>
+      <w:numFmt w:val="bullet"/>
+      <w:lvlText w:val=""/>
+      <w:lvlJc w:val="left"/>
+      <w:pPr>
+        <w:ind w:left="6480" w:hanging="360"/>
+      </w:pPr>
+      <w:rPr>
+        <w:rFonts w:ascii="Wingdings" w:hAnsi="Wingdings" w:hint="default"/>
+      </w:rPr>
+    </w:lvl>
+  </w:abstractNum>
+  <w:abstractNum w:abstractNumId="5" w15:restartNumberingAfterBreak="0">
     <w:nsid w:val="7C8F5B60"/>
     <w:multiLevelType w:val="hybridMultilevel"/>
     <w:tmpl w:val="7F484D70"/>
@@ -3715,7 +6464,7 @@
       </w:rPr>
     </w:lvl>
   </w:abstractNum>
-  <w:abstractNum w:abstractNumId="5" w15:restartNumberingAfterBreak="0">
+  <w:abstractNum w:abstractNumId="6" w15:restartNumberingAfterBreak="0">
     <w:nsid w:val="7D416F2F"/>
     <w:multiLevelType w:val="hybridMultilevel"/>
     <w:tmpl w:val="95D46A5E"/>
@@ -3828,6 +6577,119 @@
       </w:rPr>
     </w:lvl>
   </w:abstractNum>
+  <w:abstractNum w:abstractNumId="7" w15:restartNumberingAfterBreak="0">
+    <w:nsid w:val="7E7E79AC"/>
+    <w:multiLevelType w:val="multilevel"/>
+    <w:tmpl w:val="FB8814F4"/>
+    <w:lvl w:ilvl="0">
+      <w:start w:val="1"/>
+      <w:numFmt w:val="decimal"/>
+      <w:lvlText w:val="%1."/>
+      <w:lvlJc w:val="left"/>
+      <w:pPr>
+        <w:tabs>
+          <w:tab w:val="num" w:pos="720"/>
+        </w:tabs>
+        <w:ind w:left="720" w:hanging="360"/>
+      </w:pPr>
+    </w:lvl>
+    <w:lvl w:ilvl="1">
+      <w:start w:val="1"/>
+      <w:numFmt w:val="decimal"/>
+      <w:lvlText w:val="%2."/>
+      <w:lvlJc w:val="left"/>
+      <w:pPr>
+        <w:tabs>
+          <w:tab w:val="num" w:pos="1440"/>
+        </w:tabs>
+        <w:ind w:left="1440" w:hanging="360"/>
+      </w:pPr>
+    </w:lvl>
+    <w:lvl w:ilvl="2" w:tentative="1">
+      <w:start w:val="1"/>
+      <w:numFmt w:val="decimal"/>
+      <w:lvlText w:val="%3."/>
+      <w:lvlJc w:val="left"/>
+      <w:pPr>
+        <w:tabs>
+          <w:tab w:val="num" w:pos="2160"/>
+        </w:tabs>
+        <w:ind w:left="2160" w:hanging="360"/>
+      </w:pPr>
+    </w:lvl>
+    <w:lvl w:ilvl="3" w:tentative="1">
+      <w:start w:val="1"/>
+      <w:numFmt w:val="decimal"/>
+      <w:lvlText w:val="%4."/>
+      <w:lvlJc w:val="left"/>
+      <w:pPr>
+        <w:tabs>
+          <w:tab w:val="num" w:pos="2880"/>
+        </w:tabs>
+        <w:ind w:left="2880" w:hanging="360"/>
+      </w:pPr>
+    </w:lvl>
+    <w:lvl w:ilvl="4" w:tentative="1">
+      <w:start w:val="1"/>
+      <w:numFmt w:val="decimal"/>
+      <w:lvlText w:val="%5."/>
+      <w:lvlJc w:val="left"/>
+      <w:pPr>
+        <w:tabs>
+          <w:tab w:val="num" w:pos="3600"/>
+        </w:tabs>
+        <w:ind w:left="3600" w:hanging="360"/>
+      </w:pPr>
+    </w:lvl>
+    <w:lvl w:ilvl="5" w:tentative="1">
+      <w:start w:val="1"/>
+      <w:numFmt w:val="decimal"/>
+      <w:lvlText w:val="%6."/>
+      <w:lvlJc w:val="left"/>
+      <w:pPr>
+        <w:tabs>
+          <w:tab w:val="num" w:pos="4320"/>
+        </w:tabs>
+        <w:ind w:left="4320" w:hanging="360"/>
+      </w:pPr>
+    </w:lvl>
+    <w:lvl w:ilvl="6" w:tentative="1">
+      <w:start w:val="1"/>
+      <w:numFmt w:val="decimal"/>
+      <w:lvlText w:val="%7."/>
+      <w:lvlJc w:val="left"/>
+      <w:pPr>
+        <w:tabs>
+          <w:tab w:val="num" w:pos="5040"/>
+        </w:tabs>
+        <w:ind w:left="5040" w:hanging="360"/>
+      </w:pPr>
+    </w:lvl>
+    <w:lvl w:ilvl="7" w:tentative="1">
+      <w:start w:val="1"/>
+      <w:numFmt w:val="decimal"/>
+      <w:lvlText w:val="%8."/>
+      <w:lvlJc w:val="left"/>
+      <w:pPr>
+        <w:tabs>
+          <w:tab w:val="num" w:pos="5760"/>
+        </w:tabs>
+        <w:ind w:left="5760" w:hanging="360"/>
+      </w:pPr>
+    </w:lvl>
+    <w:lvl w:ilvl="8" w:tentative="1">
+      <w:start w:val="1"/>
+      <w:numFmt w:val="decimal"/>
+      <w:lvlText w:val="%9."/>
+      <w:lvlJc w:val="left"/>
+      <w:pPr>
+        <w:tabs>
+          <w:tab w:val="num" w:pos="6480"/>
+        </w:tabs>
+        <w:ind w:left="6480" w:hanging="360"/>
+      </w:pPr>
+    </w:lvl>
+  </w:abstractNum>
   <w:num w:numId="1" w16cid:durableId="636640968">
     <w:abstractNumId w:val="2"/>
   </w:num>
@@ -3835,18 +6697,32 @@
     <w:abstractNumId w:val="3"/>
   </w:num>
   <w:num w:numId="3" w16cid:durableId="1347177140">
-    <w:abstractNumId w:val="4"/>
+    <w:abstractNumId w:val="5"/>
   </w:num>
   <w:num w:numId="4" w16cid:durableId="899560377">
     <w:abstractNumId w:val="0"/>
   </w:num>
   <w:num w:numId="5" w16cid:durableId="804201759">
-    <w:abstractNumId w:val="5"/>
+    <w:abstractNumId w:val="6"/>
   </w:num>
   <w:num w:numId="6" w16cid:durableId="198902364">
     <w:abstractNumId w:val="1"/>
   </w:num>
+  <w:num w:numId="7" w16cid:durableId="297876182">
+    <w:abstractNumId w:val="4"/>
+  </w:num>
+  <w:num w:numId="8" w16cid:durableId="526069785">
+    <w:abstractNumId w:val="7"/>
+  </w:num>
 </w:numbering>
+</file>
+
+<file path=word/people.xml><?xml version="1.0" encoding="utf-8"?>
+<w15:people xmlns:wpc="http://schemas.microsoft.com/office/word/2010/wordprocessingCanvas" xmlns:cx="http://schemas.microsoft.com/office/drawing/2014/chartex" xmlns:cx1="http://schemas.microsoft.com/office/drawing/2015/9/8/chartex" xmlns:cx2="http://schemas.microsoft.com/office/drawing/2015/10/21/chartex" xmlns:cx3="http://schemas.microsoft.com/office/drawing/2016/5/9/chartex" xmlns:cx4="http://schemas.microsoft.com/office/drawing/2016/5/10/chartex" xmlns:cx5="http://schemas.microsoft.com/office/drawing/2016/5/11/chartex" xmlns:cx6="http://schemas.microsoft.com/office/drawing/2016/5/12/chartex" xmlns:cx7="http://schemas.microsoft.com/office/drawing/2016/5/13/chartex" xmlns:cx8="http://schemas.microsoft.com/office/drawing/2016/5/14/chartex" xmlns:mc="http://schemas.openxmlformats.org/markup-compatibility/2006" xmlns:aink="http://schemas.microsoft.com/office/drawing/2016/ink" xmlns:am3d="http://schemas.microsoft.com/office/drawing/2017/model3d" xmlns:o="urn:schemas-microsoft-com:office:office" xmlns:oel="http://schemas.microsoft.com/office/2019/extlst" xmlns:r="http://schemas.openxmlformats.org/officeDocument/2006/relationships" xmlns:m="http://schemas.openxmlformats.org/officeDocument/2006/math" xmlns:v="urn:schemas-microsoft-com:vml" xmlns:wp14="http://schemas.microsoft.com/office/word/2010/wordprocessingDrawing" xmlns:wp="http://schemas.openxmlformats.org/drawingml/2006/wordprocessingDrawing" xmlns:w10="urn:schemas-microsoft-com:office:word" xmlns:w="http://schemas.openxmlformats.org/wordprocessingml/2006/main" xmlns:w14="http://schemas.microsoft.com/office/word/2010/wordml" xmlns:w15="http://schemas.microsoft.com/office/word/2012/wordml" xmlns:w16cex="http://schemas.microsoft.com/office/word/2018/wordml/cex" xmlns:w16cid="http://schemas.microsoft.com/office/word/2016/wordml/cid" xmlns:w16="http://schemas.microsoft.com/office/word/2018/wordml" xmlns:w16sdtdh="http://schemas.microsoft.com/office/word/2020/wordml/sdtdatahash" xmlns:w16se="http://schemas.microsoft.com/office/word/2015/wordml/symex" xmlns:wpg="http://schemas.microsoft.com/office/word/2010/wordprocessingGroup" xmlns:wpi="http://schemas.microsoft.com/office/word/2010/wordprocessingInk" xmlns:wne="http://schemas.microsoft.com/office/word/2006/wordml" xmlns:wps="http://schemas.microsoft.com/office/word/2010/wordprocessingShape" mc:Ignorable="w14 w15 w16se w16cid w16 w16cex w16sdtdh wp14">
+  <w15:person w15:author="Caroline Miehe">
+    <w15:presenceInfo w15:providerId="AD" w15:userId="S::caroline.miehe@novasbe.pt::ad489f0a-4489-48dc-a708-6450465903b4"/>
+  </w15:person>
+</w15:people>
 </file>
 
 <file path=word/styles.xml><?xml version="1.0" encoding="utf-8"?>
@@ -4248,7 +7124,7 @@
   <w:style w:type="paragraph" w:default="1" w:styleId="Normal">
     <w:name w:val="Normal"/>
     <w:qFormat/>
-    <w:rsid w:val="00E70AA0"/>
+    <w:rsid w:val="00434A89"/>
     <w:pPr>
       <w:suppressAutoHyphens w:val="0"/>
     </w:pPr>
@@ -4455,6 +7331,7 @@
   </w:style>
   <w:style w:type="character" w:styleId="Hyperlink">
     <w:name w:val="Hyperlink"/>
+    <w:uiPriority w:val="99"/>
     <w:rPr>
       <w:color w:val="000080"/>
       <w:u w:val="single"/>
@@ -4708,6 +7585,22 @@
     <w:rPr>
       <w:color w:val="954F72" w:themeColor="followedHyperlink"/>
       <w:u w:val="single"/>
+    </w:rPr>
+  </w:style>
+  <w:style w:type="character" w:customStyle="1" w:styleId="apple-converted-space">
+    <w:name w:val="apple-converted-space"/>
+    <w:basedOn w:val="DefaultParagraphFont"/>
+    <w:rsid w:val="00BF0742"/>
+  </w:style>
+  <w:style w:type="character" w:styleId="FootnoteReference">
+    <w:name w:val="footnote reference"/>
+    <w:basedOn w:val="DefaultParagraphFont"/>
+    <w:uiPriority w:val="99"/>
+    <w:semiHidden/>
+    <w:unhideWhenUsed/>
+    <w:rsid w:val="00BA4FF8"/>
+    <w:rPr>
+      <w:vertAlign w:val="superscript"/>
     </w:rPr>
   </w:style>
 </w:styles>

</xml_diff>

<commit_message>
finished examination of differential attrition!
''
</commit_message>
<xml_diff>
--- a/papers/clearinghouse_training_paper/AER_revisions/AER_revisions_24.06.04.docx
+++ b/papers/clearinghouse_training_paper/AER_revisions/AER_revisions_24.06.04.docx
@@ -1,6 +1,6 @@
 
 <file path=word/document.xml><?xml version="1.0" encoding="utf-8"?>
-<w:document xmlns:wpc="http://schemas.microsoft.com/office/word/2010/wordprocessingCanvas" xmlns:cx="http://schemas.microsoft.com/office/drawing/2014/chartex" xmlns:cx1="http://schemas.microsoft.com/office/drawing/2015/9/8/chartex" xmlns:cx2="http://schemas.microsoft.com/office/drawing/2015/10/21/chartex" xmlns:cx3="http://schemas.microsoft.com/office/drawing/2016/5/9/chartex" xmlns:cx4="http://schemas.microsoft.com/office/drawing/2016/5/10/chartex" xmlns:cx5="http://schemas.microsoft.com/office/drawing/2016/5/11/chartex" xmlns:cx6="http://schemas.microsoft.com/office/drawing/2016/5/12/chartex" xmlns:cx7="http://schemas.microsoft.com/office/drawing/2016/5/13/chartex" xmlns:cx8="http://schemas.microsoft.com/office/drawing/2016/5/14/chartex" xmlns:mc="http://schemas.openxmlformats.org/markup-compatibility/2006" xmlns:aink="http://schemas.microsoft.com/office/drawing/2016/ink" xmlns:am3d="http://schemas.microsoft.com/office/drawing/2017/model3d" xmlns:o="urn:schemas-microsoft-com:office:office" xmlns:oel="http://schemas.microsoft.com/office/2019/extlst" xmlns:r="http://schemas.openxmlformats.org/officeDocument/2006/relationships" xmlns:m="http://schemas.openxmlformats.org/officeDocument/2006/math" xmlns:v="urn:schemas-microsoft-com:vml" xmlns:wp14="http://schemas.microsoft.com/office/word/2010/wordprocessingDrawing" xmlns:wp="http://schemas.openxmlformats.org/drawingml/2006/wordprocessingDrawing" xmlns:w10="urn:schemas-microsoft-com:office:word" xmlns:w="http://schemas.openxmlformats.org/wordprocessingml/2006/main" xmlns:w14="http://schemas.microsoft.com/office/word/2010/wordml" xmlns:w15="http://schemas.microsoft.com/office/word/2012/wordml" xmlns:w16cex="http://schemas.microsoft.com/office/word/2018/wordml/cex" xmlns:w16cid="http://schemas.microsoft.com/office/word/2016/wordml/cid" xmlns:w16="http://schemas.microsoft.com/office/word/2018/wordml" xmlns:w16sdtdh="http://schemas.microsoft.com/office/word/2020/wordml/sdtdatahash" xmlns:w16se="http://schemas.microsoft.com/office/word/2015/wordml/symex" xmlns:wpg="http://schemas.microsoft.com/office/word/2010/wordprocessingGroup" xmlns:wpi="http://schemas.microsoft.com/office/word/2010/wordprocessingInk" xmlns:wne="http://schemas.microsoft.com/office/word/2006/wordml" xmlns:wps="http://schemas.microsoft.com/office/word/2010/wordprocessingShape" mc:Ignorable="w14 w15 w16se w16cid w16 w16cex w16sdtdh wp14">
+<w:document xmlns:wpc="http://schemas.microsoft.com/office/word/2010/wordprocessingCanvas" xmlns:cx="http://schemas.microsoft.com/office/drawing/2014/chartex" xmlns:cx1="http://schemas.microsoft.com/office/drawing/2015/9/8/chartex" xmlns:cx2="http://schemas.microsoft.com/office/drawing/2015/10/21/chartex" xmlns:cx3="http://schemas.microsoft.com/office/drawing/2016/5/9/chartex" xmlns:cx4="http://schemas.microsoft.com/office/drawing/2016/5/10/chartex" xmlns:cx5="http://schemas.microsoft.com/office/drawing/2016/5/11/chartex" xmlns:cx6="http://schemas.microsoft.com/office/drawing/2016/5/12/chartex" xmlns:cx7="http://schemas.microsoft.com/office/drawing/2016/5/13/chartex" xmlns:cx8="http://schemas.microsoft.com/office/drawing/2016/5/14/chartex" xmlns:mc="http://schemas.openxmlformats.org/markup-compatibility/2006" xmlns:aink="http://schemas.microsoft.com/office/drawing/2016/ink" xmlns:am3d="http://schemas.microsoft.com/office/drawing/2017/model3d" xmlns:o="urn:schemas-microsoft-com:office:office" xmlns:oel="http://schemas.microsoft.com/office/2019/extlst" xmlns:r="http://schemas.openxmlformats.org/officeDocument/2006/relationships" xmlns:m="http://schemas.openxmlformats.org/officeDocument/2006/math" xmlns:v="urn:schemas-microsoft-com:vml" xmlns:wp14="http://schemas.microsoft.com/office/word/2010/wordprocessingDrawing" xmlns:wp="http://schemas.openxmlformats.org/drawingml/2006/wordprocessingDrawing" xmlns:w10="urn:schemas-microsoft-com:office:word" xmlns:w="http://schemas.openxmlformats.org/wordprocessingml/2006/main" xmlns:w14="http://schemas.microsoft.com/office/word/2010/wordml" xmlns:w15="http://schemas.microsoft.com/office/word/2012/wordml" xmlns:w16cex="http://schemas.microsoft.com/office/word/2018/wordml/cex" xmlns:w16cid="http://schemas.microsoft.com/office/word/2016/wordml/cid" xmlns:w16="http://schemas.microsoft.com/office/word/2018/wordml" xmlns:w16du="http://schemas.microsoft.com/office/word/2023/wordml/word16du" xmlns:w16sdtdh="http://schemas.microsoft.com/office/word/2020/wordml/sdtdatahash" xmlns:w16se="http://schemas.microsoft.com/office/word/2015/wordml/symex" xmlns:wpg="http://schemas.microsoft.com/office/word/2010/wordprocessingGroup" xmlns:wpi="http://schemas.microsoft.com/office/word/2010/wordprocessingInk" xmlns:wne="http://schemas.microsoft.com/office/word/2006/wordml" xmlns:wps="http://schemas.microsoft.com/office/word/2010/wordprocessingShape" mc:Ignorable="w14 w15 w16se w16cid w16 w16cex w16sdtdh w16du wp14">
   <w:body>
     <w:p>
       <w:pPr>
@@ -698,7 +698,7 @@
           <w:noProof/>
         </w:rPr>
         <w:drawing>
-          <wp:inline distT="0" distB="0" distL="0" distR="0" wp14:anchorId="663FD74A" wp14:editId="4FF42FFC">
+          <wp:inline distT="0" distB="0" distL="0" distR="0" wp14:anchorId="663FD74A" wp14:editId="2DB506AB">
             <wp:extent cx="6083300" cy="713105"/>
             <wp:effectExtent l="0" t="0" r="0" b="0"/>
             <wp:docPr id="1266526226" name="Picture 1"/>
@@ -1277,7 +1277,7 @@
           <w:noProof/>
         </w:rPr>
         <w:drawing>
-          <wp:inline distT="0" distB="0" distL="0" distR="0" wp14:anchorId="2C925D00" wp14:editId="4FA033E8">
+          <wp:inline distT="0" distB="0" distL="0" distR="0" wp14:anchorId="2C925D00" wp14:editId="01AB8FB7">
             <wp:extent cx="6083300" cy="4328795"/>
             <wp:effectExtent l="0" t="0" r="0" b="1905"/>
             <wp:docPr id="874591859" name="Picture 2" descr="A paper with numbers and text&#10;&#10;Description automatically generated"/>
@@ -1687,7 +1687,7 @@
           <w:noProof/>
         </w:rPr>
         <w:drawing>
-          <wp:inline distT="0" distB="0" distL="0" distR="0" wp14:anchorId="53E75A38" wp14:editId="1553EC62">
+          <wp:inline distT="0" distB="0" distL="0" distR="0" wp14:anchorId="53E75A38" wp14:editId="50E1CE13">
             <wp:extent cx="6083300" cy="3427730"/>
             <wp:effectExtent l="0" t="0" r="0" b="1270"/>
             <wp:docPr id="551745215" name="Picture 1" descr="A screenshot of a report&#10;&#10;Description automatically generated"/>
@@ -4094,7 +4094,7 @@
           <w:noProof/>
         </w:rPr>
         <w:drawing>
-          <wp:inline distT="0" distB="0" distL="0" distR="0" wp14:anchorId="223E362A" wp14:editId="12B71957">
+          <wp:inline distT="0" distB="0" distL="0" distR="0" wp14:anchorId="223E362A" wp14:editId="3779A5FE">
             <wp:extent cx="3547533" cy="2376771"/>
             <wp:effectExtent l="0" t="0" r="0" b="0"/>
             <wp:docPr id="1540607865" name="Picture 1" descr="A paper with text and a star&#10;&#10;Description automatically generated with medium confidence"/>
@@ -4136,6 +4136,7 @@
         </w:drawing>
       </w:r>
     </w:p>
+    <w:p/>
     <w:p>
       <w:pPr>
         <w:pStyle w:val="Heading4"/>
@@ -4419,7 +4420,15 @@
           <w:i/>
           <w:iCs/>
         </w:rPr>
-        <w:t>and the remaining 76% were not allowed to rate</w:t>
+        <w:t xml:space="preserve">and the remaining 76% </w:t>
+      </w:r>
+      <w:r>
+        <w:rPr>
+          <w:i/>
+          <w:iCs/>
+        </w:rPr>
+        <w:lastRenderedPageBreak/>
+        <w:t>were not allowed to rate</w:t>
       </w:r>
       <w:r>
         <w:rPr>
@@ -4440,15 +4449,7 @@
           <w:i/>
           <w:iCs/>
         </w:rPr>
-        <w:t xml:space="preserve">but should </w:t>
-      </w:r>
-      <w:r>
-        <w:rPr>
-          <w:i/>
-          <w:iCs/>
-        </w:rPr>
-        <w:lastRenderedPageBreak/>
-        <w:t>not drive the results. F</w:t>
+        <w:t>but should not drive the results. F</w:t>
       </w:r>
       <w:r>
         <w:rPr>
@@ -4823,35 +4824,7 @@
           <w:i/>
           <w:iCs/>
         </w:rPr>
-        <w:t xml:space="preserve"> (and</w:t>
-      </w:r>
-      <w:r>
-        <w:rPr>
-          <w:i/>
-          <w:iCs/>
-        </w:rPr>
-        <w:t xml:space="preserve"> there </w:t>
-      </w:r>
-      <w:r>
-        <w:rPr>
-          <w:i/>
-          <w:iCs/>
-        </w:rPr>
-        <w:t xml:space="preserve">is </w:t>
-      </w:r>
-      <w:r>
-        <w:rPr>
-          <w:i/>
-          <w:iCs/>
-        </w:rPr>
-        <w:t>only a limited number of seed manufactures</w:t>
-      </w:r>
-      <w:r>
-        <w:rPr>
-          <w:i/>
-          <w:iCs/>
-        </w:rPr>
-        <w:t>)</w:t>
+        <w:t xml:space="preserve"> (and there is only a limited number of seed manufactures)</w:t>
       </w:r>
       <w:r>
         <w:rPr>
@@ -4986,42 +4959,7 @@
           <w:i/>
           <w:iCs/>
         </w:rPr>
-        <w:t xml:space="preserve">deterioration in </w:t>
-      </w:r>
-      <w:r>
-        <w:rPr>
-          <w:i/>
-          <w:iCs/>
-        </w:rPr>
-        <w:t xml:space="preserve">maize seed </w:t>
-      </w:r>
-      <w:r>
-        <w:rPr>
-          <w:i/>
-          <w:iCs/>
-        </w:rPr>
-        <w:t>quality</w:t>
-      </w:r>
-      <w:r>
-        <w:rPr>
-          <w:i/>
-          <w:iCs/>
-        </w:rPr>
-        <w:t xml:space="preserve"> is</w:t>
-      </w:r>
-      <w:r>
-        <w:rPr>
-          <w:i/>
-          <w:iCs/>
-        </w:rPr>
-        <w:t xml:space="preserve"> consistent with mishandling and poor storage</w:t>
-      </w:r>
-      <w:r>
-        <w:rPr>
-          <w:i/>
-          <w:iCs/>
-        </w:rPr>
-        <w:t>, instead of with repacking as a bad practice alone.</w:t>
+        <w:t>deterioration in maize seed quality is consistent with mishandling and poor storage, instead of with repacking as a bad practice alone.</w:t>
       </w:r>
       <w:r>
         <w:rPr>
@@ -5042,30 +4980,16 @@
         </w:rPr>
       </w:pPr>
       <w:r>
-        <w:rPr>
-          <w:i/>
-          <w:iCs/>
-          <w:color w:val="FF0000"/>
-        </w:rPr>
-        <w:t>Robert: If it is the reputation of the dealer and not the manufacturer, then we would expect some variation in ratings within catchment areas. Can we assess this?</w:t>
+        <w:t>More broadly, the paper should report how well farmers knew the number of agro-dealers operating in their catchment area and their quality at baseline. Since knowledgeable treated farmers should not switch agro-dealers, the degree to which farmers are knowledgeable at baseline, can inform the likelihood of switching. In addition, it should make the result that the increase in the number of clients and in the usage of improved seeds is the result of the ratings (and not of the dissemination telling farmers about the existence of agro-dealers) more credible</w:t>
+      </w:r>
+      <w:r>
+        <w:t>.</w:t>
       </w:r>
     </w:p>
     <w:p>
       <w:pPr>
         <w:spacing w:before="120" w:after="120"/>
         <w:jc w:val="both"/>
-      </w:pPr>
-      <w:r>
-        <w:t>More broadly, the paper should report how well farmers knew the number of agro-dealers operating in their catchment area and their quality at baseline. Since knowledgeable treated farmers should not switch agro-dealers, the degree to which farmers are knowledgeable at baseline, can inform the likelihood of switching. In addition, it should make the result that the increase in the number of clients and in the usage of improved seeds is the result of the ratings (and not of the dissemination telling farmers about the existence of agro-dealers) more credible</w:t>
-      </w:r>
-      <w:r>
-        <w:t>.</w:t>
-      </w:r>
-    </w:p>
-    <w:p>
-      <w:pPr>
-        <w:spacing w:before="120" w:after="120"/>
-        <w:jc w:val="both"/>
         <w:rPr>
           <w:i/>
           <w:iCs/>
@@ -5104,35 +5028,7 @@
           <w:i/>
           <w:iCs/>
         </w:rPr>
-        <w:t xml:space="preserve"> agro-dealer</w:t>
-      </w:r>
-      <w:r>
-        <w:rPr>
-          <w:i/>
-          <w:iCs/>
-        </w:rPr>
-        <w:t xml:space="preserve"> </w:t>
-      </w:r>
-      <w:r>
-        <w:rPr>
-          <w:i/>
-          <w:iCs/>
-        </w:rPr>
-        <w:t>in their proximity</w:t>
-      </w:r>
-      <w:r>
-        <w:rPr>
-          <w:i/>
-          <w:iCs/>
-        </w:rPr>
-        <w:t xml:space="preserve"> i</w:t>
-      </w:r>
-      <w:r>
-        <w:rPr>
-          <w:i/>
-          <w:iCs/>
-        </w:rPr>
-        <w:t>n 36% of the cases</w:t>
+        <w:t xml:space="preserve"> agro-dealer in their proximity in 36% of the cases</w:t>
       </w:r>
       <w:r>
         <w:rPr>
@@ -5181,14 +5077,7 @@
           <w:i/>
           <w:iCs/>
         </w:rPr>
-        <w:t>due to</w:t>
-      </w:r>
-      <w:r>
-        <w:rPr>
-          <w:i/>
-          <w:iCs/>
-        </w:rPr>
-        <w:t xml:space="preserve"> </w:t>
+        <w:t xml:space="preserve">due to </w:t>
       </w:r>
       <w:r>
         <w:rPr>
@@ -5202,28 +5091,14 @@
           <w:i/>
           <w:iCs/>
         </w:rPr>
-        <w:t>ratings</w:t>
-      </w:r>
-      <w:r>
-        <w:rPr>
-          <w:i/>
-          <w:iCs/>
-        </w:rPr>
-        <w:t xml:space="preserve">, not </w:t>
-      </w:r>
-      <w:r>
-        <w:rPr>
-          <w:i/>
-          <w:iCs/>
-        </w:rPr>
-        <w:t xml:space="preserve">because the clearinghouse treatment informed them about the existence of </w:t>
-      </w:r>
-      <w:r>
-        <w:rPr>
-          <w:i/>
-          <w:iCs/>
-        </w:rPr>
-        <w:t>agro-dealer</w:t>
+        <w:t xml:space="preserve">ratings, not </w:t>
+      </w:r>
+      <w:r>
+        <w:rPr>
+          <w:i/>
+          <w:iCs/>
+        </w:rPr>
+        <w:t>because the clearinghouse treatment informed them about the existence of agro-dealer</w:t>
       </w:r>
       <w:r>
         <w:rPr>
@@ -5255,14 +5130,7 @@
           <w:i/>
           <w:iCs/>
         </w:rPr>
-        <w:t>“</w:t>
-      </w:r>
-      <w:r>
-        <w:rPr>
-          <w:i/>
-          <w:iCs/>
-        </w:rPr>
-        <w:t>A potential concern arises from asking treated farmers to rate agro-dealers because it may increase awareness among farmers of the existence of all agro-dealers in the area, so that this awareness effect could confound the clearinghouse effect. To address this concern, we also iterated through the agro-dealers in the catchment areas with farmers in the control group to make them similarly aware of the existence of agro-dealers in their vicinity.</w:t>
+        <w:t>“A potential concern arises from asking treated farmers to rate agro-dealers because it may increase awareness among farmers of the existence of all agro-dealers in the area, so that this awareness effect could confound the clearinghouse effect. To address this concern, we also iterated through the agro-dealers in the catchment areas with farmers in the control group to make them similarly aware of the existence of agro-dealers in their vicinity.</w:t>
       </w:r>
     </w:p>
     <w:p>
@@ -5298,23 +5166,7 @@
           <w:i/>
           <w:iCs/>
         </w:rPr>
-        <w:t xml:space="preserve">To isolate the effect of the ratings from more general effects that may arise from sending SMS messages, we also use a placebo for the control group that consisted of an "empty" </w:t>
-      </w:r>
-      <w:r>
-        <w:rPr>
-          <w:i/>
-          <w:iCs/>
-        </w:rPr>
-        <w:lastRenderedPageBreak/>
-        <w:t xml:space="preserve">SMS that only pointed out the existence of the agro-dealers in the control farmer's catchment area. This also makes it more difficult for farmers to identify if they are being treated or not, thus reducing the likelihood of reactivity effects and experimenter </w:t>
-      </w:r>
-      <w:proofErr w:type="spellStart"/>
-      <w:r>
-        <w:rPr>
-          <w:i/>
-          <w:iCs/>
-        </w:rPr>
-        <w:t>bias.</w:t>
+        <w:t>To isolate the effect of the ratings from more general effects that may arise from sending SMS messages, we also use a placebo for the control group that consisted of an "empty" SMS that only pointed out the existence of the agro-dealers in the control farmer's catchment area. This also makes it more difficult for farmers to identify if they are being treated or not, thus reducing the likelihood of reactivity effects and experimenter bias.</w:t>
       </w:r>
       <w:r>
         <w:rPr>
@@ -5323,7 +5175,6 @@
         </w:rPr>
         <w:t>”</w:t>
       </w:r>
-      <w:proofErr w:type="spellEnd"/>
     </w:p>
     <w:p>
       <w:pPr>
@@ -5335,6 +5186,7 @@
         </w:rPr>
       </w:pPr>
       <w:r>
+        <w:lastRenderedPageBreak/>
         <w:t>As an aside, I’d be curious to learn whether treated farmers were more accurate about the quality of agro-dealers over time and in general whether there was a lot of intra-market differences in quality.</w:t>
       </w:r>
     </w:p>
@@ -5503,10 +5355,7 @@
           </w:tcPr>
           <w:p>
             <w:r>
-              <w:t>B</w:t>
-            </w:r>
-            <w:r>
-              <w:t>aseline</w:t>
+              <w:t>Baseline</w:t>
             </w:r>
             <w:r>
               <w:t>:</w:t>
@@ -5592,6 +5441,9 @@
               <w:jc w:val="center"/>
             </w:pPr>
             <w:r>
+              <w:rPr>
+                <w:noProof/>
+              </w:rPr>
               <w:drawing>
                 <wp:inline distT="0" distB="0" distL="0" distR="0" wp14:anchorId="3B9E1B6C" wp14:editId="085243DE">
                   <wp:extent cx="1596627" cy="1520328"/>
@@ -5741,6 +5593,9 @@
               <w:jc w:val="center"/>
             </w:pPr>
             <w:r>
+              <w:rPr>
+                <w:noProof/>
+              </w:rPr>
               <w:drawing>
                 <wp:inline distT="0" distB="0" distL="0" distR="0" wp14:anchorId="2974BF7A" wp14:editId="60250C35">
                   <wp:extent cx="1557324" cy="1504060"/>
@@ -5893,6 +5748,9 @@
               <w:jc w:val="center"/>
             </w:pPr>
             <w:r>
+              <w:rPr>
+                <w:noProof/>
+              </w:rPr>
               <w:drawing>
                 <wp:inline distT="0" distB="0" distL="0" distR="0" wp14:anchorId="7C10CCA6" wp14:editId="7A06562E">
                   <wp:extent cx="1720599" cy="1657884"/>
@@ -6091,6 +5949,7 @@
           </w:tcPr>
           <w:p>
             <w:r>
+              <w:lastRenderedPageBreak/>
               <w:t>Baseline:</w:t>
             </w:r>
           </w:p>
@@ -6174,6 +6033,9 @@
               <w:jc w:val="center"/>
             </w:pPr>
             <w:r>
+              <w:rPr>
+                <w:noProof/>
+              </w:rPr>
               <w:drawing>
                 <wp:inline distT="0" distB="0" distL="0" distR="0" wp14:anchorId="632D34A0" wp14:editId="455F7488">
                   <wp:extent cx="1563880" cy="1563535"/>
@@ -6323,6 +6185,9 @@
               <w:jc w:val="center"/>
             </w:pPr>
             <w:r>
+              <w:rPr>
+                <w:noProof/>
+              </w:rPr>
               <w:drawing>
                 <wp:inline distT="0" distB="0" distL="0" distR="0" wp14:anchorId="7A198123" wp14:editId="03328D32">
                   <wp:extent cx="1606610" cy="1538059"/>
@@ -6472,6 +6337,9 @@
               <w:jc w:val="center"/>
             </w:pPr>
             <w:r>
+              <w:rPr>
+                <w:noProof/>
+              </w:rPr>
               <w:drawing>
                 <wp:inline distT="0" distB="0" distL="0" distR="0" wp14:anchorId="1913C36E" wp14:editId="7F55372C">
                   <wp:extent cx="1692008" cy="1643630"/>
@@ -6525,6 +6393,7 @@
         </w:tc>
       </w:tr>
     </w:tbl>
+    <w:p/>
     <w:p>
       <w:pPr>
         <w:pStyle w:val="Heading4"/>
@@ -6543,13 +6412,273 @@
       <w:pPr>
         <w:spacing w:before="120" w:after="120"/>
         <w:jc w:val="both"/>
-        <w:rPr>
-          <w:i/>
-          <w:iCs/>
-        </w:rPr>
       </w:pPr>
       <w:r>
         <w:t>The authors see an increase in registrations of treated agro-dealers with UNADA (the association of agro-dealers, as well as a significant increase in inspections. Do farmers value that agro-dealers are registered with UNADA? Do they know which agro-dealer is registered and who is not? Do they rate agro-dealers that are registered higher? Finally, did the ratings system lead to the opening of new agro- dealers in the catchment area?</w:t>
+      </w:r>
+    </w:p>
+    <w:p>
+      <w:pPr>
+        <w:spacing w:before="120" w:after="120"/>
+        <w:jc w:val="both"/>
+        <w:rPr>
+          <w:i/>
+          <w:iCs/>
+        </w:rPr>
+      </w:pPr>
+      <w:r>
+        <w:rPr>
+          <w:i/>
+          <w:iCs/>
+        </w:rPr>
+        <w:t>To address this comment</w:t>
+      </w:r>
+      <w:r>
+        <w:rPr>
+          <w:i/>
+          <w:iCs/>
+        </w:rPr>
+        <w:t xml:space="preserve">, </w:t>
+      </w:r>
+      <w:r>
+        <w:rPr>
+          <w:i/>
+          <w:iCs/>
+        </w:rPr>
+        <w:t>we add the following to the manuscript</w:t>
+      </w:r>
+      <w:r>
+        <w:rPr>
+          <w:i/>
+          <w:iCs/>
+        </w:rPr>
+        <w:t>:</w:t>
+      </w:r>
+    </w:p>
+    <w:p>
+      <w:pPr>
+        <w:spacing w:before="120" w:after="120"/>
+        <w:ind w:left="709"/>
+        <w:jc w:val="both"/>
+      </w:pPr>
+      <w:r>
+        <w:rPr>
+          <w:i/>
+          <w:iCs/>
+        </w:rPr>
+        <w:t>“</w:t>
+      </w:r>
+      <w:commentRangeStart w:id="2"/>
+      <w:r>
+        <w:rPr>
+          <w:i/>
+          <w:iCs/>
+        </w:rPr>
+        <w:t>A</w:t>
+      </w:r>
+      <w:r>
+        <w:rPr>
+          <w:i/>
+          <w:iCs/>
+        </w:rPr>
+        <w:t>gro</w:t>
+      </w:r>
+      <w:r>
+        <w:rPr>
+          <w:i/>
+          <w:iCs/>
+        </w:rPr>
+        <w:t>-shops</w:t>
+      </w:r>
+      <w:r>
+        <w:rPr>
+          <w:i/>
+          <w:iCs/>
+        </w:rPr>
+        <w:t xml:space="preserve"> </w:t>
+      </w:r>
+      <w:r>
+        <w:rPr>
+          <w:i/>
+          <w:iCs/>
+        </w:rPr>
+        <w:t xml:space="preserve">often </w:t>
+      </w:r>
+      <w:r>
+        <w:rPr>
+          <w:i/>
+          <w:iCs/>
+        </w:rPr>
+        <w:t xml:space="preserve">display their </w:t>
+      </w:r>
+      <w:r>
+        <w:rPr>
+          <w:i/>
+          <w:iCs/>
+        </w:rPr>
+        <w:t xml:space="preserve">UNADA </w:t>
+      </w:r>
+      <w:r>
+        <w:rPr>
+          <w:i/>
+          <w:iCs/>
+        </w:rPr>
+        <w:t>certificate</w:t>
+      </w:r>
+      <w:r>
+        <w:rPr>
+          <w:i/>
+          <w:iCs/>
+        </w:rPr>
+        <w:t>s</w:t>
+      </w:r>
+      <w:commentRangeEnd w:id="2"/>
+      <w:r>
+        <w:rPr>
+          <w:rStyle w:val="CommentReference"/>
+          <w:rFonts w:cs="Mangal"/>
+        </w:rPr>
+        <w:commentReference w:id="2"/>
+      </w:r>
+      <w:r>
+        <w:rPr>
+          <w:i/>
+          <w:iCs/>
+        </w:rPr>
+        <w:t xml:space="preserve">, </w:t>
+      </w:r>
+      <w:r>
+        <w:rPr>
+          <w:i/>
+          <w:iCs/>
+        </w:rPr>
+        <w:t>potentially</w:t>
+      </w:r>
+      <w:r>
+        <w:rPr>
+          <w:i/>
+          <w:iCs/>
+        </w:rPr>
+        <w:t xml:space="preserve"> to inform inspectors and customers</w:t>
+      </w:r>
+      <w:r>
+        <w:rPr>
+          <w:i/>
+          <w:iCs/>
+        </w:rPr>
+        <w:t xml:space="preserve"> </w:t>
+      </w:r>
+      <w:r>
+        <w:rPr>
+          <w:i/>
+          <w:iCs/>
+        </w:rPr>
+        <w:t>about th</w:t>
+      </w:r>
+      <w:r>
+        <w:rPr>
+          <w:i/>
+          <w:iCs/>
+        </w:rPr>
+        <w:t>is</w:t>
+      </w:r>
+      <w:r>
+        <w:rPr>
+          <w:i/>
+          <w:iCs/>
+        </w:rPr>
+        <w:t xml:space="preserve"> regist</w:t>
+      </w:r>
+      <w:r>
+        <w:rPr>
+          <w:i/>
+          <w:iCs/>
+        </w:rPr>
+        <w:t>ration</w:t>
+      </w:r>
+      <w:r>
+        <w:rPr>
+          <w:i/>
+          <w:iCs/>
+        </w:rPr>
+        <w:t xml:space="preserve">, </w:t>
+      </w:r>
+      <w:r>
+        <w:rPr>
+          <w:i/>
+          <w:iCs/>
+        </w:rPr>
+        <w:t xml:space="preserve">perhaps to signal </w:t>
+      </w:r>
+      <w:r>
+        <w:rPr>
+          <w:i/>
+          <w:iCs/>
+        </w:rPr>
+        <w:t xml:space="preserve">professionalism and </w:t>
+      </w:r>
+      <w:r>
+        <w:rPr>
+          <w:i/>
+          <w:iCs/>
+        </w:rPr>
+        <w:t>quality</w:t>
+      </w:r>
+      <w:r>
+        <w:rPr>
+          <w:i/>
+          <w:iCs/>
+        </w:rPr>
+        <w:t>. R</w:t>
+      </w:r>
+      <w:r>
+        <w:rPr>
+          <w:i/>
+          <w:iCs/>
+        </w:rPr>
+        <w:t xml:space="preserve">egistered agro-dealers </w:t>
+      </w:r>
+      <w:r>
+        <w:rPr>
+          <w:i/>
+          <w:iCs/>
+        </w:rPr>
+        <w:t>do</w:t>
+      </w:r>
+      <w:r>
+        <w:rPr>
+          <w:i/>
+          <w:iCs/>
+        </w:rPr>
+        <w:t xml:space="preserve"> receive</w:t>
+      </w:r>
+      <w:r>
+        <w:rPr>
+          <w:i/>
+          <w:iCs/>
+        </w:rPr>
+        <w:t xml:space="preserve"> </w:t>
+      </w:r>
+      <w:r>
+        <w:rPr>
+          <w:i/>
+          <w:iCs/>
+        </w:rPr>
+        <w:t>significantly higher ratings</w:t>
+      </w:r>
+      <w:r>
+        <w:rPr>
+          <w:i/>
+          <w:iCs/>
+        </w:rPr>
+        <w:t xml:space="preserve"> from farmers</w:t>
+      </w:r>
+      <w:r>
+        <w:rPr>
+          <w:i/>
+          <w:iCs/>
+        </w:rPr>
+        <w:t>, but this correlation should be interpreted with care, as the relationship is clearly endogenous.”</w:t>
       </w:r>
     </w:p>
     <w:p>
@@ -6571,51 +6700,9 @@
           <w:bCs w:val="0"/>
           <w:color w:val="2F5496" w:themeColor="accent1" w:themeShade="BF"/>
         </w:rPr>
-        <w:t>Differential attrition</w:t>
-      </w:r>
-    </w:p>
-    <w:p>
-      <w:pPr>
-        <w:spacing w:before="120" w:after="120"/>
-        <w:jc w:val="both"/>
-        <w:rPr>
-          <w:i/>
-          <w:iCs/>
-        </w:rPr>
-      </w:pPr>
-      <w:r>
-        <w:t xml:space="preserve">The authors report differential attrition, perhaps due to a larger share of control agro-dealers going out of business and then go on to conjecture that the unadjusted estimates likely provide lower bounds because the attritors are likely the ones that would have benefited the most from the treatment. I have two comments on this issue. First, the authors should check this claim using existing </w:t>
-      </w:r>
-      <w:r>
         <w:lastRenderedPageBreak/>
-        <w:t>data. How do the characteristics of attritors in the control group compare to treated agro-dealers that benefit the most from treatment? And to those of treated agro-dealers that benefit the least?</w:t>
-      </w:r>
-    </w:p>
-    <w:p>
-      <w:pPr>
-        <w:spacing w:before="120" w:after="120"/>
-        <w:jc w:val="both"/>
-        <w:rPr>
-          <w:i/>
-          <w:iCs/>
-        </w:rPr>
-      </w:pPr>
-      <w:r>
-        <w:t>Second, the literature suggests different methods to deal with differential attrition. One is to construct bounds following Lee (2009).</w:t>
-      </w:r>
-    </w:p>
-    <w:p>
-      <w:pPr>
-        <w:pStyle w:val="Heading3"/>
-        <w:rPr>
-          <w:rFonts w:ascii="Times New Roman" w:hAnsi="Times New Roman" w:cs="Times New Roman"/>
-          <w:b w:val="0"/>
-          <w:bCs w:val="0"/>
-          <w:i/>
-          <w:iCs/>
-          <w:color w:val="2F5496" w:themeColor="accent1" w:themeShade="BF"/>
-        </w:rPr>
-      </w:pPr>
+        <w:t>R</w:t>
+      </w:r>
       <w:r>
         <w:rPr>
           <w:rFonts w:ascii="Times New Roman" w:hAnsi="Times New Roman" w:cs="Times New Roman"/>
@@ -6623,7 +6710,361 @@
           <w:bCs w:val="0"/>
           <w:color w:val="2F5496" w:themeColor="accent1" w:themeShade="BF"/>
         </w:rPr>
-        <w:t>Other Comments</w:t>
+        <w:t>eviewer 1</w:t>
+      </w:r>
+      <w:r>
+        <w:rPr>
+          <w:rFonts w:ascii="Times New Roman" w:hAnsi="Times New Roman" w:cs="Times New Roman"/>
+          <w:b w:val="0"/>
+          <w:bCs w:val="0"/>
+          <w:color w:val="2F5496" w:themeColor="accent1" w:themeShade="BF"/>
+        </w:rPr>
+        <w:t xml:space="preserve">, </w:t>
+      </w:r>
+      <w:r>
+        <w:rPr>
+          <w:rFonts w:ascii="Times New Roman" w:hAnsi="Times New Roman" w:cs="Times New Roman"/>
+          <w:b w:val="0"/>
+          <w:bCs w:val="0"/>
+          <w:color w:val="2F5496" w:themeColor="accent1" w:themeShade="BF"/>
+        </w:rPr>
+        <w:t xml:space="preserve">major comment </w:t>
+      </w:r>
+      <w:r>
+        <w:rPr>
+          <w:rFonts w:ascii="Times New Roman" w:hAnsi="Times New Roman" w:cs="Times New Roman"/>
+          <w:b w:val="0"/>
+          <w:bCs w:val="0"/>
+          <w:color w:val="2F5496" w:themeColor="accent1" w:themeShade="BF"/>
+        </w:rPr>
+        <w:t>3</w:t>
+      </w:r>
+      <w:r>
+        <w:rPr>
+          <w:rFonts w:ascii="Times New Roman" w:hAnsi="Times New Roman" w:cs="Times New Roman"/>
+          <w:b w:val="0"/>
+          <w:bCs w:val="0"/>
+          <w:color w:val="2F5496" w:themeColor="accent1" w:themeShade="BF"/>
+        </w:rPr>
+        <w:t xml:space="preserve">: </w:t>
+      </w:r>
+      <w:r>
+        <w:rPr>
+          <w:rFonts w:ascii="Times New Roman" w:hAnsi="Times New Roman" w:cs="Times New Roman"/>
+          <w:b w:val="0"/>
+          <w:bCs w:val="0"/>
+          <w:color w:val="2F5496" w:themeColor="accent1" w:themeShade="BF"/>
+        </w:rPr>
+        <w:t>Differential attrition</w:t>
+      </w:r>
+    </w:p>
+    <w:p>
+      <w:pPr>
+        <w:spacing w:before="120" w:after="120"/>
+        <w:jc w:val="both"/>
+        <w:rPr>
+          <w:i/>
+          <w:iCs/>
+        </w:rPr>
+      </w:pPr>
+      <w:r>
+        <w:t>The authors report differential attrition, perhaps due to a larger share of control agro-dealers going out of business and then go on to conjecture that the unadjusted estimates likely provide lower bounds because the attritors are likely the ones that would have benefited the most from the treatment. I have two comments on this issue. First, the authors should check this claim using existing data. How do the characteristics of attritors in the control group compare to treated agro-dealers that benefit the most from treatment? And to those of treated agro-dealers that benefit the least?</w:t>
+      </w:r>
+      <w:r>
+        <w:rPr>
+          <w:i/>
+          <w:iCs/>
+        </w:rPr>
+        <w:t xml:space="preserve"> </w:t>
+      </w:r>
+      <w:r>
+        <w:t>Second, the literature suggests different methods to deal with differential attrition. One is to construct bounds following Lee (2009)</w:t>
+      </w:r>
+      <w:r>
+        <w:t>.</w:t>
+      </w:r>
+    </w:p>
+    <w:p>
+      <w:pPr>
+        <w:spacing w:before="120" w:after="120"/>
+        <w:jc w:val="both"/>
+        <w:rPr>
+          <w:i/>
+          <w:iCs/>
+        </w:rPr>
+      </w:pPr>
+      <w:r>
+        <w:rPr>
+          <w:i/>
+          <w:iCs/>
+        </w:rPr>
+        <w:t>To</w:t>
+      </w:r>
+      <w:r>
+        <w:rPr>
+          <w:i/>
+          <w:iCs/>
+        </w:rPr>
+        <w:t xml:space="preserve"> </w:t>
+      </w:r>
+      <w:r>
+        <w:rPr>
+          <w:i/>
+          <w:iCs/>
+        </w:rPr>
+        <w:t xml:space="preserve">examine </w:t>
+      </w:r>
+      <w:r>
+        <w:rPr>
+          <w:i/>
+          <w:iCs/>
+        </w:rPr>
+        <w:t xml:space="preserve">the </w:t>
+      </w:r>
+      <w:r>
+        <w:rPr>
+          <w:i/>
+          <w:iCs/>
+        </w:rPr>
+        <w:t>differential attritio</w:t>
+      </w:r>
+      <w:r>
+        <w:rPr>
+          <w:i/>
+          <w:iCs/>
+        </w:rPr>
+        <w:t>n and address this comment, we added the following paragraph to the text and Table 22 to Appendix A.6 and below.</w:t>
+      </w:r>
+    </w:p>
+    <w:p>
+      <w:pPr>
+        <w:spacing w:before="120" w:after="120"/>
+        <w:ind w:left="709"/>
+        <w:jc w:val="both"/>
+        <w:rPr>
+          <w:i/>
+          <w:iCs/>
+        </w:rPr>
+      </w:pPr>
+      <w:r>
+        <w:rPr>
+          <w:i/>
+          <w:iCs/>
+        </w:rPr>
+        <w:t>“</w:t>
+      </w:r>
+      <w:r>
+        <w:rPr>
+          <w:i/>
+          <w:iCs/>
+        </w:rPr>
+        <w:t>To examine this differential attrition, we run regressions with the variables that were pr</w:t>
+      </w:r>
+      <w:r>
+        <w:rPr>
+          <w:i/>
+          <w:iCs/>
+        </w:rPr>
+        <w:t>e-</w:t>
+      </w:r>
+      <w:r>
+        <w:rPr>
+          <w:i/>
+          <w:iCs/>
+        </w:rPr>
+        <w:t xml:space="preserve">registered to test balance (see Table 3) as dependent variables and a binary variable that takes the value one if an agro-dealer left the sample, a binary variable that takes the value one if an agro-dealer belongs to the clearinghouse control group, and the interaction between these two indicators as independent variables. The results can be found in Appendix A.6. Column (2) shows that dealers who left the sample at midline operate closer to the nearest tarmac road. This is the only significant difference between agro-dealers who </w:t>
+      </w:r>
+      <w:proofErr w:type="spellStart"/>
+      <w:r>
+        <w:rPr>
+          <w:i/>
+          <w:iCs/>
+        </w:rPr>
+        <w:t>attrited</w:t>
+      </w:r>
+      <w:proofErr w:type="spellEnd"/>
+      <w:r>
+        <w:rPr>
+          <w:i/>
+          <w:iCs/>
+        </w:rPr>
+        <w:t xml:space="preserve"> and those who did not at midline, when differential attrition was most pronounced, see Table 5. At endline however, agro-dealers who left the sample are younger, more likely to be female, and their shops are less long in business, more likely to be specialized, and operate closer to the nearest tarmac road, see Column (5). This implies that agro-dealers who </w:t>
+      </w:r>
+      <w:proofErr w:type="spellStart"/>
+      <w:r>
+        <w:rPr>
+          <w:i/>
+          <w:iCs/>
+        </w:rPr>
+        <w:t>attrited</w:t>
+      </w:r>
+      <w:proofErr w:type="spellEnd"/>
+      <w:r>
+        <w:rPr>
+          <w:i/>
+          <w:iCs/>
+        </w:rPr>
+        <w:t xml:space="preserve"> are different from the ones that stayed, independent of whether they have been exposed to the clearinghouse or not. We conjecture that these agro-dealers were more vulnerable when COVID-19 hit and went out of business. Columns (3) and (6) show that clearinghouse control and treated agro-dealers do not differ much, as also described in Subsection 5.3. When we look at the interaction between the two indicators, we observe that there are few differences between agro-dealers who </w:t>
+      </w:r>
+      <w:proofErr w:type="spellStart"/>
+      <w:r>
+        <w:rPr>
+          <w:i/>
+          <w:iCs/>
+        </w:rPr>
+        <w:t>attrited</w:t>
+      </w:r>
+      <w:proofErr w:type="spellEnd"/>
+      <w:r>
+        <w:rPr>
+          <w:i/>
+          <w:iCs/>
+        </w:rPr>
+        <w:t xml:space="preserve"> </w:t>
+      </w:r>
+      <w:r>
+        <w:t>and</w:t>
+      </w:r>
+      <w:r>
+        <w:rPr>
+          <w:i/>
+          <w:iCs/>
+        </w:rPr>
+        <w:t xml:space="preserve"> belong to the clearinghouse control group and those who do not, so we conclude that differential attrition is unlikely to bias our estimates.</w:t>
+      </w:r>
+      <w:r>
+        <w:rPr>
+          <w:i/>
+          <w:iCs/>
+        </w:rPr>
+        <w:t>”</w:t>
+      </w:r>
+    </w:p>
+    <w:p>
+      <w:pPr>
+        <w:spacing w:before="120" w:after="120"/>
+        <w:jc w:val="both"/>
+        <w:rPr>
+          <w:i/>
+          <w:iCs/>
+        </w:rPr>
+      </w:pPr>
+      <w:r>
+        <w:rPr>
+          <w:i/>
+          <w:iCs/>
+          <w:noProof/>
+        </w:rPr>
+        <w:lastRenderedPageBreak/>
+        <w:drawing>
+          <wp:inline distT="0" distB="0" distL="0" distR="0" wp14:anchorId="6837DFD0" wp14:editId="539C59E7">
+            <wp:extent cx="5943600" cy="5097145"/>
+            <wp:effectExtent l="0" t="0" r="0" b="0"/>
+            <wp:docPr id="350828140" name="Picture 1" descr="A table of attention tests&#10;&#10;Description automatically generated"/>
+            <wp:cNvGraphicFramePr>
+              <a:graphicFrameLocks xmlns:a="http://schemas.openxmlformats.org/drawingml/2006/main" noChangeAspect="1"/>
+            </wp:cNvGraphicFramePr>
+            <a:graphic xmlns:a="http://schemas.openxmlformats.org/drawingml/2006/main">
+              <a:graphicData uri="http://schemas.openxmlformats.org/drawingml/2006/picture">
+                <pic:pic xmlns:pic="http://schemas.openxmlformats.org/drawingml/2006/picture">
+                  <pic:nvPicPr>
+                    <pic:cNvPr id="350828140" name="Picture 1" descr="A table of attention tests&#10;&#10;Description automatically generated"/>
+                    <pic:cNvPicPr/>
+                  </pic:nvPicPr>
+                  <pic:blipFill>
+                    <a:blip r:embed="rId22" cstate="print">
+                      <a:extLst>
+                        <a:ext uri="{28A0092B-C50C-407E-A947-70E740481C1C}">
+                          <a14:useLocalDpi xmlns:a14="http://schemas.microsoft.com/office/drawing/2010/main" val="0"/>
+                        </a:ext>
+                      </a:extLst>
+                    </a:blip>
+                    <a:stretch>
+                      <a:fillRect/>
+                    </a:stretch>
+                  </pic:blipFill>
+                  <pic:spPr>
+                    <a:xfrm>
+                      <a:off x="0" y="0"/>
+                      <a:ext cx="5943600" cy="5097145"/>
+                    </a:xfrm>
+                    <a:prstGeom prst="rect">
+                      <a:avLst/>
+                    </a:prstGeom>
+                  </pic:spPr>
+                </pic:pic>
+              </a:graphicData>
+            </a:graphic>
+          </wp:inline>
+        </w:drawing>
+      </w:r>
+    </w:p>
+    <w:p/>
+    <w:p>
+      <w:pPr>
+        <w:pStyle w:val="Heading3"/>
+        <w:rPr>
+          <w:rFonts w:ascii="Times New Roman" w:hAnsi="Times New Roman" w:cs="Times New Roman"/>
+          <w:b w:val="0"/>
+          <w:bCs w:val="0"/>
+          <w:i/>
+          <w:iCs/>
+          <w:color w:val="2F5496" w:themeColor="accent1" w:themeShade="BF"/>
+        </w:rPr>
+      </w:pPr>
+      <w:r>
+        <w:rPr>
+          <w:rFonts w:ascii="Times New Roman" w:hAnsi="Times New Roman" w:cs="Times New Roman"/>
+          <w:b w:val="0"/>
+          <w:bCs w:val="0"/>
+          <w:color w:val="2F5496" w:themeColor="accent1" w:themeShade="BF"/>
+        </w:rPr>
+        <w:t xml:space="preserve">Reviewer 1, </w:t>
+      </w:r>
+      <w:r>
+        <w:rPr>
+          <w:rFonts w:ascii="Times New Roman" w:hAnsi="Times New Roman" w:cs="Times New Roman"/>
+          <w:b w:val="0"/>
+          <w:bCs w:val="0"/>
+          <w:color w:val="2F5496" w:themeColor="accent1" w:themeShade="BF"/>
+        </w:rPr>
+        <w:t>o</w:t>
+      </w:r>
+      <w:r>
+        <w:rPr>
+          <w:rFonts w:ascii="Times New Roman" w:hAnsi="Times New Roman" w:cs="Times New Roman"/>
+          <w:b w:val="0"/>
+          <w:bCs w:val="0"/>
+          <w:color w:val="2F5496" w:themeColor="accent1" w:themeShade="BF"/>
+        </w:rPr>
+        <w:t>ther</w:t>
+      </w:r>
+      <w:r>
+        <w:rPr>
+          <w:rFonts w:ascii="Times New Roman" w:hAnsi="Times New Roman" w:cs="Times New Roman"/>
+          <w:b w:val="0"/>
+          <w:bCs w:val="0"/>
+          <w:color w:val="2F5496" w:themeColor="accent1" w:themeShade="BF"/>
+        </w:rPr>
+        <w:t xml:space="preserve"> </w:t>
+      </w:r>
+      <w:r>
+        <w:rPr>
+          <w:rFonts w:ascii="Times New Roman" w:hAnsi="Times New Roman" w:cs="Times New Roman"/>
+          <w:b w:val="0"/>
+          <w:bCs w:val="0"/>
+          <w:color w:val="2F5496" w:themeColor="accent1" w:themeShade="BF"/>
+        </w:rPr>
+        <w:t>c</w:t>
+      </w:r>
+      <w:r>
+        <w:rPr>
+          <w:rFonts w:ascii="Times New Roman" w:hAnsi="Times New Roman" w:cs="Times New Roman"/>
+          <w:b w:val="0"/>
+          <w:bCs w:val="0"/>
+          <w:color w:val="2F5496" w:themeColor="accent1" w:themeShade="BF"/>
+        </w:rPr>
+        <w:t>omments</w:t>
       </w:r>
     </w:p>
     <w:p>
@@ -6784,6 +7225,7 @@
           <w:sz w:val="24"/>
           <w:szCs w:val="24"/>
         </w:rPr>
+        <w:lastRenderedPageBreak/>
         <w:t>Table 12 suggests that agro-dealers put more effort as they become more aware of the rating system. However, the ratings system only increases agro-dealer effort and services at midline and not at endline. Why? Should not the impacts be amplified over time? Or are agro-dealers able to make all the improvements by midline?</w:t>
       </w:r>
     </w:p>
@@ -7003,7 +7445,7 @@
 </file>
 
 <file path=word/comments.xml><?xml version="1.0" encoding="utf-8"?>
-<w:comments xmlns:wpc="http://schemas.microsoft.com/office/word/2010/wordprocessingCanvas" xmlns:cx="http://schemas.microsoft.com/office/drawing/2014/chartex" xmlns:cx1="http://schemas.microsoft.com/office/drawing/2015/9/8/chartex" xmlns:cx2="http://schemas.microsoft.com/office/drawing/2015/10/21/chartex" xmlns:cx3="http://schemas.microsoft.com/office/drawing/2016/5/9/chartex" xmlns:cx4="http://schemas.microsoft.com/office/drawing/2016/5/10/chartex" xmlns:cx5="http://schemas.microsoft.com/office/drawing/2016/5/11/chartex" xmlns:cx6="http://schemas.microsoft.com/office/drawing/2016/5/12/chartex" xmlns:cx7="http://schemas.microsoft.com/office/drawing/2016/5/13/chartex" xmlns:cx8="http://schemas.microsoft.com/office/drawing/2016/5/14/chartex" xmlns:mc="http://schemas.openxmlformats.org/markup-compatibility/2006" xmlns:aink="http://schemas.microsoft.com/office/drawing/2016/ink" xmlns:am3d="http://schemas.microsoft.com/office/drawing/2017/model3d" xmlns:o="urn:schemas-microsoft-com:office:office" xmlns:oel="http://schemas.microsoft.com/office/2019/extlst" xmlns:r="http://schemas.openxmlformats.org/officeDocument/2006/relationships" xmlns:m="http://schemas.openxmlformats.org/officeDocument/2006/math" xmlns:v="urn:schemas-microsoft-com:vml" xmlns:wp14="http://schemas.microsoft.com/office/word/2010/wordprocessingDrawing" xmlns:wp="http://schemas.openxmlformats.org/drawingml/2006/wordprocessingDrawing" xmlns:w10="urn:schemas-microsoft-com:office:word" xmlns:w="http://schemas.openxmlformats.org/wordprocessingml/2006/main" xmlns:w14="http://schemas.microsoft.com/office/word/2010/wordml" xmlns:w15="http://schemas.microsoft.com/office/word/2012/wordml" xmlns:w16cex="http://schemas.microsoft.com/office/word/2018/wordml/cex" xmlns:w16cid="http://schemas.microsoft.com/office/word/2016/wordml/cid" xmlns:w16="http://schemas.microsoft.com/office/word/2018/wordml" xmlns:w16sdtdh="http://schemas.microsoft.com/office/word/2020/wordml/sdtdatahash" xmlns:w16se="http://schemas.microsoft.com/office/word/2015/wordml/symex" xmlns:wpg="http://schemas.microsoft.com/office/word/2010/wordprocessingGroup" xmlns:wpi="http://schemas.microsoft.com/office/word/2010/wordprocessingInk" xmlns:wne="http://schemas.microsoft.com/office/word/2006/wordml" xmlns:wps="http://schemas.microsoft.com/office/word/2010/wordprocessingShape" mc:Ignorable="w14 w15 w16se w16cid w16 w16cex w16sdtdh wp14">
+<w:comments xmlns:wpc="http://schemas.microsoft.com/office/word/2010/wordprocessingCanvas" xmlns:cx="http://schemas.microsoft.com/office/drawing/2014/chartex" xmlns:cx1="http://schemas.microsoft.com/office/drawing/2015/9/8/chartex" xmlns:cx2="http://schemas.microsoft.com/office/drawing/2015/10/21/chartex" xmlns:cx3="http://schemas.microsoft.com/office/drawing/2016/5/9/chartex" xmlns:cx4="http://schemas.microsoft.com/office/drawing/2016/5/10/chartex" xmlns:cx5="http://schemas.microsoft.com/office/drawing/2016/5/11/chartex" xmlns:cx6="http://schemas.microsoft.com/office/drawing/2016/5/12/chartex" xmlns:cx7="http://schemas.microsoft.com/office/drawing/2016/5/13/chartex" xmlns:cx8="http://schemas.microsoft.com/office/drawing/2016/5/14/chartex" xmlns:mc="http://schemas.openxmlformats.org/markup-compatibility/2006" xmlns:aink="http://schemas.microsoft.com/office/drawing/2016/ink" xmlns:am3d="http://schemas.microsoft.com/office/drawing/2017/model3d" xmlns:o="urn:schemas-microsoft-com:office:office" xmlns:oel="http://schemas.microsoft.com/office/2019/extlst" xmlns:r="http://schemas.openxmlformats.org/officeDocument/2006/relationships" xmlns:m="http://schemas.openxmlformats.org/officeDocument/2006/math" xmlns:v="urn:schemas-microsoft-com:vml" xmlns:wp14="http://schemas.microsoft.com/office/word/2010/wordprocessingDrawing" xmlns:wp="http://schemas.openxmlformats.org/drawingml/2006/wordprocessingDrawing" xmlns:w10="urn:schemas-microsoft-com:office:word" xmlns:w="http://schemas.openxmlformats.org/wordprocessingml/2006/main" xmlns:w14="http://schemas.microsoft.com/office/word/2010/wordml" xmlns:w15="http://schemas.microsoft.com/office/word/2012/wordml" xmlns:w16cex="http://schemas.microsoft.com/office/word/2018/wordml/cex" xmlns:w16cid="http://schemas.microsoft.com/office/word/2016/wordml/cid" xmlns:w16="http://schemas.microsoft.com/office/word/2018/wordml" xmlns:w16du="http://schemas.microsoft.com/office/word/2023/wordml/word16du" xmlns:w16sdtdh="http://schemas.microsoft.com/office/word/2020/wordml/sdtdatahash" xmlns:w16se="http://schemas.microsoft.com/office/word/2015/wordml/symex" xmlns:wpg="http://schemas.microsoft.com/office/word/2010/wordprocessingGroup" xmlns:wpi="http://schemas.microsoft.com/office/word/2010/wordprocessingInk" xmlns:wne="http://schemas.microsoft.com/office/word/2006/wordml" xmlns:wps="http://schemas.microsoft.com/office/word/2010/wordprocessingShape" mc:Ignorable="w14 w15 w16se w16cid w16 w16cex w16sdtdh w16du wp14">
   <w:comment w:id="0" w:author="Caroline Miehe" w:date="2024-06-05T11:40:00Z" w:initials="CM">
     <w:p>
       <w:r>
@@ -7037,6 +7479,25 @@
           <w:szCs w:val="18"/>
         </w:rPr>
         <w:t>While it’s not the purpose of this paper to outline the pros and cons of different seeds/varieties, doing so could signal how serious we took the reviewers, even though we probably have to delete that addition at a later stage. If you agree, please provide me with some literature as a starting point.</w:t>
+      </w:r>
+    </w:p>
+  </w:comment>
+  <w:comment w:id="2" w:author="Caroline Miehe" w:date="2024-06-06T21:55:00Z" w:initials="CM">
+    <w:p>
+      <w:r>
+        <w:rPr>
+          <w:rStyle w:val="CommentReference"/>
+        </w:rPr>
+        <w:annotationRef/>
+      </w:r>
+      <w:r>
+        <w:rPr>
+          <w:rFonts w:cs="Mangal"/>
+          <w:color w:val="000000"/>
+          <w:sz w:val="20"/>
+          <w:szCs w:val="18"/>
+        </w:rPr>
+        <w:t>At least I’ve heard this, please let me know if you have an anecdotal reference …</w:t>
       </w:r>
     </w:p>
   </w:comment>
@@ -7044,28 +7505,31 @@
 </file>
 
 <file path=word/commentsExtended.xml><?xml version="1.0" encoding="utf-8"?>
-<w15:commentsEx xmlns:wpc="http://schemas.microsoft.com/office/word/2010/wordprocessingCanvas" xmlns:cx="http://schemas.microsoft.com/office/drawing/2014/chartex" xmlns:cx1="http://schemas.microsoft.com/office/drawing/2015/9/8/chartex" xmlns:cx2="http://schemas.microsoft.com/office/drawing/2015/10/21/chartex" xmlns:cx3="http://schemas.microsoft.com/office/drawing/2016/5/9/chartex" xmlns:cx4="http://schemas.microsoft.com/office/drawing/2016/5/10/chartex" xmlns:cx5="http://schemas.microsoft.com/office/drawing/2016/5/11/chartex" xmlns:cx6="http://schemas.microsoft.com/office/drawing/2016/5/12/chartex" xmlns:cx7="http://schemas.microsoft.com/office/drawing/2016/5/13/chartex" xmlns:cx8="http://schemas.microsoft.com/office/drawing/2016/5/14/chartex" xmlns:mc="http://schemas.openxmlformats.org/markup-compatibility/2006" xmlns:aink="http://schemas.microsoft.com/office/drawing/2016/ink" xmlns:am3d="http://schemas.microsoft.com/office/drawing/2017/model3d" xmlns:o="urn:schemas-microsoft-com:office:office" xmlns:oel="http://schemas.microsoft.com/office/2019/extlst" xmlns:r="http://schemas.openxmlformats.org/officeDocument/2006/relationships" xmlns:m="http://schemas.openxmlformats.org/officeDocument/2006/math" xmlns:v="urn:schemas-microsoft-com:vml" xmlns:wp14="http://schemas.microsoft.com/office/word/2010/wordprocessingDrawing" xmlns:wp="http://schemas.openxmlformats.org/drawingml/2006/wordprocessingDrawing" xmlns:w10="urn:schemas-microsoft-com:office:word" xmlns:w="http://schemas.openxmlformats.org/wordprocessingml/2006/main" xmlns:w14="http://schemas.microsoft.com/office/word/2010/wordml" xmlns:w15="http://schemas.microsoft.com/office/word/2012/wordml" xmlns:w16cex="http://schemas.microsoft.com/office/word/2018/wordml/cex" xmlns:w16cid="http://schemas.microsoft.com/office/word/2016/wordml/cid" xmlns:w16="http://schemas.microsoft.com/office/word/2018/wordml" xmlns:w16sdtdh="http://schemas.microsoft.com/office/word/2020/wordml/sdtdatahash" xmlns:w16se="http://schemas.microsoft.com/office/word/2015/wordml/symex" xmlns:wpg="http://schemas.microsoft.com/office/word/2010/wordprocessingGroup" xmlns:wpi="http://schemas.microsoft.com/office/word/2010/wordprocessingInk" xmlns:wne="http://schemas.microsoft.com/office/word/2006/wordml" xmlns:wps="http://schemas.microsoft.com/office/word/2010/wordprocessingShape" mc:Ignorable="w14 w15 w16se w16cid w16 w16cex w16sdtdh wp14">
+<w15:commentsEx xmlns:wpc="http://schemas.microsoft.com/office/word/2010/wordprocessingCanvas" xmlns:cx="http://schemas.microsoft.com/office/drawing/2014/chartex" xmlns:cx1="http://schemas.microsoft.com/office/drawing/2015/9/8/chartex" xmlns:cx2="http://schemas.microsoft.com/office/drawing/2015/10/21/chartex" xmlns:cx3="http://schemas.microsoft.com/office/drawing/2016/5/9/chartex" xmlns:cx4="http://schemas.microsoft.com/office/drawing/2016/5/10/chartex" xmlns:cx5="http://schemas.microsoft.com/office/drawing/2016/5/11/chartex" xmlns:cx6="http://schemas.microsoft.com/office/drawing/2016/5/12/chartex" xmlns:cx7="http://schemas.microsoft.com/office/drawing/2016/5/13/chartex" xmlns:cx8="http://schemas.microsoft.com/office/drawing/2016/5/14/chartex" xmlns:mc="http://schemas.openxmlformats.org/markup-compatibility/2006" xmlns:aink="http://schemas.microsoft.com/office/drawing/2016/ink" xmlns:am3d="http://schemas.microsoft.com/office/drawing/2017/model3d" xmlns:o="urn:schemas-microsoft-com:office:office" xmlns:oel="http://schemas.microsoft.com/office/2019/extlst" xmlns:r="http://schemas.openxmlformats.org/officeDocument/2006/relationships" xmlns:m="http://schemas.openxmlformats.org/officeDocument/2006/math" xmlns:v="urn:schemas-microsoft-com:vml" xmlns:wp14="http://schemas.microsoft.com/office/word/2010/wordprocessingDrawing" xmlns:wp="http://schemas.openxmlformats.org/drawingml/2006/wordprocessingDrawing" xmlns:w10="urn:schemas-microsoft-com:office:word" xmlns:w="http://schemas.openxmlformats.org/wordprocessingml/2006/main" xmlns:w14="http://schemas.microsoft.com/office/word/2010/wordml" xmlns:w15="http://schemas.microsoft.com/office/word/2012/wordml" xmlns:w16cex="http://schemas.microsoft.com/office/word/2018/wordml/cex" xmlns:w16cid="http://schemas.microsoft.com/office/word/2016/wordml/cid" xmlns:w16="http://schemas.microsoft.com/office/word/2018/wordml" xmlns:w16du="http://schemas.microsoft.com/office/word/2023/wordml/word16du" xmlns:w16sdtdh="http://schemas.microsoft.com/office/word/2020/wordml/sdtdatahash" xmlns:w16se="http://schemas.microsoft.com/office/word/2015/wordml/symex" xmlns:wpg="http://schemas.microsoft.com/office/word/2010/wordprocessingGroup" xmlns:wpi="http://schemas.microsoft.com/office/word/2010/wordprocessingInk" xmlns:wne="http://schemas.microsoft.com/office/word/2006/wordml" xmlns:wps="http://schemas.microsoft.com/office/word/2010/wordprocessingShape" mc:Ignorable="w14 w15 w16se w16cid w16 w16cex w16sdtdh w16du wp14">
   <w15:commentEx w15:paraId="67FA4E21" w15:done="0"/>
   <w15:commentEx w15:paraId="3FB5ED14" w15:done="0"/>
+  <w15:commentEx w15:paraId="0EC80B9F" w15:done="0"/>
 </w15:commentsEx>
 </file>
 
 <file path=word/commentsExtensible.xml><?xml version="1.0" encoding="utf-8"?>
-<w16cex:commentsExtensible xmlns:wpc="http://schemas.microsoft.com/office/word/2010/wordprocessingCanvas" xmlns:cx="http://schemas.microsoft.com/office/drawing/2014/chartex" xmlns:cx1="http://schemas.microsoft.com/office/drawing/2015/9/8/chartex" xmlns:cx2="http://schemas.microsoft.com/office/drawing/2015/10/21/chartex" xmlns:cx3="http://schemas.microsoft.com/office/drawing/2016/5/9/chartex" xmlns:cx4="http://schemas.microsoft.com/office/drawing/2016/5/10/chartex" xmlns:cx5="http://schemas.microsoft.com/office/drawing/2016/5/11/chartex" xmlns:cx6="http://schemas.microsoft.com/office/drawing/2016/5/12/chartex" xmlns:cx7="http://schemas.microsoft.com/office/drawing/2016/5/13/chartex" xmlns:cx8="http://schemas.microsoft.com/office/drawing/2016/5/14/chartex" xmlns:cr="http://schemas.microsoft.com/office/comments/2020/reactions" xmlns:mc="http://schemas.openxmlformats.org/markup-compatibility/2006" xmlns:aink="http://schemas.microsoft.com/office/drawing/2016/ink" xmlns:am3d="http://schemas.microsoft.com/office/drawing/2017/model3d" xmlns:o="urn:schemas-microsoft-com:office:office" xmlns:oel="http://schemas.microsoft.com/office/2019/extlst" xmlns:r="http://schemas.openxmlformats.org/officeDocument/2006/relationships" xmlns:m="http://schemas.openxmlformats.org/officeDocument/2006/math" xmlns:v="urn:schemas-microsoft-com:vml" xmlns:wp14="http://schemas.microsoft.com/office/word/2010/wordprocessingDrawing" xmlns:wp="http://schemas.openxmlformats.org/drawingml/2006/wordprocessingDrawing" xmlns:w10="urn:schemas-microsoft-com:office:word" xmlns:w="http://schemas.openxmlformats.org/wordprocessingml/2006/main" xmlns:w14="http://schemas.microsoft.com/office/word/2010/wordml" xmlns:w15="http://schemas.microsoft.com/office/word/2012/wordml" xmlns:w16cex="http://schemas.microsoft.com/office/word/2018/wordml/cex" xmlns:w16cid="http://schemas.microsoft.com/office/word/2016/wordml/cid" xmlns:w16="http://schemas.microsoft.com/office/word/2018/wordml" xmlns:w16sdtdh="http://schemas.microsoft.com/office/word/2020/wordml/sdtdatahash" xmlns:w16se="http://schemas.microsoft.com/office/word/2015/wordml/symex" xmlns:wpg="http://schemas.microsoft.com/office/word/2010/wordprocessingGroup" xmlns:wpi="http://schemas.microsoft.com/office/word/2010/wordprocessingInk" xmlns:wne="http://schemas.microsoft.com/office/word/2006/wordml" xmlns:wps="http://schemas.microsoft.com/office/word/2010/wordprocessingShape" mc:Ignorable="w14 w15 w16se w16cid w16 w16cex w16sdtdh cr wp14">
+<w16cex:commentsExtensible xmlns:wpc="http://schemas.microsoft.com/office/word/2010/wordprocessingCanvas" xmlns:cx="http://schemas.microsoft.com/office/drawing/2014/chartex" xmlns:cx1="http://schemas.microsoft.com/office/drawing/2015/9/8/chartex" xmlns:cx2="http://schemas.microsoft.com/office/drawing/2015/10/21/chartex" xmlns:cx3="http://schemas.microsoft.com/office/drawing/2016/5/9/chartex" xmlns:cx4="http://schemas.microsoft.com/office/drawing/2016/5/10/chartex" xmlns:cx5="http://schemas.microsoft.com/office/drawing/2016/5/11/chartex" xmlns:cx6="http://schemas.microsoft.com/office/drawing/2016/5/12/chartex" xmlns:cx7="http://schemas.microsoft.com/office/drawing/2016/5/13/chartex" xmlns:cx8="http://schemas.microsoft.com/office/drawing/2016/5/14/chartex" xmlns:cr="http://schemas.microsoft.com/office/comments/2020/reactions" xmlns:mc="http://schemas.openxmlformats.org/markup-compatibility/2006" xmlns:aink="http://schemas.microsoft.com/office/drawing/2016/ink" xmlns:am3d="http://schemas.microsoft.com/office/drawing/2017/model3d" xmlns:o="urn:schemas-microsoft-com:office:office" xmlns:oel="http://schemas.microsoft.com/office/2019/extlst" xmlns:r="http://schemas.openxmlformats.org/officeDocument/2006/relationships" xmlns:m="http://schemas.openxmlformats.org/officeDocument/2006/math" xmlns:v="urn:schemas-microsoft-com:vml" xmlns:wp14="http://schemas.microsoft.com/office/word/2010/wordprocessingDrawing" xmlns:wp="http://schemas.openxmlformats.org/drawingml/2006/wordprocessingDrawing" xmlns:w10="urn:schemas-microsoft-com:office:word" xmlns:w="http://schemas.openxmlformats.org/wordprocessingml/2006/main" xmlns:w14="http://schemas.microsoft.com/office/word/2010/wordml" xmlns:w15="http://schemas.microsoft.com/office/word/2012/wordml" xmlns:w16cex="http://schemas.microsoft.com/office/word/2018/wordml/cex" xmlns:w16cid="http://schemas.microsoft.com/office/word/2016/wordml/cid" xmlns:w16="http://schemas.microsoft.com/office/word/2018/wordml" xmlns:w16du="http://schemas.microsoft.com/office/word/2023/wordml/word16du" xmlns:w16sdtdh="http://schemas.microsoft.com/office/word/2020/wordml/sdtdatahash" xmlns:w16se="http://schemas.microsoft.com/office/word/2015/wordml/symex" xmlns:wpg="http://schemas.microsoft.com/office/word/2010/wordprocessingGroup" xmlns:wpi="http://schemas.microsoft.com/office/word/2010/wordprocessingInk" xmlns:wne="http://schemas.microsoft.com/office/word/2006/wordml" xmlns:wps="http://schemas.microsoft.com/office/word/2010/wordprocessingShape" mc:Ignorable="w14 w15 w16se w16cid w16 w16cex w16sdtdh cr w16du wp14">
   <w16cex:commentExtensible w16cex:durableId="2D7EB621" w16cex:dateUtc="2024-06-05T10:40:00Z"/>
   <w16cex:commentExtensible w16cex:durableId="3AD785CD" w16cex:dateUtc="2024-06-05T10:39:00Z"/>
+  <w16cex:commentExtensible w16cex:durableId="0221D4F6" w16cex:dateUtc="2024-06-06T20:55:00Z"/>
 </w16cex:commentsExtensible>
 </file>
 
 <file path=word/commentsIds.xml><?xml version="1.0" encoding="utf-8"?>
-<w16cid:commentsIds xmlns:wpc="http://schemas.microsoft.com/office/word/2010/wordprocessingCanvas" xmlns:cx="http://schemas.microsoft.com/office/drawing/2014/chartex" xmlns:cx1="http://schemas.microsoft.com/office/drawing/2015/9/8/chartex" xmlns:cx2="http://schemas.microsoft.com/office/drawing/2015/10/21/chartex" xmlns:cx3="http://schemas.microsoft.com/office/drawing/2016/5/9/chartex" xmlns:cx4="http://schemas.microsoft.com/office/drawing/2016/5/10/chartex" xmlns:cx5="http://schemas.microsoft.com/office/drawing/2016/5/11/chartex" xmlns:cx6="http://schemas.microsoft.com/office/drawing/2016/5/12/chartex" xmlns:cx7="http://schemas.microsoft.com/office/drawing/2016/5/13/chartex" xmlns:cx8="http://schemas.microsoft.com/office/drawing/2016/5/14/chartex" xmlns:mc="http://schemas.openxmlformats.org/markup-compatibility/2006" xmlns:aink="http://schemas.microsoft.com/office/drawing/2016/ink" xmlns:am3d="http://schemas.microsoft.com/office/drawing/2017/model3d" xmlns:o="urn:schemas-microsoft-com:office:office" xmlns:oel="http://schemas.microsoft.com/office/2019/extlst" xmlns:r="http://schemas.openxmlformats.org/officeDocument/2006/relationships" xmlns:m="http://schemas.openxmlformats.org/officeDocument/2006/math" xmlns:v="urn:schemas-microsoft-com:vml" xmlns:wp14="http://schemas.microsoft.com/office/word/2010/wordprocessingDrawing" xmlns:wp="http://schemas.openxmlformats.org/drawingml/2006/wordprocessingDrawing" xmlns:w10="urn:schemas-microsoft-com:office:word" xmlns:w="http://schemas.openxmlformats.org/wordprocessingml/2006/main" xmlns:w14="http://schemas.microsoft.com/office/word/2010/wordml" xmlns:w15="http://schemas.microsoft.com/office/word/2012/wordml" xmlns:w16cex="http://schemas.microsoft.com/office/word/2018/wordml/cex" xmlns:w16cid="http://schemas.microsoft.com/office/word/2016/wordml/cid" xmlns:w16="http://schemas.microsoft.com/office/word/2018/wordml" xmlns:w16sdtdh="http://schemas.microsoft.com/office/word/2020/wordml/sdtdatahash" xmlns:w16se="http://schemas.microsoft.com/office/word/2015/wordml/symex" xmlns:wpg="http://schemas.microsoft.com/office/word/2010/wordprocessingGroup" xmlns:wpi="http://schemas.microsoft.com/office/word/2010/wordprocessingInk" xmlns:wne="http://schemas.microsoft.com/office/word/2006/wordml" xmlns:wps="http://schemas.microsoft.com/office/word/2010/wordprocessingShape" mc:Ignorable="w14 w15 w16se w16cid w16 w16cex w16sdtdh wp14">
+<w16cid:commentsIds xmlns:wpc="http://schemas.microsoft.com/office/word/2010/wordprocessingCanvas" xmlns:cx="http://schemas.microsoft.com/office/drawing/2014/chartex" xmlns:cx1="http://schemas.microsoft.com/office/drawing/2015/9/8/chartex" xmlns:cx2="http://schemas.microsoft.com/office/drawing/2015/10/21/chartex" xmlns:cx3="http://schemas.microsoft.com/office/drawing/2016/5/9/chartex" xmlns:cx4="http://schemas.microsoft.com/office/drawing/2016/5/10/chartex" xmlns:cx5="http://schemas.microsoft.com/office/drawing/2016/5/11/chartex" xmlns:cx6="http://schemas.microsoft.com/office/drawing/2016/5/12/chartex" xmlns:cx7="http://schemas.microsoft.com/office/drawing/2016/5/13/chartex" xmlns:cx8="http://schemas.microsoft.com/office/drawing/2016/5/14/chartex" xmlns:mc="http://schemas.openxmlformats.org/markup-compatibility/2006" xmlns:aink="http://schemas.microsoft.com/office/drawing/2016/ink" xmlns:am3d="http://schemas.microsoft.com/office/drawing/2017/model3d" xmlns:o="urn:schemas-microsoft-com:office:office" xmlns:oel="http://schemas.microsoft.com/office/2019/extlst" xmlns:r="http://schemas.openxmlformats.org/officeDocument/2006/relationships" xmlns:m="http://schemas.openxmlformats.org/officeDocument/2006/math" xmlns:v="urn:schemas-microsoft-com:vml" xmlns:wp14="http://schemas.microsoft.com/office/word/2010/wordprocessingDrawing" xmlns:wp="http://schemas.openxmlformats.org/drawingml/2006/wordprocessingDrawing" xmlns:w10="urn:schemas-microsoft-com:office:word" xmlns:w="http://schemas.openxmlformats.org/wordprocessingml/2006/main" xmlns:w14="http://schemas.microsoft.com/office/word/2010/wordml" xmlns:w15="http://schemas.microsoft.com/office/word/2012/wordml" xmlns:w16cex="http://schemas.microsoft.com/office/word/2018/wordml/cex" xmlns:w16cid="http://schemas.microsoft.com/office/word/2016/wordml/cid" xmlns:w16="http://schemas.microsoft.com/office/word/2018/wordml" xmlns:w16du="http://schemas.microsoft.com/office/word/2023/wordml/word16du" xmlns:w16sdtdh="http://schemas.microsoft.com/office/word/2020/wordml/sdtdatahash" xmlns:w16se="http://schemas.microsoft.com/office/word/2015/wordml/symex" xmlns:wpg="http://schemas.microsoft.com/office/word/2010/wordprocessingGroup" xmlns:wpi="http://schemas.microsoft.com/office/word/2010/wordprocessingInk" xmlns:wne="http://schemas.microsoft.com/office/word/2006/wordml" xmlns:wps="http://schemas.microsoft.com/office/word/2010/wordprocessingShape" mc:Ignorable="w14 w15 w16se w16cid w16 w16cex w16sdtdh w16du wp14">
   <w16cid:commentId w16cid:paraId="67FA4E21" w16cid:durableId="2D7EB621"/>
   <w16cid:commentId w16cid:paraId="3FB5ED14" w16cid:durableId="3AD785CD"/>
+  <w16cid:commentId w16cid:paraId="0EC80B9F" w16cid:durableId="0221D4F6"/>
 </w16cid:commentsIds>
 </file>
 
 <file path=word/endnotes.xml><?xml version="1.0" encoding="utf-8"?>
-<w:endnotes xmlns:wpc="http://schemas.microsoft.com/office/word/2010/wordprocessingCanvas" xmlns:cx="http://schemas.microsoft.com/office/drawing/2014/chartex" xmlns:cx1="http://schemas.microsoft.com/office/drawing/2015/9/8/chartex" xmlns:cx2="http://schemas.microsoft.com/office/drawing/2015/10/21/chartex" xmlns:cx3="http://schemas.microsoft.com/office/drawing/2016/5/9/chartex" xmlns:cx4="http://schemas.microsoft.com/office/drawing/2016/5/10/chartex" xmlns:cx5="http://schemas.microsoft.com/office/drawing/2016/5/11/chartex" xmlns:cx6="http://schemas.microsoft.com/office/drawing/2016/5/12/chartex" xmlns:cx7="http://schemas.microsoft.com/office/drawing/2016/5/13/chartex" xmlns:cx8="http://schemas.microsoft.com/office/drawing/2016/5/14/chartex" xmlns:mc="http://schemas.openxmlformats.org/markup-compatibility/2006" xmlns:aink="http://schemas.microsoft.com/office/drawing/2016/ink" xmlns:am3d="http://schemas.microsoft.com/office/drawing/2017/model3d" xmlns:o="urn:schemas-microsoft-com:office:office" xmlns:oel="http://schemas.microsoft.com/office/2019/extlst" xmlns:r="http://schemas.openxmlformats.org/officeDocument/2006/relationships" xmlns:m="http://schemas.openxmlformats.org/officeDocument/2006/math" xmlns:v="urn:schemas-microsoft-com:vml" xmlns:wp14="http://schemas.microsoft.com/office/word/2010/wordprocessingDrawing" xmlns:wp="http://schemas.openxmlformats.org/drawingml/2006/wordprocessingDrawing" xmlns:w10="urn:schemas-microsoft-com:office:word" xmlns:w="http://schemas.openxmlformats.org/wordprocessingml/2006/main" xmlns:w14="http://schemas.microsoft.com/office/word/2010/wordml" xmlns:w15="http://schemas.microsoft.com/office/word/2012/wordml" xmlns:w16cex="http://schemas.microsoft.com/office/word/2018/wordml/cex" xmlns:w16cid="http://schemas.microsoft.com/office/word/2016/wordml/cid" xmlns:w16="http://schemas.microsoft.com/office/word/2018/wordml" xmlns:w16sdtdh="http://schemas.microsoft.com/office/word/2020/wordml/sdtdatahash" xmlns:w16se="http://schemas.microsoft.com/office/word/2015/wordml/symex" xmlns:wpg="http://schemas.microsoft.com/office/word/2010/wordprocessingGroup" xmlns:wpi="http://schemas.microsoft.com/office/word/2010/wordprocessingInk" xmlns:wne="http://schemas.microsoft.com/office/word/2006/wordml" xmlns:wps="http://schemas.microsoft.com/office/word/2010/wordprocessingShape" mc:Ignorable="w14 w15 w16se w16cid w16 w16cex w16sdtdh wp14">
+<w:endnotes xmlns:wpc="http://schemas.microsoft.com/office/word/2010/wordprocessingCanvas" xmlns:cx="http://schemas.microsoft.com/office/drawing/2014/chartex" xmlns:cx1="http://schemas.microsoft.com/office/drawing/2015/9/8/chartex" xmlns:cx2="http://schemas.microsoft.com/office/drawing/2015/10/21/chartex" xmlns:cx3="http://schemas.microsoft.com/office/drawing/2016/5/9/chartex" xmlns:cx4="http://schemas.microsoft.com/office/drawing/2016/5/10/chartex" xmlns:cx5="http://schemas.microsoft.com/office/drawing/2016/5/11/chartex" xmlns:cx6="http://schemas.microsoft.com/office/drawing/2016/5/12/chartex" xmlns:cx7="http://schemas.microsoft.com/office/drawing/2016/5/13/chartex" xmlns:cx8="http://schemas.microsoft.com/office/drawing/2016/5/14/chartex" xmlns:mc="http://schemas.openxmlformats.org/markup-compatibility/2006" xmlns:aink="http://schemas.microsoft.com/office/drawing/2016/ink" xmlns:am3d="http://schemas.microsoft.com/office/drawing/2017/model3d" xmlns:o="urn:schemas-microsoft-com:office:office" xmlns:oel="http://schemas.microsoft.com/office/2019/extlst" xmlns:r="http://schemas.openxmlformats.org/officeDocument/2006/relationships" xmlns:m="http://schemas.openxmlformats.org/officeDocument/2006/math" xmlns:v="urn:schemas-microsoft-com:vml" xmlns:wp14="http://schemas.microsoft.com/office/word/2010/wordprocessingDrawing" xmlns:wp="http://schemas.openxmlformats.org/drawingml/2006/wordprocessingDrawing" xmlns:w10="urn:schemas-microsoft-com:office:word" xmlns:w="http://schemas.openxmlformats.org/wordprocessingml/2006/main" xmlns:w14="http://schemas.microsoft.com/office/word/2010/wordml" xmlns:w15="http://schemas.microsoft.com/office/word/2012/wordml" xmlns:w16cex="http://schemas.microsoft.com/office/word/2018/wordml/cex" xmlns:w16cid="http://schemas.microsoft.com/office/word/2016/wordml/cid" xmlns:w16="http://schemas.microsoft.com/office/word/2018/wordml" xmlns:w16du="http://schemas.microsoft.com/office/word/2023/wordml/word16du" xmlns:w16sdtdh="http://schemas.microsoft.com/office/word/2020/wordml/sdtdatahash" xmlns:w16se="http://schemas.microsoft.com/office/word/2015/wordml/symex" xmlns:wpg="http://schemas.microsoft.com/office/word/2010/wordprocessingGroup" xmlns:wpi="http://schemas.microsoft.com/office/word/2010/wordprocessingInk" xmlns:wne="http://schemas.microsoft.com/office/word/2006/wordml" xmlns:wps="http://schemas.microsoft.com/office/word/2010/wordprocessingShape" mc:Ignorable="w14 w15 w16se w16cid w16 w16cex w16sdtdh w16du wp14">
   <w:endnote w:type="separator" w:id="-1">
     <w:p>
       <w:r>
@@ -7084,7 +7548,7 @@
 </file>
 
 <file path=word/footnotes.xml><?xml version="1.0" encoding="utf-8"?>
-<w:footnotes xmlns:wpc="http://schemas.microsoft.com/office/word/2010/wordprocessingCanvas" xmlns:cx="http://schemas.microsoft.com/office/drawing/2014/chartex" xmlns:cx1="http://schemas.microsoft.com/office/drawing/2015/9/8/chartex" xmlns:cx2="http://schemas.microsoft.com/office/drawing/2015/10/21/chartex" xmlns:cx3="http://schemas.microsoft.com/office/drawing/2016/5/9/chartex" xmlns:cx4="http://schemas.microsoft.com/office/drawing/2016/5/10/chartex" xmlns:cx5="http://schemas.microsoft.com/office/drawing/2016/5/11/chartex" xmlns:cx6="http://schemas.microsoft.com/office/drawing/2016/5/12/chartex" xmlns:cx7="http://schemas.microsoft.com/office/drawing/2016/5/13/chartex" xmlns:cx8="http://schemas.microsoft.com/office/drawing/2016/5/14/chartex" xmlns:mc="http://schemas.openxmlformats.org/markup-compatibility/2006" xmlns:aink="http://schemas.microsoft.com/office/drawing/2016/ink" xmlns:am3d="http://schemas.microsoft.com/office/drawing/2017/model3d" xmlns:o="urn:schemas-microsoft-com:office:office" xmlns:oel="http://schemas.microsoft.com/office/2019/extlst" xmlns:r="http://schemas.openxmlformats.org/officeDocument/2006/relationships" xmlns:m="http://schemas.openxmlformats.org/officeDocument/2006/math" xmlns:v="urn:schemas-microsoft-com:vml" xmlns:wp14="http://schemas.microsoft.com/office/word/2010/wordprocessingDrawing" xmlns:wp="http://schemas.openxmlformats.org/drawingml/2006/wordprocessingDrawing" xmlns:w10="urn:schemas-microsoft-com:office:word" xmlns:w="http://schemas.openxmlformats.org/wordprocessingml/2006/main" xmlns:w14="http://schemas.microsoft.com/office/word/2010/wordml" xmlns:w15="http://schemas.microsoft.com/office/word/2012/wordml" xmlns:w16cex="http://schemas.microsoft.com/office/word/2018/wordml/cex" xmlns:w16cid="http://schemas.microsoft.com/office/word/2016/wordml/cid" xmlns:w16="http://schemas.microsoft.com/office/word/2018/wordml" xmlns:w16sdtdh="http://schemas.microsoft.com/office/word/2020/wordml/sdtdatahash" xmlns:w16se="http://schemas.microsoft.com/office/word/2015/wordml/symex" xmlns:wpg="http://schemas.microsoft.com/office/word/2010/wordprocessingGroup" xmlns:wpi="http://schemas.microsoft.com/office/word/2010/wordprocessingInk" xmlns:wne="http://schemas.microsoft.com/office/word/2006/wordml" xmlns:wps="http://schemas.microsoft.com/office/word/2010/wordprocessingShape" mc:Ignorable="w14 w15 w16se w16cid w16 w16cex w16sdtdh wp14">
+<w:footnotes xmlns:wpc="http://schemas.microsoft.com/office/word/2010/wordprocessingCanvas" xmlns:cx="http://schemas.microsoft.com/office/drawing/2014/chartex" xmlns:cx1="http://schemas.microsoft.com/office/drawing/2015/9/8/chartex" xmlns:cx2="http://schemas.microsoft.com/office/drawing/2015/10/21/chartex" xmlns:cx3="http://schemas.microsoft.com/office/drawing/2016/5/9/chartex" xmlns:cx4="http://schemas.microsoft.com/office/drawing/2016/5/10/chartex" xmlns:cx5="http://schemas.microsoft.com/office/drawing/2016/5/11/chartex" xmlns:cx6="http://schemas.microsoft.com/office/drawing/2016/5/12/chartex" xmlns:cx7="http://schemas.microsoft.com/office/drawing/2016/5/13/chartex" xmlns:cx8="http://schemas.microsoft.com/office/drawing/2016/5/14/chartex" xmlns:mc="http://schemas.openxmlformats.org/markup-compatibility/2006" xmlns:aink="http://schemas.microsoft.com/office/drawing/2016/ink" xmlns:am3d="http://schemas.microsoft.com/office/drawing/2017/model3d" xmlns:o="urn:schemas-microsoft-com:office:office" xmlns:oel="http://schemas.microsoft.com/office/2019/extlst" xmlns:r="http://schemas.openxmlformats.org/officeDocument/2006/relationships" xmlns:m="http://schemas.openxmlformats.org/officeDocument/2006/math" xmlns:v="urn:schemas-microsoft-com:vml" xmlns:wp14="http://schemas.microsoft.com/office/word/2010/wordprocessingDrawing" xmlns:wp="http://schemas.openxmlformats.org/drawingml/2006/wordprocessingDrawing" xmlns:w10="urn:schemas-microsoft-com:office:word" xmlns:w="http://schemas.openxmlformats.org/wordprocessingml/2006/main" xmlns:w14="http://schemas.microsoft.com/office/word/2010/wordml" xmlns:w15="http://schemas.microsoft.com/office/word/2012/wordml" xmlns:w16cex="http://schemas.microsoft.com/office/word/2018/wordml/cex" xmlns:w16cid="http://schemas.microsoft.com/office/word/2016/wordml/cid" xmlns:w16="http://schemas.microsoft.com/office/word/2018/wordml" xmlns:w16du="http://schemas.microsoft.com/office/word/2023/wordml/word16du" xmlns:w16sdtdh="http://schemas.microsoft.com/office/word/2020/wordml/sdtdatahash" xmlns:w16se="http://schemas.microsoft.com/office/word/2015/wordml/symex" xmlns:wpg="http://schemas.microsoft.com/office/word/2010/wordprocessingGroup" xmlns:wpi="http://schemas.microsoft.com/office/word/2010/wordprocessingInk" xmlns:wne="http://schemas.microsoft.com/office/word/2006/wordml" xmlns:wps="http://schemas.microsoft.com/office/word/2010/wordprocessingShape" mc:Ignorable="w14 w15 w16se w16cid w16 w16cex w16sdtdh w16du wp14">
   <w:footnote w:type="separator" w:id="-1">
     <w:p>
       <w:pPr>
@@ -7248,19 +7712,7 @@
           <w:rPr>
             <w:rStyle w:val="Hyperlink"/>
           </w:rPr>
-          <w:t>World</w:t>
-        </w:r>
-        <w:r>
-          <w:rPr>
-            <w:rStyle w:val="Hyperlink"/>
-          </w:rPr>
-          <w:t xml:space="preserve"> </w:t>
-        </w:r>
-        <w:r>
-          <w:rPr>
-            <w:rStyle w:val="Hyperlink"/>
-          </w:rPr>
-          <w:t>Development 130: 104928</w:t>
+          <w:t>World Development 130: 104928</w:t>
         </w:r>
       </w:hyperlink>
       <w:r>
@@ -7272,7 +7724,7 @@
 </file>
 
 <file path=word/numbering.xml><?xml version="1.0" encoding="utf-8"?>
-<w:numbering xmlns:wpc="http://schemas.microsoft.com/office/word/2010/wordprocessingCanvas" xmlns:cx="http://schemas.microsoft.com/office/drawing/2014/chartex" xmlns:cx1="http://schemas.microsoft.com/office/drawing/2015/9/8/chartex" xmlns:cx2="http://schemas.microsoft.com/office/drawing/2015/10/21/chartex" xmlns:cx3="http://schemas.microsoft.com/office/drawing/2016/5/9/chartex" xmlns:cx4="http://schemas.microsoft.com/office/drawing/2016/5/10/chartex" xmlns:cx5="http://schemas.microsoft.com/office/drawing/2016/5/11/chartex" xmlns:cx6="http://schemas.microsoft.com/office/drawing/2016/5/12/chartex" xmlns:cx7="http://schemas.microsoft.com/office/drawing/2016/5/13/chartex" xmlns:cx8="http://schemas.microsoft.com/office/drawing/2016/5/14/chartex" xmlns:mc="http://schemas.openxmlformats.org/markup-compatibility/2006" xmlns:aink="http://schemas.microsoft.com/office/drawing/2016/ink" xmlns:am3d="http://schemas.microsoft.com/office/drawing/2017/model3d" xmlns:o="urn:schemas-microsoft-com:office:office" xmlns:oel="http://schemas.microsoft.com/office/2019/extlst" xmlns:r="http://schemas.openxmlformats.org/officeDocument/2006/relationships" xmlns:m="http://schemas.openxmlformats.org/officeDocument/2006/math" xmlns:v="urn:schemas-microsoft-com:vml" xmlns:wp14="http://schemas.microsoft.com/office/word/2010/wordprocessingDrawing" xmlns:wp="http://schemas.openxmlformats.org/drawingml/2006/wordprocessingDrawing" xmlns:w10="urn:schemas-microsoft-com:office:word" xmlns:w="http://schemas.openxmlformats.org/wordprocessingml/2006/main" xmlns:w14="http://schemas.microsoft.com/office/word/2010/wordml" xmlns:w15="http://schemas.microsoft.com/office/word/2012/wordml" xmlns:w16cex="http://schemas.microsoft.com/office/word/2018/wordml/cex" xmlns:w16cid="http://schemas.microsoft.com/office/word/2016/wordml/cid" xmlns:w16="http://schemas.microsoft.com/office/word/2018/wordml" xmlns:w16sdtdh="http://schemas.microsoft.com/office/word/2020/wordml/sdtdatahash" xmlns:w16se="http://schemas.microsoft.com/office/word/2015/wordml/symex" xmlns:wpg="http://schemas.microsoft.com/office/word/2010/wordprocessingGroup" xmlns:wpi="http://schemas.microsoft.com/office/word/2010/wordprocessingInk" xmlns:wne="http://schemas.microsoft.com/office/word/2006/wordml" xmlns:wps="http://schemas.microsoft.com/office/word/2010/wordprocessingShape" mc:Ignorable="w14 w15 w16se w16cid w16 w16cex w16sdtdh wp14">
+<w:numbering xmlns:wpc="http://schemas.microsoft.com/office/word/2010/wordprocessingCanvas" xmlns:cx="http://schemas.microsoft.com/office/drawing/2014/chartex" xmlns:cx1="http://schemas.microsoft.com/office/drawing/2015/9/8/chartex" xmlns:cx2="http://schemas.microsoft.com/office/drawing/2015/10/21/chartex" xmlns:cx3="http://schemas.microsoft.com/office/drawing/2016/5/9/chartex" xmlns:cx4="http://schemas.microsoft.com/office/drawing/2016/5/10/chartex" xmlns:cx5="http://schemas.microsoft.com/office/drawing/2016/5/11/chartex" xmlns:cx6="http://schemas.microsoft.com/office/drawing/2016/5/12/chartex" xmlns:cx7="http://schemas.microsoft.com/office/drawing/2016/5/13/chartex" xmlns:cx8="http://schemas.microsoft.com/office/drawing/2016/5/14/chartex" xmlns:mc="http://schemas.openxmlformats.org/markup-compatibility/2006" xmlns:aink="http://schemas.microsoft.com/office/drawing/2016/ink" xmlns:am3d="http://schemas.microsoft.com/office/drawing/2017/model3d" xmlns:o="urn:schemas-microsoft-com:office:office" xmlns:oel="http://schemas.microsoft.com/office/2019/extlst" xmlns:r="http://schemas.openxmlformats.org/officeDocument/2006/relationships" xmlns:m="http://schemas.openxmlformats.org/officeDocument/2006/math" xmlns:v="urn:schemas-microsoft-com:vml" xmlns:wp14="http://schemas.microsoft.com/office/word/2010/wordprocessingDrawing" xmlns:wp="http://schemas.openxmlformats.org/drawingml/2006/wordprocessingDrawing" xmlns:w10="urn:schemas-microsoft-com:office:word" xmlns:w="http://schemas.openxmlformats.org/wordprocessingml/2006/main" xmlns:w14="http://schemas.microsoft.com/office/word/2010/wordml" xmlns:w15="http://schemas.microsoft.com/office/word/2012/wordml" xmlns:w16cex="http://schemas.microsoft.com/office/word/2018/wordml/cex" xmlns:w16cid="http://schemas.microsoft.com/office/word/2016/wordml/cid" xmlns:w16="http://schemas.microsoft.com/office/word/2018/wordml" xmlns:w16du="http://schemas.microsoft.com/office/word/2023/wordml/word16du" xmlns:w16sdtdh="http://schemas.microsoft.com/office/word/2020/wordml/sdtdatahash" xmlns:w16se="http://schemas.microsoft.com/office/word/2015/wordml/symex" xmlns:wpg="http://schemas.microsoft.com/office/word/2010/wordprocessingGroup" xmlns:wpi="http://schemas.microsoft.com/office/word/2010/wordprocessingInk" xmlns:wne="http://schemas.microsoft.com/office/word/2006/wordml" xmlns:wps="http://schemas.microsoft.com/office/word/2010/wordprocessingShape" mc:Ignorable="w14 w15 w16se w16cid w16 w16cex w16sdtdh w16du wp14">
   <w:abstractNum w:abstractNumId="0" w15:restartNumberingAfterBreak="0">
     <w:nsid w:val="03295C68"/>
     <w:multiLevelType w:val="hybridMultilevel"/>
@@ -8539,7 +8991,7 @@
 </file>
 
 <file path=word/people.xml><?xml version="1.0" encoding="utf-8"?>
-<w15:people xmlns:wpc="http://schemas.microsoft.com/office/word/2010/wordprocessingCanvas" xmlns:cx="http://schemas.microsoft.com/office/drawing/2014/chartex" xmlns:cx1="http://schemas.microsoft.com/office/drawing/2015/9/8/chartex" xmlns:cx2="http://schemas.microsoft.com/office/drawing/2015/10/21/chartex" xmlns:cx3="http://schemas.microsoft.com/office/drawing/2016/5/9/chartex" xmlns:cx4="http://schemas.microsoft.com/office/drawing/2016/5/10/chartex" xmlns:cx5="http://schemas.microsoft.com/office/drawing/2016/5/11/chartex" xmlns:cx6="http://schemas.microsoft.com/office/drawing/2016/5/12/chartex" xmlns:cx7="http://schemas.microsoft.com/office/drawing/2016/5/13/chartex" xmlns:cx8="http://schemas.microsoft.com/office/drawing/2016/5/14/chartex" xmlns:mc="http://schemas.openxmlformats.org/markup-compatibility/2006" xmlns:aink="http://schemas.microsoft.com/office/drawing/2016/ink" xmlns:am3d="http://schemas.microsoft.com/office/drawing/2017/model3d" xmlns:o="urn:schemas-microsoft-com:office:office" xmlns:oel="http://schemas.microsoft.com/office/2019/extlst" xmlns:r="http://schemas.openxmlformats.org/officeDocument/2006/relationships" xmlns:m="http://schemas.openxmlformats.org/officeDocument/2006/math" xmlns:v="urn:schemas-microsoft-com:vml" xmlns:wp14="http://schemas.microsoft.com/office/word/2010/wordprocessingDrawing" xmlns:wp="http://schemas.openxmlformats.org/drawingml/2006/wordprocessingDrawing" xmlns:w10="urn:schemas-microsoft-com:office:word" xmlns:w="http://schemas.openxmlformats.org/wordprocessingml/2006/main" xmlns:w14="http://schemas.microsoft.com/office/word/2010/wordml" xmlns:w15="http://schemas.microsoft.com/office/word/2012/wordml" xmlns:w16cex="http://schemas.microsoft.com/office/word/2018/wordml/cex" xmlns:w16cid="http://schemas.microsoft.com/office/word/2016/wordml/cid" xmlns:w16="http://schemas.microsoft.com/office/word/2018/wordml" xmlns:w16sdtdh="http://schemas.microsoft.com/office/word/2020/wordml/sdtdatahash" xmlns:w16se="http://schemas.microsoft.com/office/word/2015/wordml/symex" xmlns:wpg="http://schemas.microsoft.com/office/word/2010/wordprocessingGroup" xmlns:wpi="http://schemas.microsoft.com/office/word/2010/wordprocessingInk" xmlns:wne="http://schemas.microsoft.com/office/word/2006/wordml" xmlns:wps="http://schemas.microsoft.com/office/word/2010/wordprocessingShape" mc:Ignorable="w14 w15 w16se w16cid w16 w16cex w16sdtdh wp14">
+<w15:people xmlns:wpc="http://schemas.microsoft.com/office/word/2010/wordprocessingCanvas" xmlns:cx="http://schemas.microsoft.com/office/drawing/2014/chartex" xmlns:cx1="http://schemas.microsoft.com/office/drawing/2015/9/8/chartex" xmlns:cx2="http://schemas.microsoft.com/office/drawing/2015/10/21/chartex" xmlns:cx3="http://schemas.microsoft.com/office/drawing/2016/5/9/chartex" xmlns:cx4="http://schemas.microsoft.com/office/drawing/2016/5/10/chartex" xmlns:cx5="http://schemas.microsoft.com/office/drawing/2016/5/11/chartex" xmlns:cx6="http://schemas.microsoft.com/office/drawing/2016/5/12/chartex" xmlns:cx7="http://schemas.microsoft.com/office/drawing/2016/5/13/chartex" xmlns:cx8="http://schemas.microsoft.com/office/drawing/2016/5/14/chartex" xmlns:mc="http://schemas.openxmlformats.org/markup-compatibility/2006" xmlns:aink="http://schemas.microsoft.com/office/drawing/2016/ink" xmlns:am3d="http://schemas.microsoft.com/office/drawing/2017/model3d" xmlns:o="urn:schemas-microsoft-com:office:office" xmlns:oel="http://schemas.microsoft.com/office/2019/extlst" xmlns:r="http://schemas.openxmlformats.org/officeDocument/2006/relationships" xmlns:m="http://schemas.openxmlformats.org/officeDocument/2006/math" xmlns:v="urn:schemas-microsoft-com:vml" xmlns:wp14="http://schemas.microsoft.com/office/word/2010/wordprocessingDrawing" xmlns:wp="http://schemas.openxmlformats.org/drawingml/2006/wordprocessingDrawing" xmlns:w10="urn:schemas-microsoft-com:office:word" xmlns:w="http://schemas.openxmlformats.org/wordprocessingml/2006/main" xmlns:w14="http://schemas.microsoft.com/office/word/2010/wordml" xmlns:w15="http://schemas.microsoft.com/office/word/2012/wordml" xmlns:w16cex="http://schemas.microsoft.com/office/word/2018/wordml/cex" xmlns:w16cid="http://schemas.microsoft.com/office/word/2016/wordml/cid" xmlns:w16="http://schemas.microsoft.com/office/word/2018/wordml" xmlns:w16du="http://schemas.microsoft.com/office/word/2023/wordml/word16du" xmlns:w16sdtdh="http://schemas.microsoft.com/office/word/2020/wordml/sdtdatahash" xmlns:w16se="http://schemas.microsoft.com/office/word/2015/wordml/symex" xmlns:wpg="http://schemas.microsoft.com/office/word/2010/wordprocessingGroup" xmlns:wpi="http://schemas.microsoft.com/office/word/2010/wordprocessingInk" xmlns:wne="http://schemas.microsoft.com/office/word/2006/wordml" xmlns:wps="http://schemas.microsoft.com/office/word/2010/wordprocessingShape" mc:Ignorable="w14 w15 w16se w16cid w16 w16cex w16sdtdh w16du wp14">
   <w15:person w15:author="Caroline Miehe">
     <w15:presenceInfo w15:providerId="AD" w15:userId="S::caroline.miehe@novasbe.pt::ad489f0a-4489-48dc-a708-6450465903b4"/>
   </w15:person>
@@ -8547,7 +8999,7 @@
 </file>
 
 <file path=word/styles.xml><?xml version="1.0" encoding="utf-8"?>
-<w:styles xmlns:mc="http://schemas.openxmlformats.org/markup-compatibility/2006" xmlns:r="http://schemas.openxmlformats.org/officeDocument/2006/relationships" xmlns:w="http://schemas.openxmlformats.org/wordprocessingml/2006/main" xmlns:w14="http://schemas.microsoft.com/office/word/2010/wordml" xmlns:w15="http://schemas.microsoft.com/office/word/2012/wordml" xmlns:w16cex="http://schemas.microsoft.com/office/word/2018/wordml/cex" xmlns:w16cid="http://schemas.microsoft.com/office/word/2016/wordml/cid" xmlns:w16="http://schemas.microsoft.com/office/word/2018/wordml" xmlns:w16sdtdh="http://schemas.microsoft.com/office/word/2020/wordml/sdtdatahash" xmlns:w16se="http://schemas.microsoft.com/office/word/2015/wordml/symex" mc:Ignorable="w14 w15 w16se w16cid w16 w16cex w16sdtdh">
+<w:styles xmlns:mc="http://schemas.openxmlformats.org/markup-compatibility/2006" xmlns:r="http://schemas.openxmlformats.org/officeDocument/2006/relationships" xmlns:w="http://schemas.openxmlformats.org/wordprocessingml/2006/main" xmlns:w14="http://schemas.microsoft.com/office/word/2010/wordml" xmlns:w15="http://schemas.microsoft.com/office/word/2012/wordml" xmlns:w16cex="http://schemas.microsoft.com/office/word/2018/wordml/cex" xmlns:w16cid="http://schemas.microsoft.com/office/word/2016/wordml/cid" xmlns:w16="http://schemas.microsoft.com/office/word/2018/wordml" xmlns:w16du="http://schemas.microsoft.com/office/word/2023/wordml/word16du" xmlns:w16sdtdh="http://schemas.microsoft.com/office/word/2020/wordml/sdtdatahash" xmlns:w16se="http://schemas.microsoft.com/office/word/2015/wordml/symex" mc:Ignorable="w14 w15 w16se w16cid w16 w16cex w16sdtdh w16du">
   <w:docDefaults>
     <w:rPrDefault>
       <w:rPr>
@@ -8945,7 +9397,7 @@
   <w:style w:type="paragraph" w:default="1" w:styleId="Normal">
     <w:name w:val="Normal"/>
     <w:qFormat/>
-    <w:rsid w:val="00677D05"/>
+    <w:rsid w:val="000E057D"/>
     <w:pPr>
       <w:suppressAutoHyphens w:val="0"/>
     </w:pPr>
@@ -9376,7 +9828,6 @@
     <w:name w:val="Normal (Web)"/>
     <w:basedOn w:val="Normal"/>
     <w:uiPriority w:val="99"/>
-    <w:semiHidden/>
     <w:unhideWhenUsed/>
     <w:rsid w:val="00AE1DBD"/>
     <w:rPr>

</xml_diff>

<commit_message>
all comments of reviewer 1 addressed
</commit_message>
<xml_diff>
--- a/papers/clearinghouse_training_paper/AER_revisions/AER_revisions_24.06.04.docx
+++ b/papers/clearinghouse_training_paper/AER_revisions/AER_revisions_24.06.04.docx
@@ -698,7 +698,7 @@
           <w:noProof/>
         </w:rPr>
         <w:drawing>
-          <wp:inline distT="0" distB="0" distL="0" distR="0" wp14:anchorId="663FD74A" wp14:editId="2DB506AB">
+          <wp:inline distT="0" distB="0" distL="0" distR="0" wp14:anchorId="663FD74A" wp14:editId="00E4D2BB">
             <wp:extent cx="6083300" cy="713105"/>
             <wp:effectExtent l="0" t="0" r="0" b="0"/>
             <wp:docPr id="1266526226" name="Picture 1"/>
@@ -1276,8 +1276,9 @@
           <w:iCs/>
           <w:noProof/>
         </w:rPr>
+        <w:lastRenderedPageBreak/>
         <w:drawing>
-          <wp:inline distT="0" distB="0" distL="0" distR="0" wp14:anchorId="2C925D00" wp14:editId="01AB8FB7">
+          <wp:inline distT="0" distB="0" distL="0" distR="0" wp14:anchorId="2C925D00" wp14:editId="519CA14C">
             <wp:extent cx="6083300" cy="4328795"/>
             <wp:effectExtent l="0" t="0" r="0" b="1905"/>
             <wp:docPr id="874591859" name="Picture 2" descr="A paper with numbers and text&#10;&#10;Description automatically generated"/>
@@ -1498,15 +1499,7 @@
           <w:i/>
           <w:iCs/>
         </w:rPr>
-        <w:t xml:space="preserve">Information was also collected to provide an initial assessment of the quality of maize seed sold at the sampled agro-dealers. This included specific questions on seed storage and handling. Furthermore, with the shop manager's permission, enumerators—drawing on training provided to them at the outset of the study—inspected the area where seed was stored and noted the conditions. Baseline data reveals various signs that seed storage and handling are sub-optimal and may affect seed quality in line with the first hypothesis. For example, we find that 65% of agro-dealers had problems with pests such as rats or insects, while 16% store maize seed in open containers, thus exposing the seed to a range of pests and contaminants. Not surprisingly two thirds of the agro-dealers sampled reported that </w:t>
-      </w:r>
-      <w:r>
-        <w:rPr>
-          <w:i/>
-          <w:iCs/>
-        </w:rPr>
-        <w:lastRenderedPageBreak/>
-        <w:t>they had received at least one complaint about seed they sold from a customer during the prior season.</w:t>
+        <w:t>Information was also collected to provide an initial assessment of the quality of maize seed sold at the sampled agro-dealers. This included specific questions on seed storage and handling. Furthermore, with the shop manager's permission, enumerators—drawing on training provided to them at the outset of the study—inspected the area where seed was stored and noted the conditions. Baseline data reveals various signs that seed storage and handling are sub-optimal and may affect seed quality in line with the first hypothesis. For example, we find that 65% of agro-dealers had problems with pests such as rats or insects, while 16% store maize seed in open containers, thus exposing the seed to a range of pests and contaminants. Not surprisingly two thirds of the agro-dealers sampled reported that they had received at least one complaint about seed they sold from a customer during the prior season.</w:t>
       </w:r>
     </w:p>
     <w:p>
@@ -1540,6 +1533,7 @@
         <w:jc w:val="both"/>
       </w:pPr>
       <w:r>
+        <w:lastRenderedPageBreak/>
         <w:t>Of course, farmers could still be purchasing damaged seeds that will not germinate. To their credit, the authors proceed to purchase one bag of seeds from each agro-dealer and check for its moisture content, finding that the average moisture was higher than the recommended one. We do not know, however, the share of bags above the moisture threshold nor the probability that a bag of seeds with excess moisture will not germinate properly if planted.</w:t>
       </w:r>
     </w:p>
@@ -1687,7 +1681,7 @@
           <w:noProof/>
         </w:rPr>
         <w:drawing>
-          <wp:inline distT="0" distB="0" distL="0" distR="0" wp14:anchorId="53E75A38" wp14:editId="50E1CE13">
+          <wp:inline distT="0" distB="0" distL="0" distR="0" wp14:anchorId="53E75A38" wp14:editId="0D8F6830">
             <wp:extent cx="6083300" cy="3427730"/>
             <wp:effectExtent l="0" t="0" r="0" b="1270"/>
             <wp:docPr id="551745215" name="Picture 1" descr="A screenshot of a report&#10;&#10;Description automatically generated"/>
@@ -1759,7 +1753,6 @@
           <w:i/>
           <w:iCs/>
         </w:rPr>
-        <w:lastRenderedPageBreak/>
         <w:t>While w</w:t>
       </w:r>
       <w:r>
@@ -2066,6 +2059,7 @@
           <w:i/>
           <w:iCs/>
         </w:rPr>
+        <w:lastRenderedPageBreak/>
         <w:t>We can confidently eliminate the reviewer’s concern</w:t>
       </w:r>
       <w:r>
@@ -2748,11 +2742,7 @@
       </w:r>
       <w:proofErr w:type="gramEnd"/>
       <w:r>
-        <w:t xml:space="preserve"> about seed quality, particularly among farmers that did not purchase improved seeds. It is unclear, however, whether this question asked about seeds in general sold by the agro-dealer or about arguably the more relevant seed variety that the farmer purchased (or would likely purchase if they did not purchase improved seeds). To </w:t>
-      </w:r>
-      <w:r>
-        <w:lastRenderedPageBreak/>
-        <w:t>be clear, perceptions of seed quality should depend on the seed variety used, how they are packaged, the reputation of the seed provider (manufacturer brand) and the reputation of the agro-dealer. For example, if repackaged seeds are of lower quality because of agro-dealer mishandling, a farmer that never purchased repackaged seeds would have different perceptions about seed quality used than a farmer that only purchases repackages seeds</w:t>
+        <w:t xml:space="preserve"> about seed quality, particularly among farmers that did not purchase improved seeds. It is unclear, however, whether this question asked about seeds in general sold by the agro-dealer or about arguably the more relevant seed variety that the farmer purchased (or would likely purchase if they did not purchase improved seeds). To be clear, perceptions of seed quality should depend on the seed variety used, how they are packaged, the reputation of the seed provider (manufacturer brand) and the reputation of the agro-dealer. For example, if repackaged seeds are of lower quality because of agro-dealer mishandling, a farmer that never purchased repackaged seeds would have different perceptions about seed quality used than a farmer that only purchases repackages seeds</w:t>
       </w:r>
       <w:r>
         <w:t>.</w:t>
@@ -2817,7 +2807,15 @@
           <w:i/>
           <w:iCs/>
         </w:rPr>
-        <w:t>was asked to obtain a general picture of farmers’ perceptions</w:t>
+        <w:t xml:space="preserve">was asked </w:t>
+      </w:r>
+      <w:r>
+        <w:rPr>
+          <w:i/>
+          <w:iCs/>
+        </w:rPr>
+        <w:lastRenderedPageBreak/>
+        <w:t>to obtain a general picture of farmers’ perceptions</w:t>
       </w:r>
       <w:r>
         <w:rPr>
@@ -3685,7 +3683,6 @@
           <w:i/>
           <w:iCs/>
         </w:rPr>
-        <w:lastRenderedPageBreak/>
         <w:t xml:space="preserve">This implies that we would have needed a much larger farmer sample to </w:t>
       </w:r>
       <w:r>
@@ -4093,8 +4090,9 @@
           <w:iCs/>
           <w:noProof/>
         </w:rPr>
+        <w:lastRenderedPageBreak/>
         <w:drawing>
-          <wp:inline distT="0" distB="0" distL="0" distR="0" wp14:anchorId="223E362A" wp14:editId="3779A5FE">
+          <wp:inline distT="0" distB="0" distL="0" distR="0" wp14:anchorId="223E362A" wp14:editId="1DA2E748">
             <wp:extent cx="3547533" cy="2376771"/>
             <wp:effectExtent l="0" t="0" r="0" b="0"/>
             <wp:docPr id="1540607865" name="Picture 1" descr="A paper with text and a star&#10;&#10;Description automatically generated with medium confidence"/>
@@ -4420,15 +4418,7 @@
           <w:i/>
           <w:iCs/>
         </w:rPr>
-        <w:t xml:space="preserve">and the remaining 76% </w:t>
-      </w:r>
-      <w:r>
-        <w:rPr>
-          <w:i/>
-          <w:iCs/>
-        </w:rPr>
-        <w:lastRenderedPageBreak/>
-        <w:t>were not allowed to rate</w:t>
+        <w:t>and the remaining 76% were not allowed to rate</w:t>
       </w:r>
       <w:r>
         <w:rPr>
@@ -4924,7 +4914,15 @@
           <w:i/>
           <w:iCs/>
         </w:rPr>
-        <w:t xml:space="preserve"> seed bags, the average moisture is above 13%</w:t>
+        <w:t xml:space="preserve"> seed </w:t>
+      </w:r>
+      <w:r>
+        <w:rPr>
+          <w:i/>
+          <w:iCs/>
+        </w:rPr>
+        <w:lastRenderedPageBreak/>
+        <w:t>bags, the average moisture is above 13%</w:t>
       </w:r>
       <w:r>
         <w:rPr>
@@ -5186,7 +5184,6 @@
         </w:rPr>
       </w:pPr>
       <w:r>
-        <w:lastRenderedPageBreak/>
         <w:t>As an aside, I’d be curious to learn whether treated farmers were more accurate about the quality of agro-dealers over time and in general whether there was a lot of intra-market differences in quality.</w:t>
       </w:r>
     </w:p>
@@ -5522,6 +5519,7 @@
           </w:tcPr>
           <w:p>
             <w:r>
+              <w:lastRenderedPageBreak/>
               <w:t>10.80</w:t>
             </w:r>
           </w:p>
@@ -5949,7 +5947,6 @@
           </w:tcPr>
           <w:p>
             <w:r>
-              <w:lastRenderedPageBreak/>
               <w:t>Baseline:</w:t>
             </w:r>
           </w:p>
@@ -6266,6 +6263,7 @@
           </w:tcPr>
           <w:p>
             <w:r>
+              <w:lastRenderedPageBreak/>
               <w:t>2.429</w:t>
             </w:r>
           </w:p>
@@ -6700,7 +6698,6 @@
           <w:bCs w:val="0"/>
           <w:color w:val="2F5496" w:themeColor="accent1" w:themeShade="BF"/>
         </w:rPr>
-        <w:lastRenderedPageBreak/>
         <w:t>R</w:t>
       </w:r>
       <w:r>
@@ -6851,28 +6848,7 @@
           <w:i/>
           <w:iCs/>
         </w:rPr>
-        <w:t>“</w:t>
-      </w:r>
-      <w:r>
-        <w:rPr>
-          <w:i/>
-          <w:iCs/>
-        </w:rPr>
-        <w:t>To examine this differential attrition, we run regressions with the variables that were pr</w:t>
-      </w:r>
-      <w:r>
-        <w:rPr>
-          <w:i/>
-          <w:iCs/>
-        </w:rPr>
-        <w:t>e-</w:t>
-      </w:r>
-      <w:r>
-        <w:rPr>
-          <w:i/>
-          <w:iCs/>
-        </w:rPr>
-        <w:t xml:space="preserve">registered to test balance (see Table 3) as dependent variables and a binary variable that takes the value one if an agro-dealer left the sample, a binary variable that takes the value one if an agro-dealer belongs to the clearinghouse control group, and the interaction between these two indicators as independent variables. The results can be found in Appendix A.6. Column (2) shows that dealers who left the sample at midline operate closer to the nearest tarmac road. This is the only significant difference between agro-dealers who </w:t>
+        <w:t xml:space="preserve">“To examine this differential attrition, we run regressions with the variables that were pre-registered to test balance (see Table 3) as dependent variables and a binary variable that takes the value one if an agro-dealer left the sample, a binary variable that takes the value one if an agro-dealer belongs to the clearinghouse control group, and the interaction between these two indicators as independent variables. The results can be found in Appendix A.6. Column (2) shows that dealers who left the sample at midline operate closer to the nearest tarmac road. This is the only significant difference between agro-dealers who </w:t>
       </w:r>
       <w:proofErr w:type="spellStart"/>
       <w:r>
@@ -6904,7 +6880,15 @@
           <w:i/>
           <w:iCs/>
         </w:rPr>
-        <w:t xml:space="preserve"> are different from the ones that stayed, independent of whether they have been exposed to the clearinghouse or not. We conjecture that these agro-dealers were more vulnerable when COVID-19 hit and went out of business. Columns (3) and (6) show that clearinghouse control and treated agro-dealers do not differ much, as also described in Subsection 5.3. When we look at the interaction between the two indicators, we observe that there are few differences between agro-dealers who </w:t>
+        <w:t xml:space="preserve"> are different from the ones that stayed, independent of whether they have been exposed to the clearinghouse or not. We conjecture that these agro-dealers were more vulnerable when COVID-19 hit and went out of business. Columns (3) and (6) show that clearinghouse control and treated agro-dealers do not differ much, as also described in Subsection 5.3. When we look at the interac</w:t>
+      </w:r>
+      <w:r>
+        <w:rPr>
+          <w:i/>
+          <w:iCs/>
+        </w:rPr>
+        <w:lastRenderedPageBreak/>
+        <w:t xml:space="preserve">tion between the two indicators, we observe that there are few differences between agro-dealers who </w:t>
       </w:r>
       <w:proofErr w:type="spellStart"/>
       <w:r>
@@ -6930,14 +6914,7 @@
           <w:i/>
           <w:iCs/>
         </w:rPr>
-        <w:t xml:space="preserve"> belong to the clearinghouse control group and those who do not, so we conclude that differential attrition is unlikely to bias our estimates.</w:t>
-      </w:r>
-      <w:r>
-        <w:rPr>
-          <w:i/>
-          <w:iCs/>
-        </w:rPr>
-        <w:t>”</w:t>
+        <w:t xml:space="preserve"> belong to the clearinghouse control group and those who do not, so we conclude that differential attrition is unlikely to bias our estimates.”</w:t>
       </w:r>
     </w:p>
     <w:p>
@@ -6955,9 +6932,8 @@
           <w:iCs/>
           <w:noProof/>
         </w:rPr>
-        <w:lastRenderedPageBreak/>
         <w:drawing>
-          <wp:inline distT="0" distB="0" distL="0" distR="0" wp14:anchorId="6837DFD0" wp14:editId="539C59E7">
+          <wp:inline distT="0" distB="0" distL="0" distR="0" wp14:anchorId="6837DFD0" wp14:editId="48847C57">
             <wp:extent cx="5943600" cy="5097145"/>
             <wp:effectExtent l="0" t="0" r="0" b="0"/>
             <wp:docPr id="350828140" name="Picture 1" descr="A table of attention tests&#10;&#10;Description automatically generated"/>
@@ -7089,7 +7065,59 @@
           <w:sz w:val="24"/>
           <w:szCs w:val="24"/>
         </w:rPr>
-        <w:t>Table 4 should also report the number of maize varieties in stock, since this outcome variable appears in Table 6.</w:t>
+        <w:t>Table 4 should also report the number of maize varieties in stock, since this outcome variable appears in Table 6</w:t>
+      </w:r>
+      <w:r>
+        <w:rPr>
+          <w:rFonts w:ascii="Times New Roman" w:hAnsi="Times New Roman" w:cs="Times New Roman"/>
+          <w:sz w:val="24"/>
+          <w:szCs w:val="24"/>
+        </w:rPr>
+        <w:t>.</w:t>
+      </w:r>
+    </w:p>
+    <w:p>
+      <w:pPr>
+        <w:ind w:firstLine="709"/>
+        <w:rPr>
+          <w:i/>
+          <w:iCs/>
+        </w:rPr>
+      </w:pPr>
+      <w:r>
+        <w:rPr>
+          <w:i/>
+          <w:iCs/>
+        </w:rPr>
+        <w:t xml:space="preserve">We added </w:t>
+      </w:r>
+      <w:r>
+        <w:rPr>
+          <w:i/>
+          <w:iCs/>
+        </w:rPr>
+        <w:t>th</w:t>
+      </w:r>
+      <w:r>
+        <w:rPr>
+          <w:i/>
+          <w:iCs/>
+        </w:rPr>
+        <w:t>is</w:t>
+      </w:r>
+      <w:r>
+        <w:rPr>
+          <w:i/>
+          <w:iCs/>
+        </w:rPr>
+        <w:t xml:space="preserve"> variable</w:t>
+      </w:r>
+      <w:r>
+        <w:rPr>
+          <w:i/>
+          <w:iCs/>
+        </w:rPr>
+        <w:t xml:space="preserve"> to Table 3.</w:t>
       </w:r>
     </w:p>
     <w:p>
@@ -7150,7 +7178,165 @@
           <w:sz w:val="24"/>
           <w:szCs w:val="24"/>
         </w:rPr>
-        <w:t xml:space="preserve"> 5 leaving the remaining 3% of revenues from the sale of the other two varieties… Is this true?</w:t>
+        <w:t xml:space="preserve"> 5 leaving the remaining 3% of revenues from the sale of the other two varieties… Is this true</w:t>
+      </w:r>
+      <w:r>
+        <w:rPr>
+          <w:rFonts w:ascii="Times New Roman" w:hAnsi="Times New Roman" w:cs="Times New Roman"/>
+          <w:sz w:val="24"/>
+          <w:szCs w:val="24"/>
+        </w:rPr>
+        <w:t>?</w:t>
+      </w:r>
+    </w:p>
+    <w:p>
+      <w:pPr>
+        <w:ind w:left="709"/>
+        <w:rPr>
+          <w:i/>
+          <w:iCs/>
+        </w:rPr>
+      </w:pPr>
+      <w:r>
+        <w:rPr>
+          <w:i/>
+          <w:iCs/>
+        </w:rPr>
+        <w:t xml:space="preserve">Table 7 reports the mean quantity sold of </w:t>
+      </w:r>
+      <w:proofErr w:type="spellStart"/>
+      <w:r>
+        <w:rPr>
+          <w:i/>
+          <w:iCs/>
+        </w:rPr>
+        <w:t>Longe</w:t>
+      </w:r>
+      <w:proofErr w:type="spellEnd"/>
+      <w:r>
+        <w:rPr>
+          <w:i/>
+          <w:iCs/>
+        </w:rPr>
+        <w:t xml:space="preserve"> 10H only for agro-dealers who had </w:t>
+      </w:r>
+      <w:proofErr w:type="spellStart"/>
+      <w:r>
+        <w:rPr>
+          <w:i/>
+          <w:iCs/>
+        </w:rPr>
+        <w:t>Longe</w:t>
+      </w:r>
+      <w:proofErr w:type="spellEnd"/>
+      <w:r>
+        <w:rPr>
+          <w:i/>
+          <w:iCs/>
+        </w:rPr>
+        <w:t xml:space="preserve"> 10H in stock (see footnote</w:t>
+      </w:r>
+      <w:r>
+        <w:rPr>
+          <w:i/>
+          <w:iCs/>
+        </w:rPr>
+        <w:t xml:space="preserve"> 1 of Table 7</w:t>
+      </w:r>
+      <w:r>
+        <w:rPr>
+          <w:i/>
+          <w:iCs/>
+        </w:rPr>
+        <w:t>)</w:t>
+      </w:r>
+      <w:r>
+        <w:rPr>
+          <w:i/>
+          <w:iCs/>
+        </w:rPr>
+        <w:t>.</w:t>
+      </w:r>
+      <w:r>
+        <w:rPr>
+          <w:i/>
+          <w:iCs/>
+        </w:rPr>
+        <w:t xml:space="preserve"> Table 8 reports the mean quantity sold of </w:t>
+      </w:r>
+      <w:proofErr w:type="spellStart"/>
+      <w:r>
+        <w:rPr>
+          <w:i/>
+          <w:iCs/>
+        </w:rPr>
+        <w:t>Longe</w:t>
+      </w:r>
+      <w:proofErr w:type="spellEnd"/>
+      <w:r>
+        <w:rPr>
+          <w:i/>
+          <w:iCs/>
+        </w:rPr>
+        <w:t xml:space="preserve"> 5 only for agro-dealers who had </w:t>
+      </w:r>
+      <w:proofErr w:type="spellStart"/>
+      <w:r>
+        <w:rPr>
+          <w:i/>
+          <w:iCs/>
+        </w:rPr>
+        <w:t>Longe</w:t>
+      </w:r>
+      <w:proofErr w:type="spellEnd"/>
+      <w:r>
+        <w:rPr>
+          <w:i/>
+          <w:iCs/>
+        </w:rPr>
+        <w:t xml:space="preserve"> 5 in stock (see footnote</w:t>
+      </w:r>
+      <w:r>
+        <w:rPr>
+          <w:i/>
+          <w:iCs/>
+        </w:rPr>
+        <w:t xml:space="preserve"> </w:t>
+      </w:r>
+      <w:r>
+        <w:rPr>
+          <w:i/>
+          <w:iCs/>
+        </w:rPr>
+        <w:t>1</w:t>
+      </w:r>
+      <w:r>
+        <w:rPr>
+          <w:i/>
+          <w:iCs/>
+        </w:rPr>
+        <w:t xml:space="preserve"> of Table 8</w:t>
+      </w:r>
+      <w:r>
+        <w:rPr>
+          <w:i/>
+          <w:iCs/>
+        </w:rPr>
+        <w:t xml:space="preserve">). On the other hand, </w:t>
+      </w:r>
+      <w:r>
+        <w:rPr>
+          <w:i/>
+          <w:iCs/>
+        </w:rPr>
+        <w:t>T</w:t>
+      </w:r>
+      <w:r>
+        <w:rPr>
+          <w:i/>
+          <w:iCs/>
+        </w:rPr>
+        <w:t>able 6 reports the mean quantity sold for all agro-dealers. Hence the tables cannot be compared using a simple back of the envelope calculation.</w:t>
       </w:r>
     </w:p>
     <w:p>
@@ -7175,7 +7361,145 @@
           <w:sz w:val="24"/>
           <w:szCs w:val="24"/>
         </w:rPr>
-        <w:t>Table 6-8 could be run as a pooled regression, adding a dummy for whether data was collected at endline, as well as interactions with the treatment dummies. The midline and endline coefficients from this pooled regression could still be reported separately, but standard errors should be smaller given the larger number of observations in the pooled regression.</w:t>
+        <w:lastRenderedPageBreak/>
+        <w:t>Table 6-8 could be run as a pooled regression, adding a dummy for whether data was collected at endline, as well as interactions with the treatment dummies. The midline and endline coefficients from this pooled regression could still be reported separately, but standard errors should be smaller given the larger number of observations in the pooled regression</w:t>
+      </w:r>
+      <w:r>
+        <w:rPr>
+          <w:rFonts w:ascii="Times New Roman" w:hAnsi="Times New Roman" w:cs="Times New Roman"/>
+          <w:sz w:val="24"/>
+          <w:szCs w:val="24"/>
+        </w:rPr>
+        <w:t>.</w:t>
+      </w:r>
+    </w:p>
+    <w:p>
+      <w:pPr>
+        <w:ind w:left="709"/>
+        <w:rPr>
+          <w:i/>
+          <w:iCs/>
+        </w:rPr>
+      </w:pPr>
+      <w:r>
+        <w:rPr>
+          <w:i/>
+          <w:iCs/>
+        </w:rPr>
+        <w:t>We appreciate the suggestion but registered this main regression in</w:t>
+      </w:r>
+      <w:r>
+        <w:rPr>
+          <w:i/>
+          <w:iCs/>
+        </w:rPr>
+        <w:t xml:space="preserve"> </w:t>
+      </w:r>
+      <w:r>
+        <w:rPr>
+          <w:i/>
+          <w:iCs/>
+        </w:rPr>
+        <w:t>a</w:t>
+      </w:r>
+      <w:r>
+        <w:rPr>
+          <w:i/>
+          <w:iCs/>
+        </w:rPr>
+        <w:t xml:space="preserve"> pre-analysis plan and the </w:t>
+      </w:r>
+      <w:r>
+        <w:rPr>
+          <w:i/>
+          <w:iCs/>
+        </w:rPr>
+        <w:t xml:space="preserve">associated </w:t>
+      </w:r>
+      <w:r>
+        <w:rPr>
+          <w:i/>
+          <w:iCs/>
+        </w:rPr>
+        <w:t>econometric analysis in a mock report</w:t>
+      </w:r>
+      <w:r>
+        <w:rPr>
+          <w:i/>
+          <w:iCs/>
+          <w:vertAlign w:val="superscript"/>
+        </w:rPr>
+        <w:footnoteReference w:id="4"/>
+      </w:r>
+      <w:r>
+        <w:rPr>
+          <w:i/>
+          <w:iCs/>
+        </w:rPr>
+        <w:t xml:space="preserve"> in the AEA RCT</w:t>
+      </w:r>
+      <w:r>
+        <w:rPr>
+          <w:i/>
+          <w:iCs/>
+        </w:rPr>
+        <w:t xml:space="preserve"> </w:t>
+      </w:r>
+      <w:r>
+        <w:rPr>
+          <w:i/>
+          <w:iCs/>
+        </w:rPr>
+        <w:t>Registry</w:t>
+      </w:r>
+      <w:r>
+        <w:rPr>
+          <w:i/>
+          <w:iCs/>
+        </w:rPr>
+        <w:t xml:space="preserve">. As these are our main results, we feel that it is more appropriate and </w:t>
+      </w:r>
+      <w:r>
+        <w:rPr>
+          <w:i/>
+          <w:iCs/>
+        </w:rPr>
+        <w:t>transparen</w:t>
+      </w:r>
+      <w:r>
+        <w:rPr>
+          <w:i/>
+          <w:iCs/>
+        </w:rPr>
+        <w:t>t</w:t>
+      </w:r>
+      <w:r>
+        <w:rPr>
+          <w:i/>
+          <w:iCs/>
+        </w:rPr>
+        <w:t xml:space="preserve"> </w:t>
+      </w:r>
+      <w:r>
+        <w:rPr>
+          <w:i/>
+          <w:iCs/>
+        </w:rPr>
+        <w:t>to stick to what we have pre-registered</w:t>
+      </w:r>
+      <w:r>
+        <w:rPr>
+          <w:i/>
+          <w:iCs/>
+        </w:rPr>
+        <w:t xml:space="preserve">. We also think that </w:t>
+      </w:r>
+      <w:r>
+        <w:rPr>
+          <w:i/>
+          <w:iCs/>
+        </w:rPr>
+        <w:t>Tables 6-8 are already quite convincing, despite the smaller samples and larger standard errors.</w:t>
       </w:r>
     </w:p>
     <w:p>
@@ -7205,6 +7529,296 @@
     </w:p>
     <w:p>
       <w:pPr>
+        <w:ind w:left="709"/>
+        <w:rPr>
+          <w:i/>
+          <w:iCs/>
+        </w:rPr>
+      </w:pPr>
+      <w:r>
+        <w:rPr>
+          <w:i/>
+          <w:iCs/>
+        </w:rPr>
+        <w:t>We</w:t>
+      </w:r>
+      <w:r>
+        <w:rPr>
+          <w:i/>
+          <w:iCs/>
+        </w:rPr>
+        <w:t xml:space="preserve"> </w:t>
+      </w:r>
+      <w:r>
+        <w:rPr>
+          <w:i/>
+          <w:iCs/>
+        </w:rPr>
+        <w:t>aggregat</w:t>
+      </w:r>
+      <w:r>
+        <w:rPr>
+          <w:i/>
+          <w:iCs/>
+        </w:rPr>
+        <w:t>e</w:t>
+      </w:r>
+      <w:r>
+        <w:rPr>
+          <w:i/>
+          <w:iCs/>
+        </w:rPr>
+        <w:t xml:space="preserve"> different outcomes within </w:t>
+      </w:r>
+      <w:r>
+        <w:rPr>
+          <w:i/>
+          <w:iCs/>
+        </w:rPr>
+        <w:t>each</w:t>
+      </w:r>
+      <w:r>
+        <w:rPr>
+          <w:i/>
+          <w:iCs/>
+        </w:rPr>
+        <w:t xml:space="preserve"> family into summary indices</w:t>
+      </w:r>
+      <w:r>
+        <w:rPr>
+          <w:i/>
+          <w:iCs/>
+        </w:rPr>
+        <w:t xml:space="preserve"> </w:t>
+      </w:r>
+      <w:r>
+        <w:rPr>
+          <w:i/>
+          <w:iCs/>
+        </w:rPr>
+        <w:t>following Anderson</w:t>
+      </w:r>
+      <w:r>
+        <w:rPr>
+          <w:i/>
+          <w:iCs/>
+          <w:vertAlign w:val="superscript"/>
+        </w:rPr>
+        <w:footnoteReference w:id="5"/>
+      </w:r>
+      <w:r>
+        <w:rPr>
+          <w:i/>
+          <w:iCs/>
+        </w:rPr>
+        <w:t xml:space="preserve">, </w:t>
+      </w:r>
+      <w:r>
+        <w:rPr>
+          <w:i/>
+          <w:iCs/>
+        </w:rPr>
+        <w:t>and only z</w:t>
+      </w:r>
+      <w:r>
+        <w:rPr>
+          <w:i/>
+          <w:iCs/>
+        </w:rPr>
+        <w:t xml:space="preserve">oom in on individual outcomes within </w:t>
+      </w:r>
+      <w:r>
+        <w:rPr>
+          <w:i/>
+          <w:iCs/>
+        </w:rPr>
+        <w:t>a</w:t>
+      </w:r>
+      <w:r>
+        <w:rPr>
+          <w:i/>
+          <w:iCs/>
+        </w:rPr>
+        <w:t xml:space="preserve"> family</w:t>
+      </w:r>
+      <w:r>
+        <w:rPr>
+          <w:i/>
+          <w:iCs/>
+        </w:rPr>
+        <w:t xml:space="preserve"> to </w:t>
+      </w:r>
+      <w:r>
+        <w:rPr>
+          <w:i/>
+          <w:iCs/>
+        </w:rPr>
+        <w:t>explore</w:t>
+      </w:r>
+      <w:r>
+        <w:rPr>
+          <w:i/>
+          <w:iCs/>
+        </w:rPr>
+        <w:t xml:space="preserve"> which variables drive </w:t>
+      </w:r>
+      <w:r>
+        <w:rPr>
+          <w:i/>
+          <w:iCs/>
+        </w:rPr>
+        <w:t xml:space="preserve">significant </w:t>
+      </w:r>
+      <w:r>
+        <w:rPr>
+          <w:i/>
+          <w:iCs/>
+        </w:rPr>
+        <w:t>impacts</w:t>
+      </w:r>
+      <w:r>
+        <w:rPr>
+          <w:i/>
+          <w:iCs/>
+        </w:rPr>
+        <w:t xml:space="preserve"> on indices</w:t>
+      </w:r>
+      <w:r>
+        <w:rPr>
+          <w:i/>
+          <w:iCs/>
+        </w:rPr>
+        <w:t xml:space="preserve">. </w:t>
+      </w:r>
+      <w:r>
+        <w:rPr>
+          <w:i/>
+          <w:iCs/>
+        </w:rPr>
+        <w:t xml:space="preserve">We never </w:t>
+      </w:r>
+      <w:r>
+        <w:rPr>
+          <w:i/>
+          <w:iCs/>
+        </w:rPr>
+        <w:t xml:space="preserve">interpret </w:t>
+      </w:r>
+      <w:r>
+        <w:rPr>
+          <w:i/>
+          <w:iCs/>
+        </w:rPr>
+        <w:t>a</w:t>
+      </w:r>
+      <w:r>
+        <w:rPr>
+          <w:i/>
+          <w:iCs/>
+        </w:rPr>
+        <w:t xml:space="preserve"> treatment effect on </w:t>
+      </w:r>
+      <w:r>
+        <w:rPr>
+          <w:i/>
+          <w:iCs/>
+        </w:rPr>
+        <w:t xml:space="preserve">an </w:t>
+      </w:r>
+      <w:r>
+        <w:rPr>
+          <w:i/>
+          <w:iCs/>
+        </w:rPr>
+        <w:t>individual variable</w:t>
+      </w:r>
+      <w:r>
+        <w:rPr>
+          <w:i/>
+          <w:iCs/>
+        </w:rPr>
+        <w:t xml:space="preserve"> </w:t>
+      </w:r>
+      <w:r>
+        <w:rPr>
+          <w:i/>
+          <w:iCs/>
+        </w:rPr>
+        <w:t>without find</w:t>
+      </w:r>
+      <w:r>
+        <w:rPr>
+          <w:i/>
+          <w:iCs/>
+        </w:rPr>
+        <w:t xml:space="preserve">ing </w:t>
+      </w:r>
+      <w:r>
+        <w:rPr>
+          <w:i/>
+          <w:iCs/>
+        </w:rPr>
+        <w:t xml:space="preserve">a significant treatment effect on the respective overall </w:t>
+      </w:r>
+      <w:r>
+        <w:rPr>
+          <w:i/>
+          <w:iCs/>
+        </w:rPr>
+        <w:t>Anderson</w:t>
+      </w:r>
+      <w:r>
+        <w:rPr>
+          <w:i/>
+          <w:iCs/>
+        </w:rPr>
+        <w:t xml:space="preserve"> index. Hence, we feel that w</w:t>
+      </w:r>
+      <w:r>
+        <w:rPr>
+          <w:i/>
+          <w:iCs/>
+        </w:rPr>
+        <w:t xml:space="preserve">e </w:t>
+      </w:r>
+      <w:r>
+        <w:rPr>
+          <w:i/>
+          <w:iCs/>
+        </w:rPr>
+        <w:t xml:space="preserve">already </w:t>
+      </w:r>
+      <w:r>
+        <w:rPr>
+          <w:i/>
+          <w:iCs/>
+        </w:rPr>
+        <w:t xml:space="preserve">account </w:t>
+      </w:r>
+      <w:r>
+        <w:rPr>
+          <w:i/>
+          <w:iCs/>
+        </w:rPr>
+        <w:t xml:space="preserve">sufficiently </w:t>
+      </w:r>
+      <w:r>
+        <w:rPr>
+          <w:i/>
+          <w:iCs/>
+        </w:rPr>
+        <w:t>for multiple hypothesis testing</w:t>
+      </w:r>
+      <w:r>
+        <w:rPr>
+          <w:i/>
+          <w:iCs/>
+        </w:rPr>
+        <w:t>.</w:t>
+      </w:r>
+    </w:p>
+    <w:p>
+      <w:pPr>
         <w:pStyle w:val="ListParagraph"/>
         <w:numPr>
           <w:ilvl w:val="0"/>
@@ -7225,8 +7839,410 @@
           <w:sz w:val="24"/>
           <w:szCs w:val="24"/>
         </w:rPr>
-        <w:lastRenderedPageBreak/>
         <w:t>Table 12 suggests that agro-dealers put more effort as they become more aware of the rating system. However, the ratings system only increases agro-dealer effort and services at midline and not at endline. Why? Should not the impacts be amplified over time? Or are agro-dealers able to make all the improvements by midline?</w:t>
+      </w:r>
+    </w:p>
+    <w:p>
+      <w:pPr>
+        <w:ind w:left="709"/>
+        <w:rPr>
+          <w:i/>
+          <w:iCs/>
+        </w:rPr>
+      </w:pPr>
+      <w:r>
+        <w:rPr>
+          <w:i/>
+          <w:iCs/>
+        </w:rPr>
+        <w:t>At endline, t</w:t>
+      </w:r>
+      <w:r>
+        <w:rPr>
+          <w:i/>
+          <w:iCs/>
+        </w:rPr>
+        <w:t>he</w:t>
+      </w:r>
+      <w:r>
+        <w:rPr>
+          <w:i/>
+          <w:iCs/>
+        </w:rPr>
+        <w:t xml:space="preserve"> </w:t>
+      </w:r>
+      <w:r>
+        <w:rPr>
+          <w:i/>
+          <w:iCs/>
+        </w:rPr>
+        <w:t>o</w:t>
+      </w:r>
+      <w:r>
+        <w:rPr>
+          <w:i/>
+          <w:iCs/>
+        </w:rPr>
+        <w:t xml:space="preserve">verall </w:t>
+      </w:r>
+      <w:r>
+        <w:rPr>
+          <w:i/>
+          <w:iCs/>
+        </w:rPr>
+        <w:t xml:space="preserve">efforts and practices </w:t>
+      </w:r>
+      <w:r>
+        <w:rPr>
+          <w:i/>
+          <w:iCs/>
+        </w:rPr>
+        <w:t>index</w:t>
+      </w:r>
+      <w:r>
+        <w:rPr>
+          <w:i/>
+          <w:iCs/>
+        </w:rPr>
+        <w:t xml:space="preserve"> remain</w:t>
+      </w:r>
+      <w:r>
+        <w:rPr>
+          <w:i/>
+          <w:iCs/>
+        </w:rPr>
+        <w:t>s</w:t>
+      </w:r>
+      <w:r>
+        <w:rPr>
+          <w:i/>
+          <w:iCs/>
+        </w:rPr>
+        <w:t xml:space="preserve"> positively and significantly affected and the </w:t>
+      </w:r>
+      <w:r>
+        <w:rPr>
+          <w:i/>
+          <w:iCs/>
+        </w:rPr>
+        <w:t>treatment effect</w:t>
+      </w:r>
+      <w:r>
+        <w:rPr>
+          <w:i/>
+          <w:iCs/>
+        </w:rPr>
+        <w:t xml:space="preserve">s </w:t>
+      </w:r>
+      <w:r>
+        <w:rPr>
+          <w:i/>
+          <w:iCs/>
+        </w:rPr>
+        <w:t xml:space="preserve">on </w:t>
+      </w:r>
+      <w:r>
+        <w:rPr>
+          <w:i/>
+          <w:iCs/>
+        </w:rPr>
+        <w:t xml:space="preserve">all </w:t>
+      </w:r>
+      <w:r>
+        <w:rPr>
+          <w:i/>
+          <w:iCs/>
+        </w:rPr>
+        <w:t>individual</w:t>
+      </w:r>
+      <w:r>
+        <w:rPr>
+          <w:i/>
+          <w:iCs/>
+        </w:rPr>
+        <w:t xml:space="preserve"> outcome</w:t>
+      </w:r>
+      <w:r>
+        <w:rPr>
+          <w:i/>
+          <w:iCs/>
+        </w:rPr>
+        <w:t xml:space="preserve"> variable</w:t>
+      </w:r>
+      <w:r>
+        <w:rPr>
+          <w:i/>
+          <w:iCs/>
+        </w:rPr>
+        <w:t>s that constitute this index are positive</w:t>
+      </w:r>
+      <w:r>
+        <w:rPr>
+          <w:i/>
+          <w:iCs/>
+        </w:rPr>
+        <w:t xml:space="preserve">. </w:t>
+      </w:r>
+      <w:r>
+        <w:rPr>
+          <w:i/>
+          <w:iCs/>
+        </w:rPr>
+        <w:t>This implies that agro-dealers in the clearinghouse treatment group invest more effort and provide better services than control agro-dealers, also at endline. We acknowledge that the treatment effect size at endline i</w:t>
+      </w:r>
+      <w:r>
+        <w:rPr>
+          <w:i/>
+          <w:iCs/>
+        </w:rPr>
+        <w:t>s</w:t>
+      </w:r>
+      <w:r>
+        <w:rPr>
+          <w:i/>
+          <w:iCs/>
+        </w:rPr>
+        <w:t xml:space="preserve"> smaller than </w:t>
+      </w:r>
+      <w:r>
+        <w:rPr>
+          <w:i/>
+          <w:iCs/>
+        </w:rPr>
+        <w:t xml:space="preserve">the one </w:t>
+      </w:r>
+      <w:r>
+        <w:rPr>
+          <w:i/>
+          <w:iCs/>
+        </w:rPr>
+        <w:t xml:space="preserve">at </w:t>
+      </w:r>
+      <w:r>
+        <w:rPr>
+          <w:i/>
+          <w:iCs/>
+        </w:rPr>
+        <w:t>midline</w:t>
+      </w:r>
+      <w:r>
+        <w:rPr>
+          <w:i/>
+          <w:iCs/>
+        </w:rPr>
+        <w:t xml:space="preserve"> but</w:t>
+      </w:r>
+      <w:r>
+        <w:rPr>
+          <w:i/>
+          <w:iCs/>
+        </w:rPr>
+        <w:t xml:space="preserve"> can only speculate about reasons for this</w:t>
+      </w:r>
+      <w:r>
+        <w:rPr>
+          <w:i/>
+          <w:iCs/>
+        </w:rPr>
+        <w:t xml:space="preserve">. </w:t>
+      </w:r>
+      <w:commentRangeStart w:id="3"/>
+      <w:r>
+        <w:rPr>
+          <w:i/>
+          <w:iCs/>
+        </w:rPr>
+        <w:t>As midline data was collected in January and February 2022, and endline data was collected in July and August 2022</w:t>
+      </w:r>
+      <w:r>
+        <w:rPr>
+          <w:i/>
+          <w:iCs/>
+        </w:rPr>
+        <w:t>, o</w:t>
+      </w:r>
+      <w:r>
+        <w:rPr>
+          <w:i/>
+          <w:iCs/>
+        </w:rPr>
+        <w:t xml:space="preserve">ne potential explanation could be that the Ugandan </w:t>
+      </w:r>
+      <w:r>
+        <w:rPr>
+          <w:i/>
+          <w:iCs/>
+        </w:rPr>
+        <w:t xml:space="preserve">President </w:t>
+      </w:r>
+      <w:r>
+        <w:rPr>
+          <w:i/>
+          <w:iCs/>
+        </w:rPr>
+        <w:t>e</w:t>
+      </w:r>
+      <w:r>
+        <w:rPr>
+          <w:i/>
+          <w:iCs/>
+        </w:rPr>
+        <w:t>as</w:t>
+      </w:r>
+      <w:r>
+        <w:rPr>
+          <w:i/>
+          <w:iCs/>
+        </w:rPr>
+        <w:t>ed</w:t>
+      </w:r>
+      <w:r>
+        <w:rPr>
+          <w:i/>
+          <w:iCs/>
+        </w:rPr>
+        <w:t xml:space="preserve"> </w:t>
+      </w:r>
+      <w:r>
+        <w:rPr>
+          <w:i/>
+          <w:iCs/>
+        </w:rPr>
+        <w:t>the COVID</w:t>
+      </w:r>
+      <w:r>
+        <w:rPr>
+          <w:i/>
+          <w:iCs/>
+        </w:rPr>
+        <w:t xml:space="preserve"> </w:t>
+      </w:r>
+      <w:r>
+        <w:rPr>
+          <w:i/>
+          <w:iCs/>
+        </w:rPr>
+        <w:t>r</w:t>
+      </w:r>
+      <w:r>
+        <w:rPr>
+          <w:i/>
+          <w:iCs/>
+        </w:rPr>
+        <w:t>estrictions</w:t>
+      </w:r>
+      <w:r>
+        <w:rPr>
+          <w:i/>
+          <w:iCs/>
+        </w:rPr>
+        <w:t xml:space="preserve"> </w:t>
+      </w:r>
+      <w:r>
+        <w:rPr>
+          <w:i/>
+          <w:iCs/>
+        </w:rPr>
+        <w:t>and f</w:t>
+      </w:r>
+      <w:r>
+        <w:rPr>
+          <w:i/>
+          <w:iCs/>
+        </w:rPr>
+        <w:t>ull</w:t>
+      </w:r>
+      <w:r>
+        <w:rPr>
+          <w:i/>
+          <w:iCs/>
+        </w:rPr>
+        <w:t>y</w:t>
+      </w:r>
+      <w:r>
+        <w:rPr>
+          <w:i/>
+          <w:iCs/>
+        </w:rPr>
+        <w:t xml:space="preserve"> reopen</w:t>
+      </w:r>
+      <w:r>
+        <w:rPr>
+          <w:i/>
+          <w:iCs/>
+        </w:rPr>
+        <w:t>ed</w:t>
+      </w:r>
+      <w:r>
+        <w:rPr>
+          <w:i/>
+          <w:iCs/>
+        </w:rPr>
+        <w:t xml:space="preserve"> the economy</w:t>
+      </w:r>
+      <w:r>
+        <w:rPr>
+          <w:i/>
+          <w:iCs/>
+        </w:rPr>
+        <w:t xml:space="preserve"> in the beginning of </w:t>
+      </w:r>
+      <w:r>
+        <w:rPr>
+          <w:i/>
+          <w:iCs/>
+        </w:rPr>
+        <w:t>2022</w:t>
+      </w:r>
+      <w:r>
+        <w:rPr>
+          <w:i/>
+          <w:iCs/>
+        </w:rPr>
+        <w:t xml:space="preserve">. </w:t>
+      </w:r>
+      <w:r>
+        <w:rPr>
+          <w:i/>
+          <w:iCs/>
+        </w:rPr>
+        <w:t xml:space="preserve">Perhaps agro-dealers were </w:t>
+      </w:r>
+      <w:r>
+        <w:rPr>
+          <w:i/>
+          <w:iCs/>
+        </w:rPr>
+        <w:t>busier</w:t>
+      </w:r>
+      <w:r>
+        <w:rPr>
+          <w:i/>
+          <w:iCs/>
+        </w:rPr>
+        <w:t xml:space="preserve"> due to that</w:t>
+      </w:r>
+      <w:r>
+        <w:rPr>
+          <w:i/>
+          <w:iCs/>
+        </w:rPr>
+        <w:t xml:space="preserve"> </w:t>
+      </w:r>
+      <w:r>
+        <w:rPr>
+          <w:i/>
+          <w:iCs/>
+        </w:rPr>
+        <w:t>and paid less attention to their practices and services.</w:t>
+      </w:r>
+      <w:commentRangeEnd w:id="3"/>
+      <w:r>
+        <w:rPr>
+          <w:rStyle w:val="CommentReference"/>
+          <w:rFonts w:cs="Mangal"/>
+        </w:rPr>
+        <w:commentReference w:id="3"/>
       </w:r>
     </w:p>
     <w:p>
@@ -7256,6 +8272,215 @@
     </w:p>
     <w:p>
       <w:pPr>
+        <w:spacing w:before="120" w:after="120"/>
+        <w:ind w:left="709"/>
+        <w:jc w:val="both"/>
+        <w:rPr>
+          <w:i/>
+          <w:iCs/>
+        </w:rPr>
+      </w:pPr>
+      <w:r>
+        <w:rPr>
+          <w:i/>
+          <w:iCs/>
+        </w:rPr>
+        <w:t>As part of the clearinghouse treatment</w:t>
+      </w:r>
+      <w:r>
+        <w:rPr>
+          <w:i/>
+          <w:iCs/>
+        </w:rPr>
+        <w:t xml:space="preserve">, </w:t>
+      </w:r>
+      <w:r>
+        <w:rPr>
+          <w:i/>
+          <w:iCs/>
+        </w:rPr>
+        <w:t>enumerators</w:t>
+      </w:r>
+      <w:r>
+        <w:rPr>
+          <w:i/>
+          <w:iCs/>
+        </w:rPr>
+        <w:t xml:space="preserve"> delivered </w:t>
+      </w:r>
+      <w:proofErr w:type="spellStart"/>
+      <w:r>
+        <w:rPr>
+          <w:i/>
+          <w:iCs/>
+        </w:rPr>
+        <w:t>SeedAdvisor</w:t>
+      </w:r>
+      <w:proofErr w:type="spellEnd"/>
+      <w:r>
+        <w:rPr>
+          <w:i/>
+          <w:iCs/>
+        </w:rPr>
+        <w:t xml:space="preserve"> certificates to agro-</w:t>
+      </w:r>
+      <w:r>
+        <w:rPr>
+          <w:i/>
+          <w:iCs/>
+        </w:rPr>
+        <w:t xml:space="preserve">dealers and </w:t>
+      </w:r>
+      <w:r>
+        <w:rPr>
+          <w:i/>
+          <w:iCs/>
+        </w:rPr>
+        <w:t xml:space="preserve">encouraged </w:t>
+      </w:r>
+      <w:r>
+        <w:rPr>
+          <w:i/>
+          <w:iCs/>
+        </w:rPr>
+        <w:t>them</w:t>
+      </w:r>
+      <w:r>
+        <w:rPr>
+          <w:i/>
+          <w:iCs/>
+        </w:rPr>
+        <w:t xml:space="preserve"> to prominently display the</w:t>
+      </w:r>
+      <w:r>
+        <w:rPr>
+          <w:i/>
+          <w:iCs/>
+        </w:rPr>
+        <w:t>se</w:t>
+      </w:r>
+      <w:r>
+        <w:rPr>
+          <w:i/>
+          <w:iCs/>
+        </w:rPr>
+        <w:t xml:space="preserve"> in the</w:t>
+      </w:r>
+      <w:r>
+        <w:rPr>
+          <w:i/>
+          <w:iCs/>
+        </w:rPr>
+        <w:t>ir</w:t>
+      </w:r>
+      <w:r>
+        <w:rPr>
+          <w:i/>
+          <w:iCs/>
+        </w:rPr>
+        <w:t xml:space="preserve"> shop, </w:t>
+      </w:r>
+      <w:r>
+        <w:rPr>
+          <w:i/>
+          <w:iCs/>
+        </w:rPr>
+        <w:t>like</w:t>
+      </w:r>
+      <w:r>
+        <w:rPr>
+          <w:i/>
+          <w:iCs/>
+        </w:rPr>
+        <w:t xml:space="preserve"> a “certificate of excellence” from TripAdvisor</w:t>
+      </w:r>
+      <w:r>
+        <w:rPr>
+          <w:i/>
+          <w:iCs/>
+        </w:rPr>
+        <w:t xml:space="preserve">. </w:t>
+      </w:r>
+      <w:r>
+        <w:rPr>
+          <w:i/>
+          <w:iCs/>
+        </w:rPr>
+        <w:t xml:space="preserve">Hence ratings were also </w:t>
+      </w:r>
+      <w:r>
+        <w:rPr>
+          <w:i/>
+          <w:iCs/>
+        </w:rPr>
+        <w:t>accessible</w:t>
+      </w:r>
+      <w:r>
+        <w:rPr>
+          <w:i/>
+          <w:iCs/>
+        </w:rPr>
+        <w:t xml:space="preserve"> to individuals outside the experiment, and we are confident that these individuals contribute to the increased number of maize seed customers</w:t>
+      </w:r>
+      <w:r>
+        <w:rPr>
+          <w:i/>
+          <w:iCs/>
+        </w:rPr>
+        <w:t xml:space="preserve">. </w:t>
+      </w:r>
+      <w:r>
+        <w:rPr>
+          <w:i/>
+          <w:iCs/>
+        </w:rPr>
+        <w:t>We</w:t>
+      </w:r>
+      <w:r>
+        <w:rPr>
+          <w:i/>
+          <w:iCs/>
+        </w:rPr>
+        <w:t xml:space="preserve"> </w:t>
+      </w:r>
+      <w:r>
+        <w:rPr>
+          <w:i/>
+          <w:iCs/>
+        </w:rPr>
+        <w:t xml:space="preserve">also </w:t>
+      </w:r>
+      <w:r>
+        <w:rPr>
+          <w:i/>
+          <w:iCs/>
+        </w:rPr>
+        <w:t>think it</w:t>
+      </w:r>
+      <w:r>
+        <w:rPr>
+          <w:i/>
+          <w:iCs/>
+        </w:rPr>
+        <w:t xml:space="preserve"> i</w:t>
+      </w:r>
+      <w:r>
+        <w:rPr>
+          <w:i/>
+          <w:iCs/>
+        </w:rPr>
+        <w:t>s likely that farmers shared the rating information with their neighbors, etc. in treated catchment areas</w:t>
+      </w:r>
+      <w:r>
+        <w:rPr>
+          <w:i/>
+          <w:iCs/>
+        </w:rPr>
+        <w:t>.</w:t>
+      </w:r>
+    </w:p>
+    <w:p>
+      <w:pPr>
         <w:pStyle w:val="ListParagraph"/>
         <w:numPr>
           <w:ilvl w:val="0"/>
@@ -7299,6 +8524,41 @@
     </w:p>
     <w:p>
       <w:pPr>
+        <w:spacing w:before="120" w:after="120"/>
+        <w:ind w:firstLine="709"/>
+        <w:jc w:val="both"/>
+        <w:rPr>
+          <w:i/>
+          <w:iCs/>
+        </w:rPr>
+      </w:pPr>
+      <w:r>
+        <w:rPr>
+          <w:i/>
+          <w:iCs/>
+        </w:rPr>
+        <w:lastRenderedPageBreak/>
+        <w:t xml:space="preserve">We agree but do not have the data to </w:t>
+      </w:r>
+      <w:proofErr w:type="gramStart"/>
+      <w:r>
+        <w:rPr>
+          <w:i/>
+          <w:iCs/>
+        </w:rPr>
+        <w:t>look into</w:t>
+      </w:r>
+      <w:proofErr w:type="gramEnd"/>
+      <w:r>
+        <w:rPr>
+          <w:i/>
+          <w:iCs/>
+        </w:rPr>
+        <w:t xml:space="preserve"> this, unfortunately.</w:t>
+      </w:r>
+    </w:p>
+    <w:p>
+      <w:pPr>
         <w:pStyle w:val="ListParagraph"/>
         <w:numPr>
           <w:ilvl w:val="0"/>
@@ -7342,6 +8602,73 @@
     </w:p>
     <w:p>
       <w:pPr>
+        <w:ind w:left="709"/>
+        <w:rPr>
+          <w:i/>
+          <w:iCs/>
+        </w:rPr>
+      </w:pPr>
+      <w:commentRangeStart w:id="4"/>
+      <w:r>
+        <w:rPr>
+          <w:i/>
+          <w:iCs/>
+        </w:rPr>
+        <w:t>Because the</w:t>
+      </w:r>
+      <w:r>
+        <w:rPr>
+          <w:i/>
+          <w:iCs/>
+        </w:rPr>
+        <w:t xml:space="preserve"> treatment does collect and disseminate information</w:t>
+      </w:r>
+      <w:r>
+        <w:rPr>
+          <w:i/>
+          <w:iCs/>
+        </w:rPr>
+        <w:t xml:space="preserve">, </w:t>
+      </w:r>
+      <w:r>
+        <w:rPr>
+          <w:i/>
+          <w:iCs/>
+        </w:rPr>
+        <w:t xml:space="preserve">we decided to keep the label </w:t>
+      </w:r>
+      <w:r>
+        <w:rPr>
+          <w:i/>
+          <w:iCs/>
+        </w:rPr>
+        <w:t>“</w:t>
+      </w:r>
+      <w:r>
+        <w:rPr>
+          <w:i/>
+          <w:iCs/>
+        </w:rPr>
+        <w:t>clearinghouse.</w:t>
+      </w:r>
+      <w:r>
+        <w:rPr>
+          <w:i/>
+          <w:iCs/>
+        </w:rPr>
+        <w:t>”</w:t>
+      </w:r>
+      <w:commentRangeEnd w:id="4"/>
+      <w:r>
+        <w:rPr>
+          <w:rStyle w:val="CommentReference"/>
+          <w:rFonts w:cs="Mangal"/>
+        </w:rPr>
+        <w:commentReference w:id="4"/>
+      </w:r>
+    </w:p>
+    <w:p>
+      <w:pPr>
         <w:pStyle w:val="ListParagraph"/>
         <w:numPr>
           <w:ilvl w:val="0"/>
@@ -7367,6 +8694,46 @@
     </w:p>
     <w:p>
       <w:pPr>
+        <w:ind w:firstLine="709"/>
+        <w:rPr>
+          <w:i/>
+          <w:iCs/>
+        </w:rPr>
+      </w:pPr>
+      <w:r>
+        <w:rPr>
+          <w:i/>
+          <w:iCs/>
+        </w:rPr>
+        <w:t xml:space="preserve">The paper was reviewed by a </w:t>
+      </w:r>
+      <w:commentRangeStart w:id="5"/>
+      <w:r>
+        <w:rPr>
+          <w:i/>
+          <w:iCs/>
+        </w:rPr>
+        <w:t>copy editor</w:t>
+      </w:r>
+      <w:commentRangeEnd w:id="5"/>
+      <w:r>
+        <w:rPr>
+          <w:rStyle w:val="CommentReference"/>
+          <w:rFonts w:cs="Mangal"/>
+        </w:rPr>
+        <w:commentReference w:id="5"/>
+      </w:r>
+      <w:r>
+        <w:rPr>
+          <w:i/>
+          <w:iCs/>
+        </w:rPr>
+        <w:t>.</w:t>
+      </w:r>
+    </w:p>
+    <w:p/>
+    <w:p>
+      <w:pPr>
         <w:pStyle w:val="Heading3"/>
         <w:rPr>
           <w:rFonts w:ascii="Times New Roman" w:hAnsi="Times New Roman" w:cs="Times New Roman"/>
@@ -7398,40 +8765,13 @@
       <w:pPr>
         <w:spacing w:before="120" w:after="120"/>
         <w:jc w:val="both"/>
-        <w:sectPr>
-          <w:pgSz w:w="12240" w:h="15840"/>
-          <w:pgMar w:top="1440" w:right="1440" w:bottom="1440" w:left="1440" w:header="720" w:footer="720" w:gutter="0"/>
-          <w:cols w:space="720"/>
-          <w:docGrid w:linePitch="326"/>
-        </w:sectPr>
-      </w:pPr>
-      <w:r>
-        <w:t>List, J.A., Shaikh, A.M. &amp; Xu, Y. 2019. Multiple hypothesis testing in experimental economics. Experimental Economics 22: 773–793.</w:t>
-      </w:r>
-    </w:p>
-    <w:p>
-      <w:pPr>
-        <w:spacing w:before="120" w:after="120"/>
-        <w:jc w:val="both"/>
-        <w:rPr>
-          <w:i/>
-          <w:iCs/>
-        </w:rPr>
-        <w:sectPr>
-          <w:pgSz w:w="12240" w:h="15840"/>
-          <w:pgMar w:top="1400" w:right="1340" w:bottom="280" w:left="1320" w:header="720" w:footer="720" w:gutter="0"/>
-          <w:cols w:space="720"/>
-        </w:sectPr>
-      </w:pPr>
-    </w:p>
-    <w:p>
-      <w:pPr>
-        <w:pStyle w:val="Standard"/>
-        <w:spacing w:before="120" w:after="120"/>
-        <w:rPr>
-          <w:rFonts w:ascii="Times New Roman" w:hAnsi="Times New Roman" w:cs="Times New Roman"/>
-        </w:rPr>
-      </w:pPr>
+      </w:pPr>
+      <w:r>
+        <w:t>List, J.A., Shaikh, A.M. &amp; Xu, Y. 2019. Multiple hypothesis testing in experimental economics. Experimental Economics 22: 773–793</w:t>
+      </w:r>
+      <w:r>
+        <w:t>.</w:t>
+      </w:r>
     </w:p>
     <w:sectPr>
       <w:pgSz w:w="11906" w:h="16838"/>
@@ -7501,6 +8841,65 @@
       </w:r>
     </w:p>
   </w:comment>
+  <w:comment w:id="3" w:author="Caroline Miehe [2]" w:date="2024-07-10T18:09:00Z" w:initials="CM">
+    <w:p>
+      <w:r>
+        <w:rPr>
+          <w:rStyle w:val="CommentReference"/>
+        </w:rPr>
+        <w:annotationRef/>
+      </w:r>
+      <w:r>
+        <w:rPr>
+          <w:rFonts w:cs="Mangal"/>
+          <w:color w:val="000000"/>
+          <w:sz w:val="20"/>
+          <w:szCs w:val="18"/>
+        </w:rPr>
+        <w:t>Do you have better explanations?</w:t>
+      </w:r>
+    </w:p>
+  </w:comment>
+  <w:comment w:id="4" w:author="Caroline Miehe [2]" w:date="2024-07-10T18:49:00Z" w:initials="CM">
+    <w:p>
+      <w:r>
+        <w:rPr>
+          <w:rStyle w:val="CommentReference"/>
+        </w:rPr>
+        <w:annotationRef/>
+      </w:r>
+      <w:r>
+        <w:rPr>
+          <w:rFonts w:cs="Mangal"/>
+          <w:i/>
+          <w:iCs/>
+          <w:color w:val="385522"/>
+          <w:sz w:val="20"/>
+          <w:szCs w:val="18"/>
+        </w:rPr>
+        <w:t>Or do you think simply referring to the treatment as “ratings” is easier to understand for our readers?</w:t>
+      </w:r>
+    </w:p>
+  </w:comment>
+  <w:comment w:id="5" w:author="Caroline Miehe [2]" w:date="2024-07-10T18:50:00Z" w:initials="CM">
+    <w:p>
+      <w:r>
+        <w:rPr>
+          <w:rStyle w:val="CommentReference"/>
+        </w:rPr>
+        <w:annotationRef/>
+      </w:r>
+      <w:r>
+        <w:rPr>
+          <w:rFonts w:cs="Mangal"/>
+          <w:color w:val="000000"/>
+          <w:sz w:val="20"/>
+          <w:szCs w:val="18"/>
+        </w:rPr>
+        <w:t>@Bjorn, please send it to one, thanks!!</w:t>
+      </w:r>
+    </w:p>
+  </w:comment>
 </w:comments>
 </file>
 
@@ -7509,6 +8908,9 @@
   <w15:commentEx w15:paraId="67FA4E21" w15:done="0"/>
   <w15:commentEx w15:paraId="3FB5ED14" w15:done="0"/>
   <w15:commentEx w15:paraId="0EC80B9F" w15:done="0"/>
+  <w15:commentEx w15:paraId="47A1F31A" w15:done="0"/>
+  <w15:commentEx w15:paraId="50F87684" w15:done="0"/>
+  <w15:commentEx w15:paraId="08E80C4D" w15:done="0"/>
 </w15:commentsEx>
 </file>
 
@@ -7517,6 +8919,9 @@
   <w16cex:commentExtensible w16cex:durableId="2D7EB621" w16cex:dateUtc="2024-06-05T10:40:00Z"/>
   <w16cex:commentExtensible w16cex:durableId="3AD785CD" w16cex:dateUtc="2024-06-05T10:39:00Z"/>
   <w16cex:commentExtensible w16cex:durableId="0221D4F6" w16cex:dateUtc="2024-06-06T20:55:00Z"/>
+  <w16cex:commentExtensible w16cex:durableId="433792B5" w16cex:dateUtc="2024-07-10T17:09:00Z"/>
+  <w16cex:commentExtensible w16cex:durableId="52C87623" w16cex:dateUtc="2024-07-10T17:49:00Z"/>
+  <w16cex:commentExtensible w16cex:durableId="1FAC3280" w16cex:dateUtc="2024-07-10T17:50:00Z"/>
 </w16cex:commentsExtensible>
 </file>
 
@@ -7525,6 +8930,9 @@
   <w16cid:commentId w16cid:paraId="67FA4E21" w16cid:durableId="2D7EB621"/>
   <w16cid:commentId w16cid:paraId="3FB5ED14" w16cid:durableId="3AD785CD"/>
   <w16cid:commentId w16cid:paraId="0EC80B9F" w16cid:durableId="0221D4F6"/>
+  <w16cid:commentId w16cid:paraId="47A1F31A" w16cid:durableId="433792B5"/>
+  <w16cid:commentId w16cid:paraId="50F87684" w16cid:durableId="52C87623"/>
+  <w16cid:commentId w16cid:paraId="08E80C4D" w16cid:durableId="1FAC3280"/>
 </w16cid:commentsIds>
 </file>
 
@@ -7717,6 +9125,64 @@
       </w:hyperlink>
       <w:r>
         <w:t>.</w:t>
+      </w:r>
+    </w:p>
+  </w:footnote>
+  <w:footnote w:id="4">
+    <w:p>
+      <w:pPr>
+        <w:pStyle w:val="FootnoteText"/>
+      </w:pPr>
+      <w:r>
+        <w:rPr>
+          <w:rStyle w:val="FootnoteReference"/>
+        </w:rPr>
+        <w:footnoteRef/>
+      </w:r>
+      <w:r>
+        <w:t xml:space="preserve"> Humphreys, M., R. S. De la Sierra, and P. Van der Windt. </w:t>
+      </w:r>
+      <w:r>
+        <w:t xml:space="preserve">2013. “Fishing, commitment, and communication: A proposal for comprehensive nonbinding research registration.” </w:t>
+      </w:r>
+      <w:r>
+        <w:rPr>
+          <w:i/>
+          <w:iCs/>
+        </w:rPr>
+        <w:t>Political Analysis</w:t>
+      </w:r>
+      <w:r>
+        <w:t xml:space="preserve"> 1–20.</w:t>
+      </w:r>
+    </w:p>
+  </w:footnote>
+  <w:footnote w:id="5">
+    <w:p>
+      <w:pPr>
+        <w:pStyle w:val="FootnoteText"/>
+      </w:pPr>
+      <w:r>
+        <w:rPr>
+          <w:rStyle w:val="FootnoteReference"/>
+        </w:rPr>
+        <w:footnoteRef/>
+      </w:r>
+      <w:r>
+        <w:t xml:space="preserve"> </w:t>
+      </w:r>
+      <w:r>
+        <w:t xml:space="preserve">Anderson, M. L. 2008. “Multiple inference and gender differences in the effects of early intervention: A reevaluation of the Abecedarian, Perry Preschool, and Early Training Projects.” </w:t>
+      </w:r>
+      <w:r>
+        <w:rPr>
+          <w:i/>
+          <w:iCs/>
+        </w:rPr>
+        <w:t>Journal of the American Statistical Association</w:t>
+      </w:r>
+      <w:r>
+        <w:t xml:space="preserve"> 103 (484): 1481–1495.</w:t>
       </w:r>
     </w:p>
   </w:footnote>
@@ -8611,6 +10077,241 @@
     </w:lvl>
   </w:abstractNum>
   <w:abstractNum w:abstractNumId="8" w15:restartNumberingAfterBreak="0">
+    <w:nsid w:val="6E785165"/>
+    <w:multiLevelType w:val="multilevel"/>
+    <w:tmpl w:val="C428BD78"/>
+    <w:lvl w:ilvl="0">
+      <w:start w:val="1"/>
+      <w:numFmt w:val="bullet"/>
+      <w:lvlText w:val=""/>
+      <w:lvlJc w:val="left"/>
+      <w:pPr>
+        <w:tabs>
+          <w:tab w:val="num" w:pos="720"/>
+        </w:tabs>
+        <w:ind w:left="720" w:hanging="360"/>
+      </w:pPr>
+      <w:rPr>
+        <w:rFonts w:ascii="Symbol" w:hAnsi="Symbol" w:hint="default"/>
+        <w:sz w:val="20"/>
+      </w:rPr>
+    </w:lvl>
+    <w:lvl w:ilvl="1">
+      <w:start w:val="1"/>
+      <w:numFmt w:val="bullet"/>
+      <w:lvlText w:val="o"/>
+      <w:lvlJc w:val="left"/>
+      <w:pPr>
+        <w:tabs>
+          <w:tab w:val="num" w:pos="1440"/>
+        </w:tabs>
+        <w:ind w:left="1440" w:hanging="360"/>
+      </w:pPr>
+      <w:rPr>
+        <w:rFonts w:ascii="Courier New" w:hAnsi="Courier New" w:hint="default"/>
+        <w:sz w:val="20"/>
+      </w:rPr>
+    </w:lvl>
+    <w:lvl w:ilvl="2" w:tentative="1">
+      <w:start w:val="1"/>
+      <w:numFmt w:val="bullet"/>
+      <w:lvlText w:val=""/>
+      <w:lvlJc w:val="left"/>
+      <w:pPr>
+        <w:tabs>
+          <w:tab w:val="num" w:pos="2160"/>
+        </w:tabs>
+        <w:ind w:left="2160" w:hanging="360"/>
+      </w:pPr>
+      <w:rPr>
+        <w:rFonts w:ascii="Wingdings" w:hAnsi="Wingdings" w:hint="default"/>
+        <w:sz w:val="20"/>
+      </w:rPr>
+    </w:lvl>
+    <w:lvl w:ilvl="3" w:tentative="1">
+      <w:start w:val="1"/>
+      <w:numFmt w:val="bullet"/>
+      <w:lvlText w:val=""/>
+      <w:lvlJc w:val="left"/>
+      <w:pPr>
+        <w:tabs>
+          <w:tab w:val="num" w:pos="2880"/>
+        </w:tabs>
+        <w:ind w:left="2880" w:hanging="360"/>
+      </w:pPr>
+      <w:rPr>
+        <w:rFonts w:ascii="Wingdings" w:hAnsi="Wingdings" w:hint="default"/>
+        <w:sz w:val="20"/>
+      </w:rPr>
+    </w:lvl>
+    <w:lvl w:ilvl="4" w:tentative="1">
+      <w:start w:val="1"/>
+      <w:numFmt w:val="bullet"/>
+      <w:lvlText w:val=""/>
+      <w:lvlJc w:val="left"/>
+      <w:pPr>
+        <w:tabs>
+          <w:tab w:val="num" w:pos="3600"/>
+        </w:tabs>
+        <w:ind w:left="3600" w:hanging="360"/>
+      </w:pPr>
+      <w:rPr>
+        <w:rFonts w:ascii="Wingdings" w:hAnsi="Wingdings" w:hint="default"/>
+        <w:sz w:val="20"/>
+      </w:rPr>
+    </w:lvl>
+    <w:lvl w:ilvl="5" w:tentative="1">
+      <w:start w:val="1"/>
+      <w:numFmt w:val="bullet"/>
+      <w:lvlText w:val=""/>
+      <w:lvlJc w:val="left"/>
+      <w:pPr>
+        <w:tabs>
+          <w:tab w:val="num" w:pos="4320"/>
+        </w:tabs>
+        <w:ind w:left="4320" w:hanging="360"/>
+      </w:pPr>
+      <w:rPr>
+        <w:rFonts w:ascii="Wingdings" w:hAnsi="Wingdings" w:hint="default"/>
+        <w:sz w:val="20"/>
+      </w:rPr>
+    </w:lvl>
+    <w:lvl w:ilvl="6" w:tentative="1">
+      <w:start w:val="1"/>
+      <w:numFmt w:val="bullet"/>
+      <w:lvlText w:val=""/>
+      <w:lvlJc w:val="left"/>
+      <w:pPr>
+        <w:tabs>
+          <w:tab w:val="num" w:pos="5040"/>
+        </w:tabs>
+        <w:ind w:left="5040" w:hanging="360"/>
+      </w:pPr>
+      <w:rPr>
+        <w:rFonts w:ascii="Wingdings" w:hAnsi="Wingdings" w:hint="default"/>
+        <w:sz w:val="20"/>
+      </w:rPr>
+    </w:lvl>
+    <w:lvl w:ilvl="7" w:tentative="1">
+      <w:start w:val="1"/>
+      <w:numFmt w:val="bullet"/>
+      <w:lvlText w:val=""/>
+      <w:lvlJc w:val="left"/>
+      <w:pPr>
+        <w:tabs>
+          <w:tab w:val="num" w:pos="5760"/>
+        </w:tabs>
+        <w:ind w:left="5760" w:hanging="360"/>
+      </w:pPr>
+      <w:rPr>
+        <w:rFonts w:ascii="Wingdings" w:hAnsi="Wingdings" w:hint="default"/>
+        <w:sz w:val="20"/>
+      </w:rPr>
+    </w:lvl>
+    <w:lvl w:ilvl="8" w:tentative="1">
+      <w:start w:val="1"/>
+      <w:numFmt w:val="bullet"/>
+      <w:lvlText w:val=""/>
+      <w:lvlJc w:val="left"/>
+      <w:pPr>
+        <w:tabs>
+          <w:tab w:val="num" w:pos="6480"/>
+        </w:tabs>
+        <w:ind w:left="6480" w:hanging="360"/>
+      </w:pPr>
+      <w:rPr>
+        <w:rFonts w:ascii="Wingdings" w:hAnsi="Wingdings" w:hint="default"/>
+        <w:sz w:val="20"/>
+      </w:rPr>
+    </w:lvl>
+  </w:abstractNum>
+  <w:abstractNum w:abstractNumId="9" w15:restartNumberingAfterBreak="0">
+    <w:nsid w:val="6F1A1046"/>
+    <w:multiLevelType w:val="hybridMultilevel"/>
+    <w:tmpl w:val="9918AF34"/>
+    <w:lvl w:ilvl="0" w:tplc="FFFFFFFF">
+      <w:start w:val="1"/>
+      <w:numFmt w:val="decimal"/>
+      <w:lvlText w:val="%1."/>
+      <w:lvlJc w:val="left"/>
+      <w:pPr>
+        <w:ind w:left="720" w:hanging="360"/>
+      </w:pPr>
+    </w:lvl>
+    <w:lvl w:ilvl="1" w:tplc="FFFFFFFF" w:tentative="1">
+      <w:start w:val="1"/>
+      <w:numFmt w:val="lowerLetter"/>
+      <w:lvlText w:val="%2."/>
+      <w:lvlJc w:val="left"/>
+      <w:pPr>
+        <w:ind w:left="1440" w:hanging="360"/>
+      </w:pPr>
+    </w:lvl>
+    <w:lvl w:ilvl="2" w:tplc="FFFFFFFF" w:tentative="1">
+      <w:start w:val="1"/>
+      <w:numFmt w:val="lowerRoman"/>
+      <w:lvlText w:val="%3."/>
+      <w:lvlJc w:val="right"/>
+      <w:pPr>
+        <w:ind w:left="2160" w:hanging="180"/>
+      </w:pPr>
+    </w:lvl>
+    <w:lvl w:ilvl="3" w:tplc="FFFFFFFF" w:tentative="1">
+      <w:start w:val="1"/>
+      <w:numFmt w:val="decimal"/>
+      <w:lvlText w:val="%4."/>
+      <w:lvlJc w:val="left"/>
+      <w:pPr>
+        <w:ind w:left="2880" w:hanging="360"/>
+      </w:pPr>
+    </w:lvl>
+    <w:lvl w:ilvl="4" w:tplc="FFFFFFFF" w:tentative="1">
+      <w:start w:val="1"/>
+      <w:numFmt w:val="lowerLetter"/>
+      <w:lvlText w:val="%5."/>
+      <w:lvlJc w:val="left"/>
+      <w:pPr>
+        <w:ind w:left="3600" w:hanging="360"/>
+      </w:pPr>
+    </w:lvl>
+    <w:lvl w:ilvl="5" w:tplc="FFFFFFFF" w:tentative="1">
+      <w:start w:val="1"/>
+      <w:numFmt w:val="lowerRoman"/>
+      <w:lvlText w:val="%6."/>
+      <w:lvlJc w:val="right"/>
+      <w:pPr>
+        <w:ind w:left="4320" w:hanging="180"/>
+      </w:pPr>
+    </w:lvl>
+    <w:lvl w:ilvl="6" w:tplc="FFFFFFFF" w:tentative="1">
+      <w:start w:val="1"/>
+      <w:numFmt w:val="decimal"/>
+      <w:lvlText w:val="%7."/>
+      <w:lvlJc w:val="left"/>
+      <w:pPr>
+        <w:ind w:left="5040" w:hanging="360"/>
+      </w:pPr>
+    </w:lvl>
+    <w:lvl w:ilvl="7" w:tplc="FFFFFFFF" w:tentative="1">
+      <w:start w:val="1"/>
+      <w:numFmt w:val="lowerLetter"/>
+      <w:lvlText w:val="%8."/>
+      <w:lvlJc w:val="left"/>
+      <w:pPr>
+        <w:ind w:left="5760" w:hanging="360"/>
+      </w:pPr>
+    </w:lvl>
+    <w:lvl w:ilvl="8" w:tplc="FFFFFFFF" w:tentative="1">
+      <w:start w:val="1"/>
+      <w:numFmt w:val="lowerRoman"/>
+      <w:lvlText w:val="%9."/>
+      <w:lvlJc w:val="right"/>
+      <w:pPr>
+        <w:ind w:left="6480" w:hanging="180"/>
+      </w:pPr>
+    </w:lvl>
+  </w:abstractNum>
+  <w:abstractNum w:abstractNumId="10" w15:restartNumberingAfterBreak="0">
     <w:nsid w:val="7C8F5B60"/>
     <w:multiLevelType w:val="hybridMultilevel"/>
     <w:tmpl w:val="7F484D70"/>
@@ -8728,7 +10429,7 @@
       </w:rPr>
     </w:lvl>
   </w:abstractNum>
-  <w:abstractNum w:abstractNumId="9" w15:restartNumberingAfterBreak="0">
+  <w:abstractNum w:abstractNumId="11" w15:restartNumberingAfterBreak="0">
     <w:nsid w:val="7D416F2F"/>
     <w:multiLevelType w:val="hybridMultilevel"/>
     <w:tmpl w:val="95D46A5E"/>
@@ -8841,7 +10542,7 @@
       </w:rPr>
     </w:lvl>
   </w:abstractNum>
-  <w:abstractNum w:abstractNumId="10" w15:restartNumberingAfterBreak="0">
+  <w:abstractNum w:abstractNumId="12" w15:restartNumberingAfterBreak="0">
     <w:nsid w:val="7E7E79AC"/>
     <w:multiLevelType w:val="multilevel"/>
     <w:tmpl w:val="FB8814F4"/>
@@ -8961,13 +10662,13 @@
     <w:abstractNumId w:val="5"/>
   </w:num>
   <w:num w:numId="3" w16cid:durableId="1347177140">
-    <w:abstractNumId w:val="8"/>
+    <w:abstractNumId w:val="10"/>
   </w:num>
   <w:num w:numId="4" w16cid:durableId="899560377">
     <w:abstractNumId w:val="1"/>
   </w:num>
   <w:num w:numId="5" w16cid:durableId="804201759">
-    <w:abstractNumId w:val="9"/>
+    <w:abstractNumId w:val="11"/>
   </w:num>
   <w:num w:numId="6" w16cid:durableId="198902364">
     <w:abstractNumId w:val="2"/>
@@ -8976,7 +10677,7 @@
     <w:abstractNumId w:val="7"/>
   </w:num>
   <w:num w:numId="8" w16cid:durableId="526069785">
-    <w:abstractNumId w:val="10"/>
+    <w:abstractNumId w:val="12"/>
   </w:num>
   <w:num w:numId="9" w16cid:durableId="190731963">
     <w:abstractNumId w:val="0"/>
@@ -8987,6 +10688,12 @@
   <w:num w:numId="11" w16cid:durableId="1743675582">
     <w:abstractNumId w:val="3"/>
   </w:num>
+  <w:num w:numId="12" w16cid:durableId="494567203">
+    <w:abstractNumId w:val="8"/>
+  </w:num>
+  <w:num w:numId="13" w16cid:durableId="1888639103">
+    <w:abstractNumId w:val="9"/>
+  </w:num>
 </w:numbering>
 </file>
 
@@ -8994,6 +10701,9 @@
 <w15:people xmlns:wpc="http://schemas.microsoft.com/office/word/2010/wordprocessingCanvas" xmlns:cx="http://schemas.microsoft.com/office/drawing/2014/chartex" xmlns:cx1="http://schemas.microsoft.com/office/drawing/2015/9/8/chartex" xmlns:cx2="http://schemas.microsoft.com/office/drawing/2015/10/21/chartex" xmlns:cx3="http://schemas.microsoft.com/office/drawing/2016/5/9/chartex" xmlns:cx4="http://schemas.microsoft.com/office/drawing/2016/5/10/chartex" xmlns:cx5="http://schemas.microsoft.com/office/drawing/2016/5/11/chartex" xmlns:cx6="http://schemas.microsoft.com/office/drawing/2016/5/12/chartex" xmlns:cx7="http://schemas.microsoft.com/office/drawing/2016/5/13/chartex" xmlns:cx8="http://schemas.microsoft.com/office/drawing/2016/5/14/chartex" xmlns:mc="http://schemas.openxmlformats.org/markup-compatibility/2006" xmlns:aink="http://schemas.microsoft.com/office/drawing/2016/ink" xmlns:am3d="http://schemas.microsoft.com/office/drawing/2017/model3d" xmlns:o="urn:schemas-microsoft-com:office:office" xmlns:oel="http://schemas.microsoft.com/office/2019/extlst" xmlns:r="http://schemas.openxmlformats.org/officeDocument/2006/relationships" xmlns:m="http://schemas.openxmlformats.org/officeDocument/2006/math" xmlns:v="urn:schemas-microsoft-com:vml" xmlns:wp14="http://schemas.microsoft.com/office/word/2010/wordprocessingDrawing" xmlns:wp="http://schemas.openxmlformats.org/drawingml/2006/wordprocessingDrawing" xmlns:w10="urn:schemas-microsoft-com:office:word" xmlns:w="http://schemas.openxmlformats.org/wordprocessingml/2006/main" xmlns:w14="http://schemas.microsoft.com/office/word/2010/wordml" xmlns:w15="http://schemas.microsoft.com/office/word/2012/wordml" xmlns:w16cex="http://schemas.microsoft.com/office/word/2018/wordml/cex" xmlns:w16cid="http://schemas.microsoft.com/office/word/2016/wordml/cid" xmlns:w16="http://schemas.microsoft.com/office/word/2018/wordml" xmlns:w16du="http://schemas.microsoft.com/office/word/2023/wordml/word16du" xmlns:w16sdtdh="http://schemas.microsoft.com/office/word/2020/wordml/sdtdatahash" xmlns:w16se="http://schemas.microsoft.com/office/word/2015/wordml/symex" xmlns:wpg="http://schemas.microsoft.com/office/word/2010/wordprocessingGroup" xmlns:wpi="http://schemas.microsoft.com/office/word/2010/wordprocessingInk" xmlns:wne="http://schemas.microsoft.com/office/word/2006/wordml" xmlns:wps="http://schemas.microsoft.com/office/word/2010/wordprocessingShape" mc:Ignorable="w14 w15 w16se w16cid w16 w16cex w16sdtdh w16du wp14">
   <w15:person w15:author="Caroline Miehe">
     <w15:presenceInfo w15:providerId="AD" w15:userId="S::caroline.miehe@novasbe.pt::ad489f0a-4489-48dc-a708-6450465903b4"/>
+  </w15:person>
+  <w15:person w15:author="Caroline Miehe [2]">
+    <w15:presenceInfo w15:providerId="Windows Live" w15:userId="f81d6544bd36751f"/>
   </w15:person>
 </w15:people>
 </file>
@@ -9493,6 +11203,7 @@
   <w:style w:type="character" w:default="1" w:styleId="DefaultParagraphFont">
     <w:name w:val="Default Paragraph Font"/>
     <w:uiPriority w:val="1"/>
+    <w:semiHidden/>
     <w:unhideWhenUsed/>
   </w:style>
   <w:style w:type="table" w:default="1" w:styleId="TableNormal">

</xml_diff>